<commit_message>
Fixed the scope and span
</commit_message>
<xml_diff>
--- a/ProjectProposals/Project Proposal Testing Team #2.docx
+++ b/ProjectProposals/Project Proposal Testing Team #2.docx
@@ -1,190 +1,174 @@
 
 <file path=word/document.xml><?xml version="1.0" encoding="utf-8"?>
-<w:document xmlns:wpc="http://schemas.microsoft.com/office/word/2010/wordprocessingCanvas" xmlns:cx="http://schemas.microsoft.com/office/drawing/2014/chartex" xmlns:cx1="http://schemas.microsoft.com/office/drawing/2015/9/8/chartex" xmlns:cx2="http://schemas.microsoft.com/office/drawing/2015/10/21/chartex" xmlns:cx3="http://schemas.microsoft.com/office/drawing/2016/5/9/chartex" xmlns:cx4="http://schemas.microsoft.com/office/drawing/2016/5/10/chartex" xmlns:cx5="http://schemas.microsoft.com/office/drawing/2016/5/11/chartex" xmlns:cx6="http://schemas.microsoft.com/office/drawing/2016/5/12/chartex" xmlns:cx7="http://schemas.microsoft.com/office/drawing/2016/5/13/chartex" xmlns:cx8="http://schemas.microsoft.com/office/drawing/2016/5/14/chartex" xmlns:mc="http://schemas.openxmlformats.org/markup-compatibility/2006" xmlns:aink="http://schemas.microsoft.com/office/drawing/2016/ink" xmlns:am3d="http://schemas.microsoft.com/office/drawing/2017/model3d" xmlns:o="urn:schemas-microsoft-com:office:office" xmlns:r="http://schemas.openxmlformats.org/officeDocument/2006/relationships" xmlns:m="http://schemas.openxmlformats.org/officeDocument/2006/math" xmlns:v="urn:schemas-microsoft-com:vml" xmlns:wp14="http://schemas.microsoft.com/office/word/2010/wordprocessingDrawing" xmlns:wp="http://schemas.openxmlformats.org/drawingml/2006/wordprocessingDrawing" xmlns:w10="urn:schemas-microsoft-com:office:word" xmlns:w="http://schemas.openxmlformats.org/wordprocessingml/2006/main" xmlns:w14="http://schemas.microsoft.com/office/word/2010/wordml" xmlns:w15="http://schemas.microsoft.com/office/word/2012/wordml" xmlns:w16cid="http://schemas.microsoft.com/office/word/2016/wordml/cid" xmlns:w16se="http://schemas.microsoft.com/office/word/2015/wordml/symex" xmlns:wpg="http://schemas.microsoft.com/office/word/2010/wordprocessingGroup" xmlns:wpi="http://schemas.microsoft.com/office/word/2010/wordprocessingInk" xmlns:wne="http://schemas.microsoft.com/office/word/2006/wordml" xmlns:wps="http://schemas.microsoft.com/office/word/2010/wordprocessingShape" mc:Ignorable="w14 w15 w16se w16cid wp14">
+<w:document xmlns:wpc="http://schemas.microsoft.com/office/word/2010/wordprocessingCanvas" xmlns:cx="http://schemas.microsoft.com/office/drawing/2014/chartex" xmlns:cx1="http://schemas.microsoft.com/office/drawing/2015/9/8/chartex" xmlns:cx2="http://schemas.microsoft.com/office/drawing/2015/10/21/chartex" xmlns:cx3="http://schemas.microsoft.com/office/drawing/2016/5/9/chartex" xmlns:cx4="http://schemas.microsoft.com/office/drawing/2016/5/10/chartex" xmlns:cx5="http://schemas.microsoft.com/office/drawing/2016/5/11/chartex" xmlns:cx6="http://schemas.microsoft.com/office/drawing/2016/5/12/chartex" xmlns:cx7="http://schemas.microsoft.com/office/drawing/2016/5/13/chartex" xmlns:cx8="http://schemas.microsoft.com/office/drawing/2016/5/14/chartex" xmlns:mc="http://schemas.openxmlformats.org/markup-compatibility/2006" xmlns:aink="http://schemas.microsoft.com/office/drawing/2016/ink" xmlns:am3d="http://schemas.microsoft.com/office/drawing/2017/model3d" xmlns:o="urn:schemas-microsoft-com:office:office" xmlns:r="http://schemas.openxmlformats.org/officeDocument/2006/relationships" xmlns:m="http://schemas.openxmlformats.org/officeDocument/2006/math" xmlns:v="urn:schemas-microsoft-com:vml" xmlns:wp14="http://schemas.microsoft.com/office/word/2010/wordprocessingDrawing" xmlns:wp="http://schemas.openxmlformats.org/drawingml/2006/wordprocessingDrawing" xmlns:w10="urn:schemas-microsoft-com:office:word" xmlns:w="http://schemas.openxmlformats.org/wordprocessingml/2006/main" xmlns:w14="http://schemas.microsoft.com/office/word/2010/wordml" xmlns:w15="http://schemas.microsoft.com/office/word/2012/wordml" xmlns:w16cid="http://schemas.microsoft.com/office/word/2016/wordml/cid" xmlns:w16se="http://schemas.microsoft.com/office/word/2015/wordml/symex" xmlns:wpg="http://schemas.microsoft.com/office/word/2010/wordprocessingGroup" xmlns:wpi="http://schemas.microsoft.com/office/word/2010/wordprocessingInk" xmlns:wne="http://schemas.microsoft.com/office/word/2006/wordml" xmlns:wps="http://schemas.microsoft.com/office/word/2010/wordprocessingShape" xmlns:a="http://schemas.openxmlformats.org/drawingml/2006/main" xmlns:pic="http://schemas.openxmlformats.org/drawingml/2006/picture" xmlns:a14="http://schemas.microsoft.com/office/drawing/2010/main" mc:Ignorable="w14 w15 w16se w16cid wp14">
   <w:body>
     <w:p>
       <w:pPr>
         <w:jc w:val="center"/>
         <w:rPr>
-          <w:rFonts w:ascii="Times New Roman" w:eastAsia="Times New Roman" w:hAnsi="Times New Roman" w:cs="Times New Roman"/>
+          <w:rFonts w:ascii="Times New Roman" w:hAnsi="Times New Roman" w:eastAsia="Times New Roman" w:cs="Times New Roman"/>
           <w:b/>
           <w:bCs/>
           <w:sz w:val="28"/>
           <w:szCs w:val="28"/>
         </w:rPr>
       </w:pPr>
-      <w:bookmarkStart w:id="0" w:name="_GoBack"/>
-      <w:bookmarkEnd w:id="0"/>
-    </w:p>
-    <w:p>
-      <w:pPr>
+    </w:p>
+    <w:p>
+      <w:pPr>
+        <w:pStyle w:val="Normal"/>
         <w:jc w:val="center"/>
         <w:rPr>
-          <w:rFonts w:ascii="Times New Roman" w:eastAsia="Times New Roman" w:hAnsi="Times New Roman" w:cs="Times New Roman"/>
-          <w:b/>
-          <w:bCs/>
+          <w:rFonts w:ascii="Times New Roman" w:hAnsi="Times New Roman" w:eastAsia="Times New Roman" w:cs="Times New Roman"/>
+          <w:b w:val="1"/>
+          <w:bCs w:val="1"/>
           <w:sz w:val="28"/>
           <w:szCs w:val="28"/>
         </w:rPr>
       </w:pPr>
-    </w:p>
-    <w:p>
-      <w:pPr>
-        <w:jc w:val="center"/>
-        <w:rPr>
-          <w:rFonts w:ascii="Times New Roman" w:eastAsia="Times New Roman" w:hAnsi="Times New Roman" w:cs="Times New Roman"/>
-          <w:b/>
-          <w:bCs/>
+      <w:r>
+        <w:rPr>
+          <w:rFonts w:ascii="Times New Roman" w:hAnsi="Times New Roman" w:eastAsia="Times New Roman" w:cs="Times New Roman"/>
+          <w:b w:val="1"/>
+          <w:bCs w:val="1"/>
           <w:sz w:val="28"/>
           <w:szCs w:val="28"/>
         </w:rPr>
-      </w:pPr>
-      <w:r>
-        <w:rPr>
-          <w:rFonts w:ascii="Times New Roman" w:eastAsia="Times New Roman" w:hAnsi="Times New Roman" w:cs="Times New Roman"/>
+        <w:t xml:space="preserve">The University of Puerto Rico at Mayagüez </w:t>
+      </w:r>
+    </w:p>
+    <w:p>
+      <w:pPr>
+        <w:jc w:val="center"/>
+      </w:pPr>
+      <w:r>
+        <w:rPr>
+          <w:rFonts w:ascii="Times New Roman" w:hAnsi="Times New Roman" w:eastAsia="Times New Roman" w:cs="Times New Roman"/>
           <w:b/>
           <w:bCs/>
           <w:sz w:val="28"/>
           <w:szCs w:val="28"/>
         </w:rPr>
-        <w:t xml:space="preserve">The University of Puerto Rico at Mayagüez </w:t>
+        <w:t xml:space="preserve">Department of Engineering </w:t>
       </w:r>
     </w:p>
     <w:p>
       <w:pPr>
         <w:jc w:val="center"/>
-      </w:pPr>
-      <w:r>
-        <w:rPr>
-          <w:rFonts w:ascii="Times New Roman" w:eastAsia="Times New Roman" w:hAnsi="Times New Roman" w:cs="Times New Roman"/>
+        <w:rPr>
+          <w:rFonts w:ascii="Times New Roman" w:hAnsi="Times New Roman" w:eastAsia="Times New Roman" w:cs="Times New Roman"/>
           <w:b/>
           <w:bCs/>
           <w:sz w:val="28"/>
           <w:szCs w:val="28"/>
         </w:rPr>
-        <w:t xml:space="preserve">Department of Engineering </w:t>
-      </w:r>
-    </w:p>
-    <w:p>
-      <w:pPr>
-        <w:jc w:val="center"/>
-        <w:rPr>
-          <w:rFonts w:ascii="Times New Roman" w:eastAsia="Times New Roman" w:hAnsi="Times New Roman" w:cs="Times New Roman"/>
+      </w:pPr>
+      <w:r>
+        <w:rPr>
+          <w:rFonts w:ascii="Times New Roman" w:hAnsi="Times New Roman" w:eastAsia="Times New Roman" w:cs="Times New Roman"/>
           <w:b/>
           <w:bCs/>
           <w:sz w:val="28"/>
           <w:szCs w:val="28"/>
         </w:rPr>
-      </w:pPr>
-      <w:r>
-        <w:rPr>
-          <w:rFonts w:ascii="Times New Roman" w:eastAsia="Times New Roman" w:hAnsi="Times New Roman" w:cs="Times New Roman"/>
+        <w:t xml:space="preserve">Software </w:t>
+      </w:r>
+      <w:r>
+        <w:rPr>
+          <w:rFonts w:ascii="Times New Roman" w:hAnsi="Times New Roman" w:eastAsia="Times New Roman" w:cs="Times New Roman"/>
           <w:b/>
           <w:bCs/>
           <w:sz w:val="28"/>
           <w:szCs w:val="28"/>
         </w:rPr>
-        <w:t xml:space="preserve">Software </w:t>
-      </w:r>
-      <w:r>
-        <w:rPr>
-          <w:rFonts w:ascii="Times New Roman" w:eastAsia="Times New Roman" w:hAnsi="Times New Roman" w:cs="Times New Roman"/>
+        <w:t xml:space="preserve">Reliability </w:t>
+      </w:r>
+      <w:r>
+        <w:rPr>
+          <w:rFonts w:ascii="Times New Roman" w:hAnsi="Times New Roman" w:eastAsia="Times New Roman" w:cs="Times New Roman"/>
           <w:b/>
           <w:bCs/>
           <w:sz w:val="28"/>
           <w:szCs w:val="28"/>
         </w:rPr>
-        <w:t xml:space="preserve">Reliability </w:t>
-      </w:r>
-      <w:r>
-        <w:rPr>
-          <w:rFonts w:ascii="Times New Roman" w:eastAsia="Times New Roman" w:hAnsi="Times New Roman" w:cs="Times New Roman"/>
+        <w:t>Testing</w:t>
+      </w:r>
+      <w:r>
+        <w:rPr>
+          <w:rFonts w:ascii="Times New Roman" w:hAnsi="Times New Roman" w:eastAsia="Times New Roman" w:cs="Times New Roman"/>
           <w:b/>
           <w:bCs/>
           <w:sz w:val="28"/>
           <w:szCs w:val="28"/>
         </w:rPr>
-        <w:t>Testing</w:t>
-      </w:r>
-      <w:r>
-        <w:rPr>
-          <w:rFonts w:ascii="Times New Roman" w:eastAsia="Times New Roman" w:hAnsi="Times New Roman" w:cs="Times New Roman"/>
+        <w:t>-</w:t>
+      </w:r>
+      <w:r>
+        <w:rPr>
+          <w:rFonts w:ascii="Times New Roman" w:hAnsi="Times New Roman" w:eastAsia="Times New Roman" w:cs="Times New Roman"/>
           <w:b/>
           <w:bCs/>
           <w:sz w:val="28"/>
           <w:szCs w:val="28"/>
         </w:rPr>
-        <w:t>-</w:t>
-      </w:r>
-      <w:r>
-        <w:rPr>
-          <w:rFonts w:ascii="Times New Roman" w:eastAsia="Times New Roman" w:hAnsi="Times New Roman" w:cs="Times New Roman"/>
+        <w:t>INSO</w:t>
+      </w:r>
+      <w:r>
+        <w:rPr>
+          <w:rFonts w:ascii="Times New Roman" w:hAnsi="Times New Roman" w:eastAsia="Times New Roman" w:cs="Times New Roman"/>
           <w:b/>
           <w:bCs/>
           <w:sz w:val="28"/>
           <w:szCs w:val="28"/>
         </w:rPr>
-        <w:t>INSO</w:t>
-      </w:r>
-      <w:r>
-        <w:rPr>
-          <w:rFonts w:ascii="Times New Roman" w:eastAsia="Times New Roman" w:hAnsi="Times New Roman" w:cs="Times New Roman"/>
+        <w:t xml:space="preserve"> </w:t>
+      </w:r>
+      <w:r>
+        <w:rPr>
+          <w:rFonts w:ascii="Times New Roman" w:hAnsi="Times New Roman" w:eastAsia="Times New Roman" w:cs="Times New Roman"/>
           <w:b/>
           <w:bCs/>
           <w:sz w:val="28"/>
           <w:szCs w:val="28"/>
         </w:rPr>
-        <w:t xml:space="preserve"> </w:t>
-      </w:r>
-      <w:r>
-        <w:rPr>
-          <w:rFonts w:ascii="Times New Roman" w:eastAsia="Times New Roman" w:hAnsi="Times New Roman" w:cs="Times New Roman"/>
+        <w:t>4117</w:t>
+      </w:r>
+    </w:p>
+    <w:p>
+      <w:pPr>
+        <w:jc w:val="center"/>
+        <w:rPr>
+          <w:rFonts w:ascii="Times New Roman" w:hAnsi="Times New Roman" w:eastAsia="Times New Roman" w:cs="Times New Roman"/>
           <w:b/>
           <w:bCs/>
           <w:sz w:val="28"/>
           <w:szCs w:val="28"/>
         </w:rPr>
-        <w:t>4117</w:t>
-      </w:r>
+      </w:pPr>
     </w:p>
     <w:p>
       <w:pPr>
         <w:jc w:val="center"/>
-        <w:rPr>
-          <w:rFonts w:ascii="Times New Roman" w:eastAsia="Times New Roman" w:hAnsi="Times New Roman" w:cs="Times New Roman"/>
-          <w:b/>
-          <w:bCs/>
-          <w:sz w:val="28"/>
-          <w:szCs w:val="28"/>
-        </w:rPr>
-      </w:pPr>
-    </w:p>
-    <w:p>
-      <w:pPr>
-        <w:jc w:val="center"/>
-      </w:pPr>
-      <w:r>
-        <w:rPr>
-          <w:noProof/>
-        </w:rPr>
+      </w:pPr>
+      <w:r>
         <w:drawing>
-          <wp:inline distT="0" distB="0" distL="0" distR="0" wp14:anchorId="343367A4" wp14:editId="212FD7F5">
+          <wp:inline wp14:editId="46D4589F" wp14:anchorId="343367A4">
             <wp:extent cx="1476375" cy="1447800"/>
             <wp:effectExtent l="0" t="0" r="0" b="0"/>
-            <wp:docPr id="865349261" name="Picture 865349261"/>
+            <wp:docPr id="1045849356" name="Picture 865349261" title=""/>
             <wp:cNvGraphicFramePr>
-              <a:graphicFrameLocks xmlns:a="http://schemas.openxmlformats.org/drawingml/2006/main" noChangeAspect="1"/>
+              <a:graphicFrameLocks noChangeAspect="1"/>
             </wp:cNvGraphicFramePr>
-            <a:graphic xmlns:a="http://schemas.openxmlformats.org/drawingml/2006/main">
+            <a:graphic>
               <a:graphicData uri="http://schemas.openxmlformats.org/drawingml/2006/picture">
-                <pic:pic xmlns:pic="http://schemas.openxmlformats.org/drawingml/2006/picture">
+                <pic:pic>
                   <pic:nvPicPr>
-                    <pic:cNvPr id="0" name=""/>
+                    <pic:cNvPr id="0" name="Picture 865349261"/>
                     <pic:cNvPicPr/>
                   </pic:nvPicPr>
                   <pic:blipFill>
-                    <a:blip r:embed="rId10" cstate="print">
-                      <a:extLst>
+                    <a:blip r:embed="R954d0391f02c430a">
+                      <a:extLst xmlns:a="http://schemas.openxmlformats.org/drawingml/2006/main">
                         <a:ext uri="{28A0092B-C50C-407E-A947-70E740481C1C}">
                           <a14:useLocalDpi xmlns:a14="http://schemas.microsoft.com/office/drawing/2010/main" val="0"/>
                         </a:ext>
@@ -195,7 +179,7 @@
                     </a:stretch>
                   </pic:blipFill>
                   <pic:spPr>
-                    <a:xfrm>
+                    <a:xfrm rot="0" flipH="0" flipV="0">
                       <a:off x="0" y="0"/>
                       <a:ext cx="1476375" cy="1447800"/>
                     </a:xfrm>
@@ -214,7 +198,7 @@
       <w:pPr>
         <w:jc w:val="center"/>
         <w:rPr>
-          <w:rFonts w:ascii="Times New Roman" w:eastAsia="Times New Roman" w:hAnsi="Times New Roman" w:cs="Times New Roman"/>
+          <w:rFonts w:ascii="Times New Roman" w:hAnsi="Times New Roman" w:eastAsia="Times New Roman" w:cs="Times New Roman"/>
           <w:b/>
           <w:bCs/>
           <w:sz w:val="28"/>
@@ -226,7 +210,7 @@
       <w:pPr>
         <w:jc w:val="center"/>
         <w:rPr>
-          <w:rFonts w:ascii="Times New Roman" w:eastAsia="Times New Roman" w:hAnsi="Times New Roman" w:cs="Times New Roman"/>
+          <w:rFonts w:ascii="Times New Roman" w:hAnsi="Times New Roman" w:eastAsia="Times New Roman" w:cs="Times New Roman"/>
           <w:b/>
           <w:bCs/>
           <w:sz w:val="28"/>
@@ -238,7 +222,7 @@
       <w:pPr>
         <w:jc w:val="center"/>
         <w:rPr>
-          <w:rFonts w:ascii="Times New Roman" w:eastAsia="Times New Roman" w:hAnsi="Times New Roman" w:cs="Times New Roman"/>
+          <w:rFonts w:ascii="Times New Roman" w:hAnsi="Times New Roman" w:eastAsia="Times New Roman" w:cs="Times New Roman"/>
           <w:b/>
           <w:bCs/>
           <w:sz w:val="28"/>
@@ -248,137 +232,136 @@
     </w:p>
     <w:p>
       <w:pPr>
+        <w:pStyle w:val="Normal"/>
         <w:jc w:val="center"/>
         <w:rPr>
-          <w:rFonts w:ascii="Times New Roman" w:eastAsia="Times New Roman" w:hAnsi="Times New Roman" w:cs="Times New Roman"/>
-          <w:b/>
-          <w:bCs/>
+          <w:rFonts w:ascii="Times New Roman" w:hAnsi="Times New Roman" w:eastAsia="Times New Roman" w:cs="Times New Roman"/>
+          <w:b w:val="1"/>
+          <w:bCs w:val="1"/>
           <w:sz w:val="28"/>
           <w:szCs w:val="28"/>
         </w:rPr>
       </w:pPr>
-    </w:p>
-    <w:p>
-      <w:pPr>
-        <w:jc w:val="center"/>
-        <w:rPr>
-          <w:rFonts w:ascii="Times New Roman" w:eastAsia="Times New Roman" w:hAnsi="Times New Roman" w:cs="Times New Roman"/>
-          <w:b/>
-          <w:bCs/>
+      <w:r>
+        <w:rPr>
+          <w:rFonts w:ascii="Times New Roman" w:hAnsi="Times New Roman" w:eastAsia="Times New Roman" w:cs="Times New Roman"/>
+          <w:b w:val="1"/>
+          <w:bCs w:val="1"/>
           <w:sz w:val="28"/>
           <w:szCs w:val="28"/>
         </w:rPr>
-      </w:pPr>
+        <w:t>Project Proposal: Curriculum Advisor</w:t>
+      </w:r>
     </w:p>
     <w:p>
       <w:pPr>
         <w:jc w:val="center"/>
         <w:rPr>
-          <w:rFonts w:ascii="Times New Roman" w:eastAsia="Times New Roman" w:hAnsi="Times New Roman" w:cs="Times New Roman"/>
+          <w:rFonts w:ascii="Times New Roman" w:hAnsi="Times New Roman" w:eastAsia="Times New Roman" w:cs="Times New Roman"/>
           <w:b/>
           <w:bCs/>
           <w:sz w:val="28"/>
           <w:szCs w:val="28"/>
         </w:rPr>
       </w:pPr>
-      <w:r>
-        <w:rPr>
-          <w:rFonts w:ascii="Times New Roman" w:eastAsia="Times New Roman" w:hAnsi="Times New Roman" w:cs="Times New Roman"/>
-          <w:b/>
-          <w:bCs/>
+    </w:p>
+    <w:p/>
+    <w:p>
+      <w:pPr>
+        <w:jc w:val="center"/>
+        <w:rPr>
+          <w:rFonts w:ascii="Times New Roman" w:hAnsi="Times New Roman" w:eastAsia="Times New Roman" w:cs="Times New Roman"/>
+          <w:b w:val="1"/>
+          <w:bCs w:val="1"/>
           <w:sz w:val="28"/>
           <w:szCs w:val="28"/>
         </w:rPr>
-        <w:t>Project Proposal: Curriculum Advisor</w:t>
-      </w:r>
+      </w:pPr>
     </w:p>
     <w:p>
       <w:pPr>
         <w:jc w:val="center"/>
         <w:rPr>
-          <w:rFonts w:ascii="Times New Roman" w:eastAsia="Times New Roman" w:hAnsi="Times New Roman" w:cs="Times New Roman"/>
+          <w:rFonts w:ascii="Times New Roman" w:hAnsi="Times New Roman" w:eastAsia="Times New Roman" w:cs="Times New Roman"/>
           <w:b/>
           <w:bCs/>
           <w:sz w:val="28"/>
           <w:szCs w:val="28"/>
         </w:rPr>
       </w:pPr>
-    </w:p>
-    <w:p/>
-    <w:p>
-      <w:pPr>
-        <w:jc w:val="center"/>
-        <w:rPr>
-          <w:rFonts w:ascii="Times New Roman" w:eastAsia="Times New Roman" w:hAnsi="Times New Roman" w:cs="Times New Roman"/>
+      <w:r>
+        <w:rPr>
+          <w:rFonts w:ascii="Times New Roman" w:hAnsi="Times New Roman" w:eastAsia="Times New Roman" w:cs="Times New Roman"/>
           <w:b/>
           <w:bCs/>
           <w:sz w:val="28"/>
           <w:szCs w:val="28"/>
         </w:rPr>
-      </w:pPr>
-      <w:r>
-        <w:rPr>
-          <w:rFonts w:ascii="Times New Roman" w:eastAsia="Times New Roman" w:hAnsi="Times New Roman" w:cs="Times New Roman"/>
+        <w:t>Jaime G. Torrens Lugo</w:t>
+      </w:r>
+      <w:r>
+        <w:tab/>
+      </w:r>
+      <w:r>
+        <w:rPr>
+          <w:rFonts w:ascii="Times New Roman" w:hAnsi="Times New Roman" w:eastAsia="Times New Roman" w:cs="Times New Roman"/>
           <w:b/>
           <w:bCs/>
           <w:sz w:val="28"/>
           <w:szCs w:val="28"/>
         </w:rPr>
-        <w:t>Jaime G. Torrens Lugo</w:t>
-      </w:r>
-      <w:r>
-        <w:tab/>
-      </w:r>
-      <w:r>
-        <w:rPr>
-          <w:rFonts w:ascii="Times New Roman" w:eastAsia="Times New Roman" w:hAnsi="Times New Roman" w:cs="Times New Roman"/>
+        <w:t>841-15-9130</w:t>
+      </w:r>
+    </w:p>
+    <w:p>
+      <w:pPr>
+        <w:jc w:val="center"/>
+        <w:rPr>
+          <w:rFonts w:ascii="Times New Roman" w:hAnsi="Times New Roman" w:eastAsia="Times New Roman" w:cs="Times New Roman"/>
           <w:b/>
           <w:bCs/>
           <w:sz w:val="28"/>
           <w:szCs w:val="28"/>
         </w:rPr>
-        <w:t>841-15-9130</w:t>
-      </w:r>
-    </w:p>
-    <w:p>
-      <w:pPr>
-        <w:jc w:val="center"/>
-        <w:rPr>
-          <w:rFonts w:ascii="Times New Roman" w:eastAsia="Times New Roman" w:hAnsi="Times New Roman" w:cs="Times New Roman"/>
+      </w:pPr>
+      <w:r>
+        <w:rPr>
+          <w:rFonts w:ascii="Times New Roman" w:hAnsi="Times New Roman" w:eastAsia="Times New Roman" w:cs="Times New Roman"/>
           <w:b/>
           <w:bCs/>
           <w:sz w:val="28"/>
           <w:szCs w:val="28"/>
         </w:rPr>
-      </w:pPr>
-      <w:proofErr w:type="spellStart"/>
-      <w:r>
-        <w:rPr>
-          <w:rFonts w:ascii="Times New Roman" w:eastAsia="Times New Roman" w:hAnsi="Times New Roman" w:cs="Times New Roman"/>
+        <w:t>Nomar I. Medina Davila 802-15-4508</w:t>
+      </w:r>
+    </w:p>
+    <w:p>
+      <w:pPr>
+        <w:jc w:val="center"/>
+        <w:rPr>
+          <w:rFonts w:ascii="Times New Roman" w:hAnsi="Times New Roman" w:eastAsia="Times New Roman" w:cs="Times New Roman"/>
           <w:b/>
           <w:bCs/>
           <w:sz w:val="28"/>
           <w:szCs w:val="28"/>
         </w:rPr>
-        <w:t>Nomar</w:t>
-      </w:r>
-      <w:proofErr w:type="spellEnd"/>
-      <w:r>
-        <w:rPr>
-          <w:rFonts w:ascii="Times New Roman" w:eastAsia="Times New Roman" w:hAnsi="Times New Roman" w:cs="Times New Roman"/>
+      </w:pPr>
+      <w:r>
+        <w:rPr>
+          <w:rFonts w:ascii="Times New Roman" w:hAnsi="Times New Roman" w:eastAsia="Times New Roman" w:cs="Times New Roman"/>
           <w:b/>
           <w:bCs/>
           <w:sz w:val="28"/>
           <w:szCs w:val="28"/>
         </w:rPr>
-        <w:t xml:space="preserve"> I. Medina Davila 802-15-4508</w:t>
+        <w:t>Oni Castillo Ruiz 802-16-1110</w:t>
       </w:r>
     </w:p>
     <w:p>
       <w:pPr>
         <w:jc w:val="center"/>
         <w:rPr>
-          <w:rFonts w:ascii="Times New Roman" w:eastAsia="Times New Roman" w:hAnsi="Times New Roman" w:cs="Times New Roman"/>
+          <w:rFonts w:ascii="Times New Roman" w:hAnsi="Times New Roman" w:eastAsia="Times New Roman" w:cs="Times New Roman"/>
           <w:b/>
           <w:bCs/>
           <w:sz w:val="28"/>
@@ -387,20 +370,20 @@
       </w:pPr>
       <w:r>
         <w:rPr>
-          <w:rFonts w:ascii="Times New Roman" w:eastAsia="Times New Roman" w:hAnsi="Times New Roman" w:cs="Times New Roman"/>
+          <w:rFonts w:ascii="Times New Roman" w:hAnsi="Times New Roman" w:eastAsia="Times New Roman" w:cs="Times New Roman"/>
           <w:b/>
           <w:bCs/>
           <w:sz w:val="28"/>
           <w:szCs w:val="28"/>
         </w:rPr>
-        <w:t>Oni Castillo Ruiz 802-16-1110</w:t>
+        <w:t>Angel D. Burgos 841-14-0850</w:t>
       </w:r>
     </w:p>
     <w:p>
       <w:pPr>
         <w:jc w:val="center"/>
         <w:rPr>
-          <w:rFonts w:ascii="Times New Roman" w:eastAsia="Times New Roman" w:hAnsi="Times New Roman" w:cs="Times New Roman"/>
+          <w:rFonts w:ascii="Times New Roman" w:hAnsi="Times New Roman" w:eastAsia="Times New Roman" w:cs="Times New Roman"/>
           <w:b/>
           <w:bCs/>
           <w:sz w:val="28"/>
@@ -409,72 +392,28 @@
       </w:pPr>
       <w:r>
         <w:rPr>
-          <w:rFonts w:ascii="Times New Roman" w:eastAsia="Times New Roman" w:hAnsi="Times New Roman" w:cs="Times New Roman"/>
+          <w:rFonts w:ascii="Times New Roman" w:hAnsi="Times New Roman" w:eastAsia="Times New Roman" w:cs="Times New Roman"/>
           <w:b/>
           <w:bCs/>
           <w:sz w:val="28"/>
           <w:szCs w:val="28"/>
         </w:rPr>
-        <w:t>Angel D. Burgos 841-14-0850</w:t>
+        <w:t>César A. Justiniano Santiago 840-15-3720</w:t>
       </w:r>
     </w:p>
     <w:p>
       <w:pPr>
         <w:jc w:val="center"/>
-        <w:rPr>
-          <w:rFonts w:ascii="Times New Roman" w:eastAsia="Times New Roman" w:hAnsi="Times New Roman" w:cs="Times New Roman"/>
+      </w:pPr>
+      <w:r>
+        <w:rPr>
+          <w:rFonts w:ascii="Times New Roman" w:hAnsi="Times New Roman" w:eastAsia="Times New Roman" w:cs="Times New Roman"/>
           <w:b/>
           <w:bCs/>
           <w:sz w:val="28"/>
           <w:szCs w:val="28"/>
         </w:rPr>
-      </w:pPr>
-      <w:r>
-        <w:rPr>
-          <w:rFonts w:ascii="Times New Roman" w:eastAsia="Times New Roman" w:hAnsi="Times New Roman" w:cs="Times New Roman"/>
-          <w:b/>
-          <w:bCs/>
-          <w:sz w:val="28"/>
-          <w:szCs w:val="28"/>
-        </w:rPr>
-        <w:t>César A. Justiniano Santiago 840-15-3720</w:t>
-      </w:r>
-    </w:p>
-    <w:p>
-      <w:pPr>
-        <w:jc w:val="center"/>
-      </w:pPr>
-      <w:r>
-        <w:rPr>
-          <w:rFonts w:ascii="Times New Roman" w:eastAsia="Times New Roman" w:hAnsi="Times New Roman" w:cs="Times New Roman"/>
-          <w:b/>
-          <w:bCs/>
-          <w:sz w:val="28"/>
-          <w:szCs w:val="28"/>
-        </w:rPr>
-        <w:t xml:space="preserve">Ricardo A. Natal </w:t>
-      </w:r>
-      <w:proofErr w:type="spellStart"/>
-      <w:r>
-        <w:rPr>
-          <w:rFonts w:ascii="Times New Roman" w:eastAsia="Times New Roman" w:hAnsi="Times New Roman" w:cs="Times New Roman"/>
-          <w:b/>
-          <w:bCs/>
-          <w:sz w:val="28"/>
-          <w:szCs w:val="28"/>
-        </w:rPr>
-        <w:t>Albelo</w:t>
-      </w:r>
-      <w:proofErr w:type="spellEnd"/>
-      <w:r>
-        <w:rPr>
-          <w:rFonts w:ascii="Times New Roman" w:eastAsia="Times New Roman" w:hAnsi="Times New Roman" w:cs="Times New Roman"/>
-          <w:b/>
-          <w:bCs/>
-          <w:sz w:val="28"/>
-          <w:szCs w:val="28"/>
-        </w:rPr>
-        <w:t xml:space="preserve"> 802-16-4484</w:t>
+        <w:t>Ricardo A. Natal Albelo 802-16-4484</w:t>
       </w:r>
       <w:r>
         <w:br/>
@@ -485,7 +424,7 @@
         <w:ind w:left="360"/>
         <w:jc w:val="both"/>
         <w:rPr>
-          <w:rFonts w:ascii="Times New Roman" w:eastAsia="Times New Roman" w:hAnsi="Times New Roman" w:cs="Times New Roman"/>
+          <w:rFonts w:ascii="Times New Roman" w:hAnsi="Times New Roman" w:eastAsia="Times New Roman" w:cs="Times New Roman"/>
           <w:b/>
           <w:bCs/>
           <w:sz w:val="24"/>
@@ -502,16 +441,16 @@
         </w:numPr>
         <w:jc w:val="both"/>
         <w:rPr>
-          <w:rFonts w:ascii="Times New Roman" w:eastAsia="Times New Roman" w:hAnsi="Times New Roman" w:cs="Times New Roman"/>
-          <w:b/>
-          <w:bCs/>
-          <w:sz w:val="24"/>
-          <w:szCs w:val="24"/>
-        </w:rPr>
-      </w:pPr>
-      <w:r>
-        <w:rPr>
-          <w:rFonts w:ascii="Times New Roman" w:eastAsia="Times New Roman" w:hAnsi="Times New Roman" w:cs="Times New Roman"/>
+          <w:rFonts w:ascii="Times New Roman" w:hAnsi="Times New Roman" w:eastAsia="Times New Roman" w:cs="Times New Roman"/>
+          <w:b/>
+          <w:bCs/>
+          <w:sz w:val="24"/>
+          <w:szCs w:val="24"/>
+        </w:rPr>
+      </w:pPr>
+      <w:r>
+        <w:rPr>
+          <w:rFonts w:ascii="Times New Roman" w:hAnsi="Times New Roman" w:eastAsia="Times New Roman" w:cs="Times New Roman"/>
           <w:b/>
           <w:bCs/>
           <w:sz w:val="24"/>
@@ -525,14 +464,14 @@
         <w:ind w:left="720"/>
         <w:jc w:val="both"/>
         <w:rPr>
-          <w:rFonts w:ascii="Times New Roman" w:eastAsia="Times New Roman" w:hAnsi="Times New Roman" w:cs="Times New Roman"/>
-          <w:sz w:val="24"/>
-          <w:szCs w:val="24"/>
-        </w:rPr>
-      </w:pPr>
-      <w:r>
-        <w:rPr>
-          <w:rFonts w:ascii="Times New Roman" w:eastAsia="Times New Roman" w:hAnsi="Times New Roman" w:cs="Times New Roman"/>
+          <w:rFonts w:ascii="Times New Roman" w:hAnsi="Times New Roman" w:eastAsia="Times New Roman" w:cs="Times New Roman"/>
+          <w:sz w:val="24"/>
+          <w:szCs w:val="24"/>
+        </w:rPr>
+      </w:pPr>
+      <w:r>
+        <w:rPr>
+          <w:rFonts w:ascii="Times New Roman" w:hAnsi="Times New Roman" w:eastAsia="Times New Roman" w:cs="Times New Roman"/>
           <w:sz w:val="24"/>
           <w:szCs w:val="24"/>
         </w:rPr>
@@ -548,14 +487,14 @@
         </w:numPr>
         <w:jc w:val="both"/>
         <w:rPr>
-          <w:rFonts w:eastAsiaTheme="minorEastAsia"/>
-          <w:sz w:val="24"/>
-          <w:szCs w:val="24"/>
-        </w:rPr>
-      </w:pPr>
-      <w:r>
-        <w:rPr>
-          <w:rFonts w:ascii="Times New Roman" w:eastAsia="Times New Roman" w:hAnsi="Times New Roman" w:cs="Times New Roman"/>
+          <w:rFonts w:eastAsia="ＭＳ 明朝" w:eastAsiaTheme="minorEastAsia"/>
+          <w:sz w:val="24"/>
+          <w:szCs w:val="24"/>
+        </w:rPr>
+      </w:pPr>
+      <w:r>
+        <w:rPr>
+          <w:rFonts w:ascii="Times New Roman" w:hAnsi="Times New Roman" w:eastAsia="Times New Roman" w:cs="Times New Roman"/>
           <w:sz w:val="24"/>
           <w:szCs w:val="24"/>
         </w:rPr>
@@ -563,7 +502,7 @@
       </w:r>
       <w:r>
         <w:rPr>
-          <w:rFonts w:ascii="Times New Roman" w:eastAsia="Times New Roman" w:hAnsi="Times New Roman" w:cs="Times New Roman"/>
+          <w:rFonts w:ascii="Times New Roman" w:hAnsi="Times New Roman" w:eastAsia="Times New Roman" w:cs="Times New Roman"/>
           <w:sz w:val="24"/>
           <w:szCs w:val="24"/>
         </w:rPr>
@@ -571,7 +510,7 @@
       </w:r>
       <w:r>
         <w:rPr>
-          <w:rFonts w:ascii="Times New Roman" w:eastAsia="Times New Roman" w:hAnsi="Times New Roman" w:cs="Times New Roman"/>
+          <w:rFonts w:ascii="Times New Roman" w:hAnsi="Times New Roman" w:eastAsia="Times New Roman" w:cs="Times New Roman"/>
           <w:sz w:val="24"/>
           <w:szCs w:val="24"/>
         </w:rPr>
@@ -579,7 +518,7 @@
       </w:r>
       <w:r>
         <w:rPr>
-          <w:rFonts w:ascii="Times New Roman" w:eastAsia="Times New Roman" w:hAnsi="Times New Roman" w:cs="Times New Roman"/>
+          <w:rFonts w:ascii="Times New Roman" w:hAnsi="Times New Roman" w:eastAsia="Times New Roman" w:cs="Times New Roman"/>
           <w:sz w:val="24"/>
           <w:szCs w:val="24"/>
         </w:rPr>
@@ -587,7 +526,7 @@
       </w:r>
       <w:r>
         <w:rPr>
-          <w:rFonts w:ascii="Times New Roman" w:eastAsia="Times New Roman" w:hAnsi="Times New Roman" w:cs="Times New Roman"/>
+          <w:rFonts w:ascii="Times New Roman" w:hAnsi="Times New Roman" w:eastAsia="Times New Roman" w:cs="Times New Roman"/>
           <w:sz w:val="24"/>
           <w:szCs w:val="24"/>
         </w:rPr>
@@ -595,7 +534,7 @@
       </w:r>
       <w:r>
         <w:rPr>
-          <w:rFonts w:ascii="Times New Roman" w:eastAsia="Times New Roman" w:hAnsi="Times New Roman" w:cs="Times New Roman"/>
+          <w:rFonts w:ascii="Times New Roman" w:hAnsi="Times New Roman" w:eastAsia="Times New Roman" w:cs="Times New Roman"/>
           <w:sz w:val="24"/>
           <w:szCs w:val="24"/>
         </w:rPr>
@@ -603,7 +542,7 @@
       </w:r>
       <w:r>
         <w:rPr>
-          <w:rFonts w:ascii="Times New Roman" w:eastAsia="Times New Roman" w:hAnsi="Times New Roman" w:cs="Times New Roman"/>
+          <w:rFonts w:ascii="Times New Roman" w:hAnsi="Times New Roman" w:eastAsia="Times New Roman" w:cs="Times New Roman"/>
           <w:sz w:val="24"/>
           <w:szCs w:val="24"/>
         </w:rPr>
@@ -611,7 +550,7 @@
       </w:r>
       <w:r>
         <w:rPr>
-          <w:rFonts w:ascii="Times New Roman" w:eastAsia="Times New Roman" w:hAnsi="Times New Roman" w:cs="Times New Roman"/>
+          <w:rFonts w:ascii="Times New Roman" w:hAnsi="Times New Roman" w:eastAsia="Times New Roman" w:cs="Times New Roman"/>
           <w:sz w:val="24"/>
           <w:szCs w:val="24"/>
         </w:rPr>
@@ -619,7 +558,7 @@
       </w:r>
       <w:r>
         <w:rPr>
-          <w:rFonts w:ascii="Times New Roman" w:eastAsia="Times New Roman" w:hAnsi="Times New Roman" w:cs="Times New Roman"/>
+          <w:rFonts w:ascii="Times New Roman" w:hAnsi="Times New Roman" w:eastAsia="Times New Roman" w:cs="Times New Roman"/>
           <w:sz w:val="24"/>
           <w:szCs w:val="24"/>
         </w:rPr>
@@ -627,7 +566,7 @@
       </w:r>
       <w:r>
         <w:rPr>
-          <w:rFonts w:ascii="Times New Roman" w:eastAsia="Times New Roman" w:hAnsi="Times New Roman" w:cs="Times New Roman"/>
+          <w:rFonts w:ascii="Times New Roman" w:hAnsi="Times New Roman" w:eastAsia="Times New Roman" w:cs="Times New Roman"/>
           <w:sz w:val="24"/>
           <w:szCs w:val="24"/>
         </w:rPr>
@@ -635,7 +574,7 @@
       </w:r>
       <w:r>
         <w:rPr>
-          <w:rFonts w:ascii="Times New Roman" w:eastAsia="Times New Roman" w:hAnsi="Times New Roman" w:cs="Times New Roman"/>
+          <w:rFonts w:ascii="Times New Roman" w:hAnsi="Times New Roman" w:eastAsia="Times New Roman" w:cs="Times New Roman"/>
           <w:sz w:val="24"/>
           <w:szCs w:val="24"/>
         </w:rPr>
@@ -643,7 +582,7 @@
       </w:r>
       <w:r>
         <w:rPr>
-          <w:rFonts w:ascii="Times New Roman" w:eastAsia="Times New Roman" w:hAnsi="Times New Roman" w:cs="Times New Roman"/>
+          <w:rFonts w:ascii="Times New Roman" w:hAnsi="Times New Roman" w:eastAsia="Times New Roman" w:cs="Times New Roman"/>
           <w:sz w:val="24"/>
           <w:szCs w:val="24"/>
         </w:rPr>
@@ -651,7 +590,7 @@
       </w:r>
       <w:r>
         <w:rPr>
-          <w:rFonts w:ascii="Times New Roman" w:eastAsia="Times New Roman" w:hAnsi="Times New Roman" w:cs="Times New Roman"/>
+          <w:rFonts w:ascii="Times New Roman" w:hAnsi="Times New Roman" w:eastAsia="Times New Roman" w:cs="Times New Roman"/>
           <w:sz w:val="24"/>
           <w:szCs w:val="24"/>
         </w:rPr>
@@ -659,23 +598,12 @@
       </w:r>
       <w:r>
         <w:rPr>
-          <w:rFonts w:ascii="Times New Roman" w:eastAsia="Times New Roman" w:hAnsi="Times New Roman" w:cs="Times New Roman"/>
+          <w:rFonts w:ascii="Times New Roman" w:hAnsi="Times New Roman" w:eastAsia="Times New Roman" w:cs="Times New Roman"/>
           <w:sz w:val="24"/>
           <w:szCs w:val="24"/>
         </w:rPr>
         <w:t>available in each semester.</w:t>
       </w:r>
-    </w:p>
-    <w:p>
-      <w:pPr>
-        <w:ind w:left="720"/>
-        <w:jc w:val="both"/>
-        <w:rPr>
-          <w:rFonts w:ascii="Times New Roman" w:eastAsia="Times New Roman" w:hAnsi="Times New Roman" w:cs="Times New Roman"/>
-          <w:sz w:val="24"/>
-          <w:szCs w:val="24"/>
-        </w:rPr>
-      </w:pPr>
     </w:p>
     <w:p>
       <w:pPr>
@@ -686,16 +614,16 @@
         </w:numPr>
         <w:jc w:val="both"/>
         <w:rPr>
-          <w:rFonts w:ascii="Times New Roman" w:eastAsia="Times New Roman" w:hAnsi="Times New Roman" w:cs="Times New Roman"/>
-          <w:b/>
-          <w:bCs/>
-          <w:sz w:val="24"/>
-          <w:szCs w:val="24"/>
-        </w:rPr>
-      </w:pPr>
-      <w:r>
-        <w:rPr>
-          <w:rFonts w:ascii="Times New Roman" w:eastAsia="Times New Roman" w:hAnsi="Times New Roman" w:cs="Times New Roman"/>
+          <w:rFonts w:ascii="Times New Roman" w:hAnsi="Times New Roman" w:eastAsia="Times New Roman" w:cs="Times New Roman"/>
+          <w:b/>
+          <w:bCs/>
+          <w:sz w:val="24"/>
+          <w:szCs w:val="24"/>
+        </w:rPr>
+      </w:pPr>
+      <w:r>
+        <w:rPr>
+          <w:rFonts w:ascii="Times New Roman" w:hAnsi="Times New Roman" w:eastAsia="Times New Roman" w:cs="Times New Roman"/>
           <w:b/>
           <w:bCs/>
           <w:sz w:val="24"/>
@@ -709,14 +637,14 @@
         <w:ind w:left="720"/>
         <w:jc w:val="both"/>
         <w:rPr>
-          <w:rFonts w:ascii="Times New Roman" w:eastAsia="Times New Roman" w:hAnsi="Times New Roman" w:cs="Times New Roman"/>
-          <w:sz w:val="24"/>
-          <w:szCs w:val="24"/>
-        </w:rPr>
-      </w:pPr>
-      <w:r>
-        <w:rPr>
-          <w:rFonts w:ascii="Times New Roman" w:eastAsia="Times New Roman" w:hAnsi="Times New Roman" w:cs="Times New Roman"/>
+          <w:rFonts w:ascii="Times New Roman" w:hAnsi="Times New Roman" w:eastAsia="Times New Roman" w:cs="Times New Roman"/>
+          <w:sz w:val="24"/>
+          <w:szCs w:val="24"/>
+        </w:rPr>
+      </w:pPr>
+      <w:r>
+        <w:rPr>
+          <w:rFonts w:ascii="Times New Roman" w:hAnsi="Times New Roman" w:eastAsia="Times New Roman" w:cs="Times New Roman"/>
           <w:sz w:val="24"/>
           <w:szCs w:val="24"/>
         </w:rPr>
@@ -724,7 +652,7 @@
       </w:r>
       <w:r>
         <w:rPr>
-          <w:rFonts w:ascii="Times New Roman" w:eastAsia="Times New Roman" w:hAnsi="Times New Roman" w:cs="Times New Roman"/>
+          <w:rFonts w:ascii="Times New Roman" w:hAnsi="Times New Roman" w:eastAsia="Times New Roman" w:cs="Times New Roman"/>
           <w:sz w:val="24"/>
           <w:szCs w:val="24"/>
         </w:rPr>
@@ -732,7 +660,7 @@
       </w:r>
       <w:r>
         <w:rPr>
-          <w:rFonts w:ascii="Times New Roman" w:eastAsia="Times New Roman" w:hAnsi="Times New Roman" w:cs="Times New Roman"/>
+          <w:rFonts w:ascii="Times New Roman" w:hAnsi="Times New Roman" w:eastAsia="Times New Roman" w:cs="Times New Roman"/>
           <w:sz w:val="24"/>
           <w:szCs w:val="24"/>
         </w:rPr>
@@ -740,7 +668,7 @@
       </w:r>
       <w:r>
         <w:rPr>
-          <w:rFonts w:ascii="Times New Roman" w:eastAsia="Times New Roman" w:hAnsi="Times New Roman" w:cs="Times New Roman"/>
+          <w:rFonts w:ascii="Times New Roman" w:hAnsi="Times New Roman" w:eastAsia="Times New Roman" w:cs="Times New Roman"/>
           <w:sz w:val="24"/>
           <w:szCs w:val="24"/>
         </w:rPr>
@@ -748,7 +676,7 @@
       </w:r>
       <w:r>
         <w:rPr>
-          <w:rFonts w:ascii="Times New Roman" w:eastAsia="Times New Roman" w:hAnsi="Times New Roman" w:cs="Times New Roman"/>
+          <w:rFonts w:ascii="Times New Roman" w:hAnsi="Times New Roman" w:eastAsia="Times New Roman" w:cs="Times New Roman"/>
           <w:sz w:val="24"/>
           <w:szCs w:val="24"/>
         </w:rPr>
@@ -756,7 +684,7 @@
       </w:r>
       <w:r>
         <w:rPr>
-          <w:rFonts w:ascii="Times New Roman" w:eastAsia="Times New Roman" w:hAnsi="Times New Roman" w:cs="Times New Roman"/>
+          <w:rFonts w:ascii="Times New Roman" w:hAnsi="Times New Roman" w:eastAsia="Times New Roman" w:cs="Times New Roman"/>
           <w:sz w:val="24"/>
           <w:szCs w:val="24"/>
         </w:rPr>
@@ -764,7 +692,7 @@
       </w:r>
       <w:r>
         <w:rPr>
-          <w:rFonts w:ascii="Times New Roman" w:eastAsia="Times New Roman" w:hAnsi="Times New Roman" w:cs="Times New Roman"/>
+          <w:rFonts w:ascii="Times New Roman" w:hAnsi="Times New Roman" w:eastAsia="Times New Roman" w:cs="Times New Roman"/>
           <w:sz w:val="24"/>
           <w:szCs w:val="24"/>
         </w:rPr>
@@ -772,7 +700,7 @@
       </w:r>
       <w:r>
         <w:rPr>
-          <w:rFonts w:ascii="Times New Roman" w:eastAsia="Times New Roman" w:hAnsi="Times New Roman" w:cs="Times New Roman"/>
+          <w:rFonts w:ascii="Times New Roman" w:hAnsi="Times New Roman" w:eastAsia="Times New Roman" w:cs="Times New Roman"/>
           <w:sz w:val="24"/>
           <w:szCs w:val="24"/>
         </w:rPr>
@@ -780,7 +708,7 @@
       </w:r>
       <w:r>
         <w:rPr>
-          <w:rFonts w:ascii="Times New Roman" w:eastAsia="Times New Roman" w:hAnsi="Times New Roman" w:cs="Times New Roman"/>
+          <w:rFonts w:ascii="Times New Roman" w:hAnsi="Times New Roman" w:eastAsia="Times New Roman" w:cs="Times New Roman"/>
           <w:sz w:val="24"/>
           <w:szCs w:val="24"/>
         </w:rPr>
@@ -788,7 +716,7 @@
       </w:r>
       <w:r>
         <w:rPr>
-          <w:rFonts w:ascii="Times New Roman" w:eastAsia="Times New Roman" w:hAnsi="Times New Roman" w:cs="Times New Roman"/>
+          <w:rFonts w:ascii="Times New Roman" w:hAnsi="Times New Roman" w:eastAsia="Times New Roman" w:cs="Times New Roman"/>
           <w:sz w:val="24"/>
           <w:szCs w:val="24"/>
         </w:rPr>
@@ -796,7 +724,7 @@
       </w:r>
       <w:r>
         <w:rPr>
-          <w:rFonts w:ascii="Times New Roman" w:eastAsia="Times New Roman" w:hAnsi="Times New Roman" w:cs="Times New Roman"/>
+          <w:rFonts w:ascii="Times New Roman" w:hAnsi="Times New Roman" w:eastAsia="Times New Roman" w:cs="Times New Roman"/>
           <w:sz w:val="24"/>
           <w:szCs w:val="24"/>
         </w:rPr>
@@ -804,7 +732,7 @@
       </w:r>
       <w:r>
         <w:rPr>
-          <w:rFonts w:ascii="Times New Roman" w:eastAsia="Times New Roman" w:hAnsi="Times New Roman" w:cs="Times New Roman"/>
+          <w:rFonts w:ascii="Times New Roman" w:hAnsi="Times New Roman" w:eastAsia="Times New Roman" w:cs="Times New Roman"/>
           <w:sz w:val="24"/>
           <w:szCs w:val="24"/>
         </w:rPr>
@@ -812,7 +740,7 @@
       </w:r>
       <w:r>
         <w:rPr>
-          <w:rFonts w:ascii="Times New Roman" w:eastAsia="Times New Roman" w:hAnsi="Times New Roman" w:cs="Times New Roman"/>
+          <w:rFonts w:ascii="Times New Roman" w:hAnsi="Times New Roman" w:eastAsia="Times New Roman" w:cs="Times New Roman"/>
           <w:sz w:val="24"/>
           <w:szCs w:val="24"/>
         </w:rPr>
@@ -820,7 +748,7 @@
       </w:r>
       <w:r>
         <w:rPr>
-          <w:rFonts w:ascii="Times New Roman" w:eastAsia="Times New Roman" w:hAnsi="Times New Roman" w:cs="Times New Roman"/>
+          <w:rFonts w:ascii="Times New Roman" w:hAnsi="Times New Roman" w:eastAsia="Times New Roman" w:cs="Times New Roman"/>
           <w:sz w:val="24"/>
           <w:szCs w:val="24"/>
         </w:rPr>
@@ -828,7 +756,7 @@
       </w:r>
       <w:r>
         <w:rPr>
-          <w:rFonts w:ascii="Times New Roman" w:eastAsia="Times New Roman" w:hAnsi="Times New Roman" w:cs="Times New Roman"/>
+          <w:rFonts w:ascii="Times New Roman" w:hAnsi="Times New Roman" w:eastAsia="Times New Roman" w:cs="Times New Roman"/>
           <w:sz w:val="24"/>
           <w:szCs w:val="24"/>
         </w:rPr>
@@ -836,7 +764,7 @@
       </w:r>
       <w:r>
         <w:rPr>
-          <w:rFonts w:ascii="Times New Roman" w:eastAsia="Times New Roman" w:hAnsi="Times New Roman" w:cs="Times New Roman"/>
+          <w:rFonts w:ascii="Times New Roman" w:hAnsi="Times New Roman" w:eastAsia="Times New Roman" w:cs="Times New Roman"/>
           <w:sz w:val="24"/>
           <w:szCs w:val="24"/>
         </w:rPr>
@@ -844,7 +772,7 @@
       </w:r>
       <w:r>
         <w:rPr>
-          <w:rFonts w:ascii="Times New Roman" w:eastAsia="Times New Roman" w:hAnsi="Times New Roman" w:cs="Times New Roman"/>
+          <w:rFonts w:ascii="Times New Roman" w:hAnsi="Times New Roman" w:eastAsia="Times New Roman" w:cs="Times New Roman"/>
           <w:sz w:val="24"/>
           <w:szCs w:val="24"/>
         </w:rPr>
@@ -852,7 +780,7 @@
       </w:r>
       <w:r>
         <w:rPr>
-          <w:rFonts w:ascii="Times New Roman" w:eastAsia="Times New Roman" w:hAnsi="Times New Roman" w:cs="Times New Roman"/>
+          <w:rFonts w:ascii="Times New Roman" w:hAnsi="Times New Roman" w:eastAsia="Times New Roman" w:cs="Times New Roman"/>
           <w:sz w:val="24"/>
           <w:szCs w:val="24"/>
         </w:rPr>
@@ -860,7 +788,7 @@
       </w:r>
       <w:r>
         <w:rPr>
-          <w:rFonts w:ascii="Times New Roman" w:eastAsia="Times New Roman" w:hAnsi="Times New Roman" w:cs="Times New Roman"/>
+          <w:rFonts w:ascii="Times New Roman" w:hAnsi="Times New Roman" w:eastAsia="Times New Roman" w:cs="Times New Roman"/>
           <w:sz w:val="24"/>
           <w:szCs w:val="24"/>
         </w:rPr>
@@ -868,7 +796,7 @@
       </w:r>
       <w:r>
         <w:rPr>
-          <w:rFonts w:ascii="Times New Roman" w:eastAsia="Times New Roman" w:hAnsi="Times New Roman" w:cs="Times New Roman"/>
+          <w:rFonts w:ascii="Times New Roman" w:hAnsi="Times New Roman" w:eastAsia="Times New Roman" w:cs="Times New Roman"/>
           <w:sz w:val="24"/>
           <w:szCs w:val="24"/>
         </w:rPr>
@@ -876,7 +804,7 @@
       </w:r>
       <w:r>
         <w:rPr>
-          <w:rFonts w:ascii="Times New Roman" w:eastAsia="Times New Roman" w:hAnsi="Times New Roman" w:cs="Times New Roman"/>
+          <w:rFonts w:ascii="Times New Roman" w:hAnsi="Times New Roman" w:eastAsia="Times New Roman" w:cs="Times New Roman"/>
           <w:sz w:val="24"/>
           <w:szCs w:val="24"/>
         </w:rPr>
@@ -884,7 +812,7 @@
       </w:r>
       <w:r>
         <w:rPr>
-          <w:rFonts w:ascii="Times New Roman" w:eastAsia="Times New Roman" w:hAnsi="Times New Roman" w:cs="Times New Roman"/>
+          <w:rFonts w:ascii="Times New Roman" w:hAnsi="Times New Roman" w:eastAsia="Times New Roman" w:cs="Times New Roman"/>
           <w:sz w:val="24"/>
           <w:szCs w:val="24"/>
         </w:rPr>
@@ -892,7 +820,7 @@
       </w:r>
       <w:r>
         <w:rPr>
-          <w:rFonts w:ascii="Times New Roman" w:eastAsia="Times New Roman" w:hAnsi="Times New Roman" w:cs="Times New Roman"/>
+          <w:rFonts w:ascii="Times New Roman" w:hAnsi="Times New Roman" w:eastAsia="Times New Roman" w:cs="Times New Roman"/>
           <w:sz w:val="24"/>
           <w:szCs w:val="24"/>
         </w:rPr>
@@ -900,7 +828,7 @@
       </w:r>
       <w:r>
         <w:rPr>
-          <w:rFonts w:ascii="Times New Roman" w:eastAsia="Times New Roman" w:hAnsi="Times New Roman" w:cs="Times New Roman"/>
+          <w:rFonts w:ascii="Times New Roman" w:hAnsi="Times New Roman" w:eastAsia="Times New Roman" w:cs="Times New Roman"/>
           <w:sz w:val="24"/>
           <w:szCs w:val="24"/>
         </w:rPr>
@@ -916,16 +844,16 @@
         </w:numPr>
         <w:jc w:val="both"/>
         <w:rPr>
-          <w:rFonts w:ascii="Times New Roman" w:eastAsia="Times New Roman" w:hAnsi="Times New Roman" w:cs="Times New Roman"/>
-          <w:b/>
-          <w:bCs/>
-          <w:sz w:val="24"/>
-          <w:szCs w:val="24"/>
-        </w:rPr>
-      </w:pPr>
-      <w:r>
-        <w:rPr>
-          <w:rFonts w:ascii="Times New Roman" w:eastAsia="Times New Roman" w:hAnsi="Times New Roman" w:cs="Times New Roman"/>
+          <w:rFonts w:ascii="Times New Roman" w:hAnsi="Times New Roman" w:eastAsia="Times New Roman" w:cs="Times New Roman"/>
+          <w:b/>
+          <w:bCs/>
+          <w:sz w:val="24"/>
+          <w:szCs w:val="24"/>
+        </w:rPr>
+      </w:pPr>
+      <w:r>
+        <w:rPr>
+          <w:rFonts w:ascii="Times New Roman" w:hAnsi="Times New Roman" w:eastAsia="Times New Roman" w:cs="Times New Roman"/>
           <w:b/>
           <w:bCs/>
           <w:sz w:val="24"/>
@@ -939,14 +867,14 @@
         <w:ind w:left="720"/>
         <w:jc w:val="both"/>
         <w:rPr>
-          <w:rFonts w:ascii="Times New Roman" w:eastAsia="Times New Roman" w:hAnsi="Times New Roman" w:cs="Times New Roman"/>
-          <w:sz w:val="24"/>
-          <w:szCs w:val="24"/>
-        </w:rPr>
-      </w:pPr>
-      <w:r>
-        <w:rPr>
-          <w:rFonts w:ascii="Times New Roman" w:eastAsia="Times New Roman" w:hAnsi="Times New Roman" w:cs="Times New Roman"/>
+          <w:rFonts w:ascii="Times New Roman" w:hAnsi="Times New Roman" w:eastAsia="Times New Roman" w:cs="Times New Roman"/>
+          <w:sz w:val="24"/>
+          <w:szCs w:val="24"/>
+        </w:rPr>
+      </w:pPr>
+      <w:r>
+        <w:rPr>
+          <w:rFonts w:ascii="Times New Roman" w:hAnsi="Times New Roman" w:eastAsia="Times New Roman" w:cs="Times New Roman"/>
           <w:sz w:val="24"/>
           <w:szCs w:val="24"/>
         </w:rPr>
@@ -954,7 +882,7 @@
       </w:r>
       <w:r>
         <w:rPr>
-          <w:rFonts w:ascii="Times New Roman" w:eastAsia="Times New Roman" w:hAnsi="Times New Roman" w:cs="Times New Roman"/>
+          <w:rFonts w:ascii="Times New Roman" w:hAnsi="Times New Roman" w:eastAsia="Times New Roman" w:cs="Times New Roman"/>
           <w:sz w:val="24"/>
           <w:szCs w:val="24"/>
         </w:rPr>
@@ -962,7 +890,7 @@
       </w:r>
       <w:r>
         <w:rPr>
-          <w:rFonts w:ascii="Times New Roman" w:eastAsia="Times New Roman" w:hAnsi="Times New Roman" w:cs="Times New Roman"/>
+          <w:rFonts w:ascii="Times New Roman" w:hAnsi="Times New Roman" w:eastAsia="Times New Roman" w:cs="Times New Roman"/>
           <w:sz w:val="24"/>
           <w:szCs w:val="24"/>
         </w:rPr>
@@ -970,7 +898,7 @@
       </w:r>
       <w:r>
         <w:rPr>
-          <w:rFonts w:ascii="Times New Roman" w:eastAsia="Times New Roman" w:hAnsi="Times New Roman" w:cs="Times New Roman"/>
+          <w:rFonts w:ascii="Times New Roman" w:hAnsi="Times New Roman" w:eastAsia="Times New Roman" w:cs="Times New Roman"/>
           <w:sz w:val="24"/>
           <w:szCs w:val="24"/>
         </w:rPr>
@@ -978,7 +906,7 @@
       </w:r>
       <w:r>
         <w:rPr>
-          <w:rFonts w:ascii="Times New Roman" w:eastAsia="Times New Roman" w:hAnsi="Times New Roman" w:cs="Times New Roman"/>
+          <w:rFonts w:ascii="Times New Roman" w:hAnsi="Times New Roman" w:eastAsia="Times New Roman" w:cs="Times New Roman"/>
           <w:sz w:val="24"/>
           <w:szCs w:val="24"/>
         </w:rPr>
@@ -986,7 +914,7 @@
       </w:r>
       <w:r>
         <w:rPr>
-          <w:rFonts w:ascii="Times New Roman" w:eastAsia="Times New Roman" w:hAnsi="Times New Roman" w:cs="Times New Roman"/>
+          <w:rFonts w:ascii="Times New Roman" w:hAnsi="Times New Roman" w:eastAsia="Times New Roman" w:cs="Times New Roman"/>
           <w:sz w:val="24"/>
           <w:szCs w:val="24"/>
         </w:rPr>
@@ -994,7 +922,7 @@
       </w:r>
       <w:r>
         <w:rPr>
-          <w:rFonts w:ascii="Times New Roman" w:eastAsia="Times New Roman" w:hAnsi="Times New Roman" w:cs="Times New Roman"/>
+          <w:rFonts w:ascii="Times New Roman" w:hAnsi="Times New Roman" w:eastAsia="Times New Roman" w:cs="Times New Roman"/>
           <w:sz w:val="24"/>
           <w:szCs w:val="24"/>
         </w:rPr>
@@ -1002,7 +930,7 @@
       </w:r>
       <w:r>
         <w:rPr>
-          <w:rFonts w:ascii="Times New Roman" w:eastAsia="Times New Roman" w:hAnsi="Times New Roman" w:cs="Times New Roman"/>
+          <w:rFonts w:ascii="Times New Roman" w:hAnsi="Times New Roman" w:eastAsia="Times New Roman" w:cs="Times New Roman"/>
           <w:sz w:val="24"/>
           <w:szCs w:val="24"/>
         </w:rPr>
@@ -1010,7 +938,7 @@
       </w:r>
       <w:r>
         <w:rPr>
-          <w:rFonts w:ascii="Times New Roman" w:eastAsia="Times New Roman" w:hAnsi="Times New Roman" w:cs="Times New Roman"/>
+          <w:rFonts w:ascii="Times New Roman" w:hAnsi="Times New Roman" w:eastAsia="Times New Roman" w:cs="Times New Roman"/>
           <w:sz w:val="24"/>
           <w:szCs w:val="24"/>
         </w:rPr>
@@ -1018,7 +946,7 @@
       </w:r>
       <w:r>
         <w:rPr>
-          <w:rFonts w:ascii="Times New Roman" w:eastAsia="Times New Roman" w:hAnsi="Times New Roman" w:cs="Times New Roman"/>
+          <w:rFonts w:ascii="Times New Roman" w:hAnsi="Times New Roman" w:eastAsia="Times New Roman" w:cs="Times New Roman"/>
           <w:sz w:val="24"/>
           <w:szCs w:val="24"/>
         </w:rPr>
@@ -1034,16 +962,16 @@
         </w:numPr>
         <w:jc w:val="both"/>
         <w:rPr>
-          <w:rFonts w:ascii="Times New Roman" w:eastAsia="Times New Roman" w:hAnsi="Times New Roman" w:cs="Times New Roman"/>
-          <w:b/>
-          <w:bCs/>
-          <w:sz w:val="24"/>
-          <w:szCs w:val="24"/>
-        </w:rPr>
-      </w:pPr>
-      <w:r>
-        <w:rPr>
-          <w:rFonts w:ascii="Times New Roman" w:eastAsia="Times New Roman" w:hAnsi="Times New Roman" w:cs="Times New Roman"/>
+          <w:rFonts w:ascii="Times New Roman" w:hAnsi="Times New Roman" w:eastAsia="Times New Roman" w:cs="Times New Roman"/>
+          <w:b/>
+          <w:bCs/>
+          <w:sz w:val="24"/>
+          <w:szCs w:val="24"/>
+        </w:rPr>
+      </w:pPr>
+      <w:r>
+        <w:rPr>
+          <w:rFonts w:ascii="Times New Roman" w:hAnsi="Times New Roman" w:eastAsia="Times New Roman" w:cs="Times New Roman"/>
           <w:b/>
           <w:bCs/>
           <w:sz w:val="24"/>
@@ -1057,14 +985,14 @@
         <w:ind w:left="720"/>
         <w:jc w:val="both"/>
         <w:rPr>
-          <w:rFonts w:ascii="Times New Roman" w:eastAsia="Times New Roman" w:hAnsi="Times New Roman" w:cs="Times New Roman"/>
-          <w:sz w:val="24"/>
-          <w:szCs w:val="24"/>
-        </w:rPr>
-      </w:pPr>
-      <w:r>
-        <w:rPr>
-          <w:rFonts w:ascii="Times New Roman" w:eastAsia="Times New Roman" w:hAnsi="Times New Roman" w:cs="Times New Roman"/>
+          <w:rFonts w:ascii="Times New Roman" w:hAnsi="Times New Roman" w:eastAsia="Times New Roman" w:cs="Times New Roman"/>
+          <w:sz w:val="24"/>
+          <w:szCs w:val="24"/>
+        </w:rPr>
+      </w:pPr>
+      <w:r>
+        <w:rPr>
+          <w:rFonts w:ascii="Times New Roman" w:hAnsi="Times New Roman" w:eastAsia="Times New Roman" w:cs="Times New Roman"/>
           <w:sz w:val="24"/>
           <w:szCs w:val="24"/>
         </w:rPr>
@@ -1072,7 +1000,7 @@
       </w:r>
       <w:r>
         <w:rPr>
-          <w:rFonts w:ascii="Times New Roman" w:eastAsia="Times New Roman" w:hAnsi="Times New Roman" w:cs="Times New Roman"/>
+          <w:rFonts w:ascii="Times New Roman" w:hAnsi="Times New Roman" w:eastAsia="Times New Roman" w:cs="Times New Roman"/>
           <w:sz w:val="24"/>
           <w:szCs w:val="24"/>
         </w:rPr>
@@ -1080,7 +1008,7 @@
       </w:r>
       <w:r>
         <w:rPr>
-          <w:rFonts w:ascii="Times New Roman" w:eastAsia="Times New Roman" w:hAnsi="Times New Roman" w:cs="Times New Roman"/>
+          <w:rFonts w:ascii="Times New Roman" w:hAnsi="Times New Roman" w:eastAsia="Times New Roman" w:cs="Times New Roman"/>
           <w:sz w:val="24"/>
           <w:szCs w:val="24"/>
         </w:rPr>
@@ -1088,7 +1016,7 @@
       </w:r>
       <w:r>
         <w:rPr>
-          <w:rFonts w:ascii="Times New Roman" w:eastAsia="Times New Roman" w:hAnsi="Times New Roman" w:cs="Times New Roman"/>
+          <w:rFonts w:ascii="Times New Roman" w:hAnsi="Times New Roman" w:eastAsia="Times New Roman" w:cs="Times New Roman"/>
           <w:sz w:val="24"/>
           <w:szCs w:val="24"/>
         </w:rPr>
@@ -1096,7 +1024,7 @@
       </w:r>
       <w:r>
         <w:rPr>
-          <w:rFonts w:ascii="Times New Roman" w:eastAsia="Times New Roman" w:hAnsi="Times New Roman" w:cs="Times New Roman"/>
+          <w:rFonts w:ascii="Times New Roman" w:hAnsi="Times New Roman" w:eastAsia="Times New Roman" w:cs="Times New Roman"/>
           <w:sz w:val="24"/>
           <w:szCs w:val="24"/>
         </w:rPr>
@@ -1104,7 +1032,7 @@
       </w:r>
       <w:r>
         <w:rPr>
-          <w:rFonts w:ascii="Times New Roman" w:eastAsia="Times New Roman" w:hAnsi="Times New Roman" w:cs="Times New Roman"/>
+          <w:rFonts w:ascii="Times New Roman" w:hAnsi="Times New Roman" w:eastAsia="Times New Roman" w:cs="Times New Roman"/>
           <w:sz w:val="24"/>
           <w:szCs w:val="24"/>
         </w:rPr>
@@ -1112,7 +1040,7 @@
       </w:r>
       <w:r>
         <w:rPr>
-          <w:rFonts w:ascii="Times New Roman" w:eastAsia="Times New Roman" w:hAnsi="Times New Roman" w:cs="Times New Roman"/>
+          <w:rFonts w:ascii="Times New Roman" w:hAnsi="Times New Roman" w:eastAsia="Times New Roman" w:cs="Times New Roman"/>
           <w:sz w:val="24"/>
           <w:szCs w:val="24"/>
         </w:rPr>
@@ -1120,7 +1048,7 @@
       </w:r>
       <w:r>
         <w:rPr>
-          <w:rFonts w:ascii="Times New Roman" w:eastAsia="Times New Roman" w:hAnsi="Times New Roman" w:cs="Times New Roman"/>
+          <w:rFonts w:ascii="Times New Roman" w:hAnsi="Times New Roman" w:eastAsia="Times New Roman" w:cs="Times New Roman"/>
           <w:sz w:val="24"/>
           <w:szCs w:val="24"/>
         </w:rPr>
@@ -1128,7 +1056,7 @@
       </w:r>
       <w:r>
         <w:rPr>
-          <w:rFonts w:ascii="Times New Roman" w:eastAsia="Times New Roman" w:hAnsi="Times New Roman" w:cs="Times New Roman"/>
+          <w:rFonts w:ascii="Times New Roman" w:hAnsi="Times New Roman" w:eastAsia="Times New Roman" w:cs="Times New Roman"/>
           <w:sz w:val="24"/>
           <w:szCs w:val="24"/>
         </w:rPr>
@@ -1144,18 +1072,18 @@
         </w:numPr>
         <w:jc w:val="both"/>
         <w:rPr>
-          <w:rFonts w:ascii="Times New Roman" w:eastAsia="Times New Roman" w:hAnsi="Times New Roman" w:cs="Times New Roman"/>
-          <w:b/>
-          <w:bCs/>
-          <w:sz w:val="24"/>
-          <w:szCs w:val="24"/>
-        </w:rPr>
-      </w:pPr>
-      <w:r>
-        <w:rPr>
-          <w:rFonts w:ascii="Times New Roman" w:eastAsia="Times New Roman" w:hAnsi="Times New Roman" w:cs="Times New Roman"/>
-          <w:b/>
-          <w:bCs/>
+          <w:rFonts w:ascii="Times New Roman" w:hAnsi="Times New Roman" w:eastAsia="Times New Roman" w:cs="Times New Roman"/>
+          <w:b w:val="1"/>
+          <w:bCs w:val="1"/>
+          <w:sz w:val="24"/>
+          <w:szCs w:val="24"/>
+        </w:rPr>
+      </w:pPr>
+      <w:r>
+        <w:rPr>
+          <w:rFonts w:ascii="Times New Roman" w:hAnsi="Times New Roman" w:eastAsia="Times New Roman" w:cs="Times New Roman"/>
+          <w:b w:val="1"/>
+          <w:bCs w:val="1"/>
           <w:sz w:val="24"/>
           <w:szCs w:val="24"/>
         </w:rPr>
@@ -1164,76 +1092,17 @@
     </w:p>
     <w:p>
       <w:pPr>
-        <w:ind w:left="720"/>
-        <w:jc w:val="both"/>
-        <w:rPr>
-          <w:rFonts w:ascii="Times New Roman" w:eastAsia="Times New Roman" w:hAnsi="Times New Roman" w:cs="Times New Roman"/>
-          <w:sz w:val="24"/>
-          <w:szCs w:val="24"/>
-        </w:rPr>
-      </w:pPr>
-      <w:r>
-        <w:rPr>
-          <w:rFonts w:ascii="Times New Roman" w:eastAsia="Times New Roman" w:hAnsi="Times New Roman" w:cs="Times New Roman"/>
-          <w:sz w:val="24"/>
-          <w:szCs w:val="24"/>
-        </w:rPr>
-        <w:t>The problem in general is that there are students which are not aware of the idio</w:t>
-      </w:r>
-      <w:r>
-        <w:rPr>
-          <w:rFonts w:ascii="Times New Roman" w:eastAsia="Times New Roman" w:hAnsi="Times New Roman" w:cs="Times New Roman"/>
-          <w:sz w:val="24"/>
-          <w:szCs w:val="24"/>
-        </w:rPr>
-        <w:t xml:space="preserve">syncrasy of certain </w:t>
-      </w:r>
-      <w:r>
-        <w:rPr>
-          <w:rFonts w:ascii="Times New Roman" w:eastAsia="Times New Roman" w:hAnsi="Times New Roman" w:cs="Times New Roman"/>
-          <w:sz w:val="24"/>
-          <w:szCs w:val="24"/>
-        </w:rPr>
-        <w:t xml:space="preserve">parts of their curriculum. Where if they do not do the necessary research, </w:t>
-      </w:r>
-      <w:r>
-        <w:rPr>
-          <w:rFonts w:ascii="Times New Roman" w:eastAsia="Times New Roman" w:hAnsi="Times New Roman" w:cs="Times New Roman"/>
-          <w:sz w:val="24"/>
-          <w:szCs w:val="24"/>
-        </w:rPr>
-        <w:t xml:space="preserve">then </w:t>
-      </w:r>
-      <w:r>
-        <w:rPr>
-          <w:rFonts w:ascii="Times New Roman" w:eastAsia="Times New Roman" w:hAnsi="Times New Roman" w:cs="Times New Roman"/>
-          <w:sz w:val="24"/>
-          <w:szCs w:val="24"/>
-        </w:rPr>
-        <w:t xml:space="preserve">they may find themselves taking longer than what they </w:t>
-      </w:r>
-      <w:r>
-        <w:rPr>
-          <w:rFonts w:ascii="Times New Roman" w:eastAsia="Times New Roman" w:hAnsi="Times New Roman" w:cs="Times New Roman"/>
-          <w:sz w:val="24"/>
-          <w:szCs w:val="24"/>
-        </w:rPr>
-        <w:t>would otherwise take if they had taken their time to check which route would have been more effective.</w:t>
-      </w:r>
-    </w:p>
-    <w:p>
-      <w:pPr>
-        <w:ind w:left="720"/>
-        <w:jc w:val="both"/>
-        <w:rPr>
-          <w:rFonts w:ascii="Times New Roman" w:eastAsia="Times New Roman" w:hAnsi="Times New Roman" w:cs="Times New Roman"/>
-          <w:sz w:val="24"/>
-          <w:szCs w:val="24"/>
-        </w:rPr>
-      </w:pPr>
-      <w:r>
-        <w:rPr>
-          <w:rFonts w:ascii="Times New Roman" w:eastAsia="Times New Roman" w:hAnsi="Times New Roman" w:cs="Times New Roman"/>
+        <w:ind w:left="720" w:firstLine="0"/>
+        <w:jc w:val="both"/>
+        <w:rPr>
+          <w:rFonts w:ascii="Times New Roman" w:hAnsi="Times New Roman" w:eastAsia="Times New Roman" w:cs="Times New Roman"/>
+          <w:sz w:val="24"/>
+          <w:szCs w:val="24"/>
+        </w:rPr>
+      </w:pPr>
+      <w:r>
+        <w:rPr>
+          <w:rFonts w:ascii="Times New Roman" w:hAnsi="Times New Roman" w:eastAsia="Times New Roman" w:cs="Times New Roman"/>
           <w:sz w:val="24"/>
           <w:szCs w:val="24"/>
         </w:rPr>
@@ -1241,133 +1110,12 @@
       </w:r>
       <w:r>
         <w:rPr>
-          <w:rFonts w:ascii="Times New Roman" w:eastAsia="Times New Roman" w:hAnsi="Times New Roman" w:cs="Times New Roman"/>
+          <w:rFonts w:ascii="Times New Roman" w:hAnsi="Times New Roman" w:eastAsia="Times New Roman" w:cs="Times New Roman"/>
           <w:sz w:val="24"/>
           <w:szCs w:val="24"/>
         </w:rPr>
         <w:t>re is a curriculum to follow, many people deviate from this and will need a tool to get them back on track.</w:t>
       </w:r>
-    </w:p>
-    <w:p>
-      <w:pPr>
-        <w:ind w:left="720"/>
-        <w:jc w:val="both"/>
-        <w:rPr>
-          <w:rFonts w:ascii="Times New Roman" w:eastAsia="Times New Roman" w:hAnsi="Times New Roman" w:cs="Times New Roman"/>
-          <w:sz w:val="24"/>
-          <w:szCs w:val="24"/>
-        </w:rPr>
-      </w:pPr>
-    </w:p>
-    <w:p>
-      <w:pPr>
-        <w:ind w:left="720"/>
-        <w:jc w:val="both"/>
-        <w:rPr>
-          <w:rFonts w:ascii="Times New Roman" w:eastAsia="Times New Roman" w:hAnsi="Times New Roman" w:cs="Times New Roman"/>
-          <w:sz w:val="24"/>
-          <w:szCs w:val="24"/>
-        </w:rPr>
-      </w:pPr>
-      <w:r>
-        <w:rPr>
-          <w:rFonts w:ascii="Times New Roman" w:eastAsia="Times New Roman" w:hAnsi="Times New Roman" w:cs="Times New Roman"/>
-          <w:b/>
-          <w:bCs/>
-          <w:sz w:val="24"/>
-          <w:szCs w:val="24"/>
-        </w:rPr>
-        <w:lastRenderedPageBreak/>
-        <w:t>T</w:t>
-      </w:r>
-      <w:r>
-        <w:rPr>
-          <w:rFonts w:ascii="Times New Roman" w:eastAsia="Times New Roman" w:hAnsi="Times New Roman" w:cs="Times New Roman"/>
-          <w:b/>
-          <w:bCs/>
-          <w:sz w:val="24"/>
-          <w:szCs w:val="24"/>
-        </w:rPr>
-        <w:t>his could be more at home at the span...</w:t>
-      </w:r>
-      <w:r>
-        <w:rPr>
-          <w:rFonts w:ascii="Times New Roman" w:eastAsia="Times New Roman" w:hAnsi="Times New Roman" w:cs="Times New Roman"/>
-          <w:sz w:val="24"/>
-          <w:szCs w:val="24"/>
-        </w:rPr>
-        <w:t>T</w:t>
-      </w:r>
-      <w:r>
-        <w:rPr>
-          <w:rFonts w:ascii="Times New Roman" w:eastAsia="Times New Roman" w:hAnsi="Times New Roman" w:cs="Times New Roman"/>
-          <w:sz w:val="24"/>
-          <w:szCs w:val="24"/>
-        </w:rPr>
-        <w:t>here is a possibility of</w:t>
-      </w:r>
-      <w:r>
-        <w:rPr>
-          <w:rFonts w:ascii="Times New Roman" w:eastAsia="Times New Roman" w:hAnsi="Times New Roman" w:cs="Times New Roman"/>
-          <w:sz w:val="24"/>
-          <w:szCs w:val="24"/>
-        </w:rPr>
-        <w:t xml:space="preserve"> adding a GPA calculator, generated enrollment</w:t>
-      </w:r>
-      <w:r>
-        <w:rPr>
-          <w:rFonts w:ascii="Times New Roman" w:eastAsia="Times New Roman" w:hAnsi="Times New Roman" w:cs="Times New Roman"/>
-          <w:sz w:val="24"/>
-          <w:szCs w:val="24"/>
-        </w:rPr>
-        <w:t xml:space="preserve">s with the amount of credits a student may want, </w:t>
-      </w:r>
-      <w:r>
-        <w:rPr>
-          <w:rFonts w:ascii="Times New Roman" w:eastAsia="Times New Roman" w:hAnsi="Times New Roman" w:cs="Times New Roman"/>
-          <w:sz w:val="24"/>
-          <w:szCs w:val="24"/>
-        </w:rPr>
-        <w:t>generated enrollments depending on a target “difficulty”</w:t>
-      </w:r>
-      <w:r>
-        <w:rPr>
-          <w:rFonts w:ascii="Times New Roman" w:eastAsia="Times New Roman" w:hAnsi="Times New Roman" w:cs="Times New Roman"/>
-          <w:sz w:val="24"/>
-          <w:szCs w:val="24"/>
-        </w:rPr>
-        <w:t>, the possibility of letting other departments use such system.</w:t>
-      </w:r>
-    </w:p>
-    <w:p>
-      <w:pPr>
-        <w:ind w:left="720"/>
-        <w:jc w:val="both"/>
-        <w:rPr>
-          <w:rFonts w:ascii="Times New Roman" w:eastAsia="Times New Roman" w:hAnsi="Times New Roman" w:cs="Times New Roman"/>
-          <w:sz w:val="24"/>
-          <w:szCs w:val="24"/>
-        </w:rPr>
-      </w:pPr>
-      <w:r>
-        <w:rPr>
-          <w:rFonts w:ascii="Times New Roman" w:eastAsia="Times New Roman" w:hAnsi="Times New Roman" w:cs="Times New Roman"/>
-          <w:sz w:val="24"/>
-          <w:szCs w:val="24"/>
-        </w:rPr>
-        <w:t>semester such as to remain on track on their career.</w:t>
-      </w:r>
-    </w:p>
-    <w:p>
-      <w:pPr>
-        <w:ind w:left="720"/>
-        <w:jc w:val="both"/>
-        <w:rPr>
-          <w:rFonts w:ascii="Times New Roman" w:eastAsia="Times New Roman" w:hAnsi="Times New Roman" w:cs="Times New Roman"/>
-          <w:sz w:val="24"/>
-          <w:szCs w:val="24"/>
-        </w:rPr>
-      </w:pPr>
     </w:p>
     <w:p>
       <w:pPr>
@@ -1378,18 +1126,18 @@
         </w:numPr>
         <w:jc w:val="both"/>
         <w:rPr>
-          <w:rFonts w:ascii="Times New Roman" w:eastAsia="Times New Roman" w:hAnsi="Times New Roman" w:cs="Times New Roman"/>
-          <w:b/>
-          <w:bCs/>
-          <w:sz w:val="24"/>
-          <w:szCs w:val="24"/>
-        </w:rPr>
-      </w:pPr>
-      <w:r>
-        <w:rPr>
-          <w:rFonts w:ascii="Times New Roman" w:eastAsia="Times New Roman" w:hAnsi="Times New Roman" w:cs="Times New Roman"/>
-          <w:b/>
-          <w:bCs/>
+          <w:rFonts w:ascii="Times New Roman" w:hAnsi="Times New Roman" w:eastAsia="Times New Roman" w:cs="Times New Roman"/>
+          <w:b w:val="1"/>
+          <w:bCs w:val="1"/>
+          <w:sz w:val="24"/>
+          <w:szCs w:val="24"/>
+        </w:rPr>
+      </w:pPr>
+      <w:r>
+        <w:rPr>
+          <w:rFonts w:ascii="Times New Roman" w:hAnsi="Times New Roman" w:eastAsia="Times New Roman" w:cs="Times New Roman"/>
+          <w:b w:val="1"/>
+          <w:bCs w:val="1"/>
           <w:sz w:val="24"/>
           <w:szCs w:val="24"/>
         </w:rPr>
@@ -1398,129 +1146,179 @@
     </w:p>
     <w:p>
       <w:pPr>
+        <w:pStyle w:val="Normal"/>
         <w:ind w:left="720"/>
         <w:jc w:val="both"/>
         <w:rPr>
-          <w:rFonts w:ascii="Times New Roman" w:eastAsia="Times New Roman" w:hAnsi="Times New Roman" w:cs="Times New Roman"/>
-          <w:sz w:val="24"/>
-          <w:szCs w:val="24"/>
-        </w:rPr>
-      </w:pPr>
-      <w:r>
-        <w:rPr>
-          <w:rFonts w:ascii="Times New Roman" w:eastAsia="Times New Roman" w:hAnsi="Times New Roman" w:cs="Times New Roman"/>
-          <w:sz w:val="24"/>
-          <w:szCs w:val="24"/>
-        </w:rPr>
-        <w:t xml:space="preserve">The problem more specifically is that although there are pages where a student can find </w:t>
-      </w:r>
-      <w:r>
-        <w:rPr>
-          <w:rFonts w:ascii="Times New Roman" w:eastAsia="Times New Roman" w:hAnsi="Times New Roman" w:cs="Times New Roman"/>
-          <w:sz w:val="24"/>
-          <w:szCs w:val="24"/>
-        </w:rPr>
-        <w:t>their curriculum</w:t>
-      </w:r>
-      <w:r>
-        <w:rPr>
-          <w:rFonts w:ascii="Times New Roman" w:eastAsia="Times New Roman" w:hAnsi="Times New Roman" w:cs="Times New Roman"/>
-          <w:sz w:val="24"/>
-          <w:szCs w:val="24"/>
-        </w:rPr>
-        <w:t xml:space="preserve"> information, it is highly possible th</w:t>
-      </w:r>
-      <w:r>
-        <w:rPr>
-          <w:rFonts w:ascii="Times New Roman" w:eastAsia="Times New Roman" w:hAnsi="Times New Roman" w:cs="Times New Roman"/>
-          <w:sz w:val="24"/>
-          <w:szCs w:val="24"/>
-        </w:rPr>
-        <w:t>at a large part of the department body does not know of this resource</w:t>
-      </w:r>
-      <w:r>
-        <w:rPr>
-          <w:rFonts w:ascii="Times New Roman" w:eastAsia="Times New Roman" w:hAnsi="Times New Roman" w:cs="Times New Roman"/>
-          <w:sz w:val="24"/>
-          <w:szCs w:val="24"/>
-        </w:rPr>
-        <w:t xml:space="preserve">. If they do, there may be a possibility where these students don’t know how to incorporate this information </w:t>
-      </w:r>
-      <w:r>
-        <w:rPr>
-          <w:rFonts w:ascii="Times New Roman" w:eastAsia="Times New Roman" w:hAnsi="Times New Roman" w:cs="Times New Roman"/>
-          <w:sz w:val="24"/>
-          <w:szCs w:val="24"/>
-        </w:rPr>
-        <w:t>for</w:t>
-      </w:r>
-      <w:r>
-        <w:rPr>
-          <w:rFonts w:ascii="Times New Roman" w:eastAsia="Times New Roman" w:hAnsi="Times New Roman" w:cs="Times New Roman"/>
-          <w:sz w:val="24"/>
-          <w:szCs w:val="24"/>
-        </w:rPr>
-        <w:t xml:space="preserve"> the betterment of their enrollments.</w:t>
-      </w:r>
-      <w:r>
-        <w:rPr>
-          <w:rFonts w:ascii="Times New Roman" w:eastAsia="Times New Roman" w:hAnsi="Times New Roman" w:cs="Times New Roman"/>
-          <w:sz w:val="24"/>
-          <w:szCs w:val="24"/>
-        </w:rPr>
-        <w:t xml:space="preserve"> This </w:t>
-      </w:r>
-      <w:r>
-        <w:rPr>
-          <w:rFonts w:ascii="Times New Roman" w:eastAsia="Times New Roman" w:hAnsi="Times New Roman" w:cs="Times New Roman"/>
-          <w:sz w:val="24"/>
-          <w:szCs w:val="24"/>
-        </w:rPr>
-        <w:t xml:space="preserve">could basically mean more delays for this student without them even realizing it. </w:t>
-      </w:r>
-    </w:p>
-    <w:p>
-      <w:pPr>
+          <w:rFonts w:ascii="Times New Roman" w:hAnsi="Times New Roman" w:eastAsia="Times New Roman" w:cs="Times New Roman"/>
+          <w:sz w:val="24"/>
+          <w:szCs w:val="24"/>
+        </w:rPr>
+      </w:pPr>
+      <w:r>
+        <w:rPr>
+          <w:rFonts w:ascii="Times New Roman" w:hAnsi="Times New Roman" w:eastAsia="Times New Roman" w:cs="Times New Roman"/>
+          <w:sz w:val="24"/>
+          <w:szCs w:val="24"/>
+        </w:rPr>
+        <w:t>The problem more specifically is that there are students that are taking longer than they should to graduate.</w:t>
+      </w:r>
+      <w:r>
+        <w:rPr>
+          <w:rFonts w:ascii="Times New Roman" w:hAnsi="Times New Roman" w:eastAsia="Times New Roman" w:cs="Times New Roman"/>
+          <w:sz w:val="24"/>
+          <w:szCs w:val="24"/>
+        </w:rPr>
+        <w:t xml:space="preserve"> The</w:t>
+      </w:r>
+      <w:r>
+        <w:rPr>
+          <w:rFonts w:ascii="Times New Roman" w:hAnsi="Times New Roman" w:eastAsia="Times New Roman" w:cs="Times New Roman"/>
+          <w:sz w:val="24"/>
+          <w:szCs w:val="24"/>
+        </w:rPr>
+        <w:t>se</w:t>
+      </w:r>
+      <w:r>
+        <w:rPr>
+          <w:rFonts w:ascii="Times New Roman" w:hAnsi="Times New Roman" w:eastAsia="Times New Roman" w:cs="Times New Roman"/>
+          <w:sz w:val="24"/>
+          <w:szCs w:val="24"/>
+        </w:rPr>
+        <w:t xml:space="preserve"> students</w:t>
+      </w:r>
+      <w:r>
+        <w:rPr>
+          <w:rFonts w:ascii="Times New Roman" w:hAnsi="Times New Roman" w:eastAsia="Times New Roman" w:cs="Times New Roman"/>
+          <w:sz w:val="24"/>
+          <w:szCs w:val="24"/>
+        </w:rPr>
+        <w:t xml:space="preserve"> could</w:t>
+      </w:r>
+      <w:r>
+        <w:rPr>
+          <w:rFonts w:ascii="Times New Roman" w:hAnsi="Times New Roman" w:eastAsia="Times New Roman" w:cs="Times New Roman"/>
+          <w:sz w:val="24"/>
+          <w:szCs w:val="24"/>
+        </w:rPr>
+        <w:t xml:space="preserve"> deviate from their </w:t>
+      </w:r>
+      <w:r>
+        <w:rPr>
+          <w:rFonts w:ascii="Times New Roman" w:hAnsi="Times New Roman" w:eastAsia="Times New Roman" w:cs="Times New Roman"/>
+          <w:sz w:val="24"/>
+          <w:szCs w:val="24"/>
+        </w:rPr>
+        <w:t>curriculum</w:t>
+      </w:r>
+      <w:r>
+        <w:rPr>
+          <w:rFonts w:ascii="Times New Roman" w:hAnsi="Times New Roman" w:eastAsia="Times New Roman" w:cs="Times New Roman"/>
+          <w:sz w:val="24"/>
+          <w:szCs w:val="24"/>
+        </w:rPr>
+        <w:t xml:space="preserve"> due to taking courses from a minor or they simply</w:t>
+      </w:r>
+      <w:r>
+        <w:rPr>
+          <w:rFonts w:ascii="Times New Roman" w:hAnsi="Times New Roman" w:eastAsia="Times New Roman" w:cs="Times New Roman"/>
+          <w:sz w:val="24"/>
+          <w:szCs w:val="24"/>
+        </w:rPr>
+        <w:t xml:space="preserve"> don’t pass the necessary classes for a specific course</w:t>
+      </w:r>
+      <w:r>
+        <w:rPr>
+          <w:rFonts w:ascii="Times New Roman" w:hAnsi="Times New Roman" w:eastAsia="Times New Roman" w:cs="Times New Roman"/>
+          <w:sz w:val="24"/>
+          <w:szCs w:val="24"/>
+        </w:rPr>
+        <w:t xml:space="preserve"> and </w:t>
+      </w:r>
+      <w:r>
+        <w:rPr>
+          <w:rFonts w:ascii="Times New Roman" w:hAnsi="Times New Roman" w:eastAsia="Times New Roman" w:cs="Times New Roman"/>
+          <w:sz w:val="24"/>
+          <w:szCs w:val="24"/>
+        </w:rPr>
+        <w:t>later</w:t>
+      </w:r>
+      <w:r>
+        <w:rPr>
+          <w:rFonts w:ascii="Times New Roman" w:hAnsi="Times New Roman" w:eastAsia="Times New Roman" w:cs="Times New Roman"/>
+          <w:sz w:val="24"/>
+          <w:szCs w:val="24"/>
+        </w:rPr>
+        <w:t xml:space="preserve"> have no idea how to get back on track</w:t>
+      </w:r>
+      <w:r>
+        <w:rPr>
+          <w:rFonts w:ascii="Times New Roman" w:hAnsi="Times New Roman" w:eastAsia="Times New Roman" w:cs="Times New Roman"/>
+          <w:sz w:val="24"/>
+          <w:szCs w:val="24"/>
+        </w:rPr>
+        <w:t>.</w:t>
+      </w:r>
+      <w:r>
+        <w:rPr>
+          <w:rFonts w:ascii="Times New Roman" w:hAnsi="Times New Roman" w:eastAsia="Times New Roman" w:cs="Times New Roman"/>
+          <w:sz w:val="24"/>
+          <w:szCs w:val="24"/>
+        </w:rPr>
+        <w:t xml:space="preserve"> </w:t>
+      </w:r>
+      <w:r>
+        <w:rPr>
+          <w:rFonts w:ascii="Times New Roman" w:hAnsi="Times New Roman" w:eastAsia="Times New Roman" w:cs="Times New Roman"/>
+          <w:sz w:val="24"/>
+          <w:szCs w:val="24"/>
+        </w:rPr>
+        <w:t>T</w:t>
+      </w:r>
+      <w:r>
+        <w:rPr>
+          <w:rFonts w:ascii="Times New Roman" w:hAnsi="Times New Roman" w:eastAsia="Times New Roman" w:cs="Times New Roman"/>
+          <w:sz w:val="24"/>
+          <w:szCs w:val="24"/>
+        </w:rPr>
+        <w:t xml:space="preserve">here are department resources that enable the student to read up on how everything works, but this might not </w:t>
+      </w:r>
+      <w:r>
+        <w:rPr>
+          <w:rFonts w:ascii="Times New Roman" w:hAnsi="Times New Roman" w:eastAsia="Times New Roman" w:cs="Times New Roman"/>
+          <w:sz w:val="24"/>
+          <w:szCs w:val="24"/>
+        </w:rPr>
+        <w:t>be enough and could still lead to major delays.</w:t>
+      </w:r>
+      <w:r>
+        <w:rPr>
+          <w:rFonts w:ascii="Times New Roman" w:hAnsi="Times New Roman" w:eastAsia="Times New Roman" w:cs="Times New Roman"/>
+          <w:sz w:val="24"/>
+          <w:szCs w:val="24"/>
+        </w:rPr>
+        <w:t xml:space="preserve"> There are also cases where a course is only given once every two years or so which means that not a lot of attention is brought to this specific course, but </w:t>
+      </w:r>
+      <w:r>
+        <w:rPr>
+          <w:rFonts w:ascii="Times New Roman" w:hAnsi="Times New Roman" w:eastAsia="Times New Roman" w:cs="Times New Roman"/>
+          <w:sz w:val="24"/>
+          <w:szCs w:val="24"/>
+        </w:rPr>
+        <w:t>the tool could change this.</w:t>
+      </w:r>
+    </w:p>
+    <w:p>
+      <w:pPr>
+        <w:pStyle w:val="Normal"/>
         <w:ind w:left="720"/>
         <w:jc w:val="both"/>
         <w:rPr>
-          <w:rFonts w:ascii="Times New Roman" w:eastAsia="Times New Roman" w:hAnsi="Times New Roman" w:cs="Times New Roman"/>
-          <w:sz w:val="24"/>
-          <w:szCs w:val="24"/>
-        </w:rPr>
-      </w:pPr>
-      <w:r>
-        <w:rPr>
-          <w:rFonts w:ascii="Times New Roman" w:eastAsia="Times New Roman" w:hAnsi="Times New Roman" w:cs="Times New Roman"/>
-          <w:sz w:val="24"/>
-          <w:szCs w:val="24"/>
-        </w:rPr>
-        <w:t>The problem more specifically is that there are students that are taking longer than they should to graduate.</w:t>
-      </w:r>
-      <w:r>
-        <w:rPr>
-          <w:rFonts w:ascii="Times New Roman" w:eastAsia="Times New Roman" w:hAnsi="Times New Roman" w:cs="Times New Roman"/>
-          <w:sz w:val="24"/>
-          <w:szCs w:val="24"/>
-        </w:rPr>
-        <w:t xml:space="preserve"> There are students that deviate from their </w:t>
-      </w:r>
-      <w:r>
-        <w:rPr>
-          <w:rFonts w:ascii="Times New Roman" w:eastAsia="Times New Roman" w:hAnsi="Times New Roman" w:cs="Times New Roman"/>
-          <w:sz w:val="24"/>
-          <w:szCs w:val="24"/>
-        </w:rPr>
-        <w:t xml:space="preserve">curriculum and later on have no idea how to get back on track, there are department web pages and resources that enable the student to read up on how everything works, but this might not </w:t>
-      </w:r>
-      <w:r>
-        <w:rPr>
-          <w:rFonts w:ascii="Times New Roman" w:eastAsia="Times New Roman" w:hAnsi="Times New Roman" w:cs="Times New Roman"/>
-          <w:sz w:val="24"/>
-          <w:szCs w:val="24"/>
-        </w:rPr>
-        <w:t>be enough and could still lead to major delays.</w:t>
-      </w:r>
+          <w:rFonts w:ascii="Times New Roman" w:hAnsi="Times New Roman" w:eastAsia="Times New Roman" w:cs="Times New Roman"/>
+          <w:sz w:val="24"/>
+          <w:szCs w:val="24"/>
+        </w:rPr>
+      </w:pPr>
     </w:p>
     <w:p>
       <w:pPr>
@@ -1531,16 +1329,16 @@
         </w:numPr>
         <w:jc w:val="both"/>
         <w:rPr>
-          <w:rFonts w:ascii="Times New Roman" w:eastAsia="Times New Roman" w:hAnsi="Times New Roman" w:cs="Times New Roman"/>
-          <w:b/>
-          <w:bCs/>
-          <w:sz w:val="24"/>
-          <w:szCs w:val="24"/>
-        </w:rPr>
-      </w:pPr>
-      <w:r>
-        <w:rPr>
-          <w:rFonts w:ascii="Times New Roman" w:eastAsia="Times New Roman" w:hAnsi="Times New Roman" w:cs="Times New Roman"/>
+          <w:rFonts w:ascii="Times New Roman" w:hAnsi="Times New Roman" w:eastAsia="Times New Roman" w:cs="Times New Roman"/>
+          <w:b/>
+          <w:bCs/>
+          <w:sz w:val="24"/>
+          <w:szCs w:val="24"/>
+        </w:rPr>
+      </w:pPr>
+      <w:r>
+        <w:rPr>
+          <w:rFonts w:ascii="Times New Roman" w:hAnsi="Times New Roman" w:eastAsia="Times New Roman" w:cs="Times New Roman"/>
           <w:b/>
           <w:bCs/>
           <w:sz w:val="24"/>
@@ -1550,7 +1348,7 @@
       </w:r>
       <w:r>
         <w:rPr>
-          <w:rFonts w:ascii="Times New Roman" w:eastAsia="Times New Roman" w:hAnsi="Times New Roman" w:cs="Times New Roman"/>
+          <w:rFonts w:ascii="Times New Roman" w:hAnsi="Times New Roman" w:eastAsia="Times New Roman" w:cs="Times New Roman"/>
           <w:b/>
           <w:bCs/>
           <w:sz w:val="24"/>
@@ -1568,14 +1366,14 @@
         </w:numPr>
         <w:jc w:val="both"/>
         <w:rPr>
-          <w:rFonts w:ascii="Times New Roman" w:eastAsia="Times New Roman" w:hAnsi="Times New Roman" w:cs="Times New Roman"/>
-          <w:sz w:val="24"/>
-          <w:szCs w:val="24"/>
-        </w:rPr>
-      </w:pPr>
-      <w:r>
-        <w:rPr>
-          <w:rFonts w:ascii="Times New Roman" w:eastAsia="Times New Roman" w:hAnsi="Times New Roman" w:cs="Times New Roman"/>
+          <w:rFonts w:ascii="Times New Roman" w:hAnsi="Times New Roman" w:eastAsia="Times New Roman" w:cs="Times New Roman"/>
+          <w:sz w:val="24"/>
+          <w:szCs w:val="24"/>
+        </w:rPr>
+      </w:pPr>
+      <w:r>
+        <w:rPr>
+          <w:rFonts w:ascii="Times New Roman" w:hAnsi="Times New Roman" w:eastAsia="Times New Roman" w:cs="Times New Roman"/>
           <w:sz w:val="24"/>
           <w:szCs w:val="24"/>
         </w:rPr>
@@ -1597,7 +1395,7 @@
       </w:pPr>
       <w:r>
         <w:rPr>
-          <w:rFonts w:ascii="Times New Roman" w:eastAsia="Times New Roman" w:hAnsi="Times New Roman" w:cs="Times New Roman"/>
+          <w:rFonts w:ascii="Times New Roman" w:hAnsi="Times New Roman" w:eastAsia="Times New Roman" w:cs="Times New Roman"/>
           <w:sz w:val="24"/>
           <w:szCs w:val="24"/>
         </w:rPr>
@@ -1619,7 +1417,7 @@
       </w:pPr>
       <w:r>
         <w:rPr>
-          <w:rFonts w:ascii="Times New Roman" w:eastAsia="Times New Roman" w:hAnsi="Times New Roman" w:cs="Times New Roman"/>
+          <w:rFonts w:ascii="Times New Roman" w:hAnsi="Times New Roman" w:eastAsia="Times New Roman" w:cs="Times New Roman"/>
           <w:sz w:val="24"/>
           <w:szCs w:val="24"/>
         </w:rPr>
@@ -1641,15 +1439,23 @@
       </w:pPr>
       <w:r>
         <w:rPr>
-          <w:rFonts w:ascii="Times New Roman" w:eastAsia="Times New Roman" w:hAnsi="Times New Roman" w:cs="Times New Roman"/>
-          <w:sz w:val="24"/>
-          <w:szCs w:val="24"/>
-        </w:rPr>
-        <w:t>Professor’s passing percentage</w:t>
-      </w:r>
-      <w:r>
-        <w:rPr>
-          <w:rFonts w:ascii="Times New Roman" w:eastAsia="Times New Roman" w:hAnsi="Times New Roman" w:cs="Times New Roman"/>
+          <w:rFonts w:ascii="Times New Roman" w:hAnsi="Times New Roman" w:eastAsia="Times New Roman" w:cs="Times New Roman"/>
+          <w:sz w:val="24"/>
+          <w:szCs w:val="24"/>
+        </w:rPr>
+        <w:t xml:space="preserve">Professor’s passing </w:t>
+      </w:r>
+      <w:r>
+        <w:rPr>
+          <w:rFonts w:ascii="Times New Roman" w:hAnsi="Times New Roman" w:eastAsia="Times New Roman" w:cs="Times New Roman"/>
+          <w:sz w:val="24"/>
+          <w:szCs w:val="24"/>
+        </w:rPr>
+        <w:t>rate</w:t>
+      </w:r>
+      <w:r>
+        <w:rPr>
+          <w:rFonts w:ascii="Times New Roman" w:hAnsi="Times New Roman" w:eastAsia="Times New Roman" w:cs="Times New Roman"/>
           <w:sz w:val="24"/>
           <w:szCs w:val="24"/>
         </w:rPr>
@@ -1657,7 +1463,7 @@
       </w:r>
       <w:r>
         <w:rPr>
-          <w:rFonts w:ascii="Times New Roman" w:eastAsia="Times New Roman" w:hAnsi="Times New Roman" w:cs="Times New Roman"/>
+          <w:rFonts w:ascii="Times New Roman" w:hAnsi="Times New Roman" w:eastAsia="Times New Roman" w:cs="Times New Roman"/>
           <w:sz w:val="24"/>
           <w:szCs w:val="24"/>
         </w:rPr>
@@ -1665,7 +1471,7 @@
       </w:r>
       <w:r>
         <w:rPr>
-          <w:rFonts w:ascii="Times New Roman" w:eastAsia="Times New Roman" w:hAnsi="Times New Roman" w:cs="Times New Roman"/>
+          <w:rFonts w:ascii="Times New Roman" w:hAnsi="Times New Roman" w:eastAsia="Times New Roman" w:cs="Times New Roman"/>
           <w:sz w:val="24"/>
           <w:szCs w:val="24"/>
         </w:rPr>
@@ -1673,11 +1479,33 @@
       </w:r>
       <w:r>
         <w:rPr>
-          <w:rFonts w:ascii="Times New Roman" w:eastAsia="Times New Roman" w:hAnsi="Times New Roman" w:cs="Times New Roman"/>
+          <w:rFonts w:ascii="Times New Roman" w:hAnsi="Times New Roman" w:eastAsia="Times New Roman" w:cs="Times New Roman"/>
           <w:sz w:val="24"/>
           <w:szCs w:val="24"/>
         </w:rPr>
         <w:t>ourse</w:t>
+      </w:r>
+    </w:p>
+    <w:p>
+      <w:pPr>
+        <w:pStyle w:val="ListParagraph"/>
+        <w:numPr>
+          <w:ilvl w:val="2"/>
+          <w:numId w:val="4"/>
+        </w:numPr>
+        <w:jc w:val="both"/>
+        <w:rPr>
+          <w:sz w:val="24"/>
+          <w:szCs w:val="24"/>
+        </w:rPr>
+      </w:pPr>
+      <w:r>
+        <w:rPr>
+          <w:rFonts w:ascii="Times New Roman" w:hAnsi="Times New Roman" w:eastAsia="Times New Roman" w:cs="Times New Roman"/>
+          <w:sz w:val="24"/>
+          <w:szCs w:val="24"/>
+        </w:rPr>
+        <w:t>Amount of credits desired per semester</w:t>
       </w:r>
     </w:p>
     <w:p>
@@ -1695,7 +1523,7 @@
       </w:pPr>
       <w:r>
         <w:rPr>
-          <w:rFonts w:ascii="Times New Roman" w:eastAsia="Times New Roman" w:hAnsi="Times New Roman" w:cs="Times New Roman"/>
+          <w:rFonts w:ascii="Times New Roman" w:hAnsi="Times New Roman" w:eastAsia="Times New Roman" w:cs="Times New Roman"/>
           <w:sz w:val="24"/>
           <w:szCs w:val="24"/>
         </w:rPr>
@@ -1717,7 +1545,7 @@
       </w:pPr>
       <w:r>
         <w:rPr>
-          <w:rFonts w:ascii="Times New Roman" w:eastAsia="Times New Roman" w:hAnsi="Times New Roman" w:cs="Times New Roman"/>
+          <w:rFonts w:ascii="Times New Roman" w:hAnsi="Times New Roman" w:eastAsia="Times New Roman" w:cs="Times New Roman"/>
           <w:sz w:val="24"/>
           <w:szCs w:val="24"/>
         </w:rPr>
@@ -1729,7 +1557,7 @@
         <w:ind w:left="1980"/>
         <w:jc w:val="both"/>
         <w:rPr>
-          <w:rFonts w:ascii="Times New Roman" w:eastAsia="Times New Roman" w:hAnsi="Times New Roman" w:cs="Times New Roman"/>
+          <w:rFonts w:ascii="Times New Roman" w:hAnsi="Times New Roman" w:eastAsia="Times New Roman" w:cs="Times New Roman"/>
           <w:sz w:val="24"/>
           <w:szCs w:val="24"/>
         </w:rPr>
@@ -1744,16 +1572,16 @@
         </w:numPr>
         <w:jc w:val="both"/>
         <w:rPr>
-          <w:rFonts w:ascii="Times New Roman" w:eastAsia="Times New Roman" w:hAnsi="Times New Roman" w:cs="Times New Roman"/>
-          <w:b/>
-          <w:bCs/>
-          <w:sz w:val="24"/>
-          <w:szCs w:val="24"/>
-        </w:rPr>
-      </w:pPr>
-      <w:r>
-        <w:rPr>
-          <w:rFonts w:ascii="Times New Roman" w:eastAsia="Times New Roman" w:hAnsi="Times New Roman" w:cs="Times New Roman"/>
+          <w:rFonts w:ascii="Times New Roman" w:hAnsi="Times New Roman" w:eastAsia="Times New Roman" w:cs="Times New Roman"/>
+          <w:b/>
+          <w:bCs/>
+          <w:sz w:val="24"/>
+          <w:szCs w:val="24"/>
+        </w:rPr>
+      </w:pPr>
+      <w:r>
+        <w:rPr>
+          <w:rFonts w:ascii="Times New Roman" w:hAnsi="Times New Roman" w:eastAsia="Times New Roman" w:cs="Times New Roman"/>
           <w:b/>
           <w:bCs/>
           <w:sz w:val="24"/>
@@ -1771,14 +1599,14 @@
         </w:numPr>
         <w:jc w:val="both"/>
         <w:rPr>
-          <w:rFonts w:ascii="Times New Roman" w:eastAsia="Times New Roman" w:hAnsi="Times New Roman" w:cs="Times New Roman"/>
-          <w:sz w:val="24"/>
-          <w:szCs w:val="24"/>
-        </w:rPr>
-      </w:pPr>
-      <w:r>
-        <w:rPr>
-          <w:rFonts w:ascii="Times New Roman" w:eastAsia="Times New Roman" w:hAnsi="Times New Roman" w:cs="Times New Roman"/>
+          <w:rFonts w:ascii="Times New Roman" w:hAnsi="Times New Roman" w:eastAsia="Times New Roman" w:cs="Times New Roman"/>
+          <w:sz w:val="24"/>
+          <w:szCs w:val="24"/>
+        </w:rPr>
+      </w:pPr>
+      <w:r>
+        <w:rPr>
+          <w:rFonts w:ascii="Times New Roman" w:hAnsi="Times New Roman" w:eastAsia="Times New Roman" w:cs="Times New Roman"/>
           <w:sz w:val="24"/>
           <w:szCs w:val="24"/>
         </w:rPr>
@@ -1786,7 +1614,7 @@
       </w:r>
       <w:r>
         <w:rPr>
-          <w:rFonts w:ascii="Times New Roman" w:eastAsia="Times New Roman" w:hAnsi="Times New Roman" w:cs="Times New Roman"/>
+          <w:rFonts w:ascii="Times New Roman" w:hAnsi="Times New Roman" w:eastAsia="Times New Roman" w:cs="Times New Roman"/>
           <w:sz w:val="24"/>
           <w:szCs w:val="24"/>
         </w:rPr>
@@ -1794,7 +1622,7 @@
       </w:r>
       <w:r>
         <w:rPr>
-          <w:rFonts w:ascii="Times New Roman" w:eastAsia="Times New Roman" w:hAnsi="Times New Roman" w:cs="Times New Roman"/>
+          <w:rFonts w:ascii="Times New Roman" w:hAnsi="Times New Roman" w:eastAsia="Times New Roman" w:cs="Times New Roman"/>
           <w:sz w:val="24"/>
           <w:szCs w:val="24"/>
         </w:rPr>
@@ -1802,7 +1630,7 @@
       </w:r>
       <w:r>
         <w:rPr>
-          <w:rFonts w:ascii="Times New Roman" w:eastAsia="Times New Roman" w:hAnsi="Times New Roman" w:cs="Times New Roman"/>
+          <w:rFonts w:ascii="Times New Roman" w:hAnsi="Times New Roman" w:eastAsia="Times New Roman" w:cs="Times New Roman"/>
           <w:sz w:val="24"/>
           <w:szCs w:val="24"/>
         </w:rPr>
@@ -1810,7 +1638,7 @@
       </w:r>
       <w:r>
         <w:rPr>
-          <w:rFonts w:ascii="Times New Roman" w:eastAsia="Times New Roman" w:hAnsi="Times New Roman" w:cs="Times New Roman"/>
+          <w:rFonts w:ascii="Times New Roman" w:hAnsi="Times New Roman" w:eastAsia="Times New Roman" w:cs="Times New Roman"/>
           <w:sz w:val="24"/>
           <w:szCs w:val="24"/>
         </w:rPr>
@@ -1818,7 +1646,7 @@
       </w:r>
       <w:r>
         <w:rPr>
-          <w:rFonts w:ascii="Times New Roman" w:eastAsia="Times New Roman" w:hAnsi="Times New Roman" w:cs="Times New Roman"/>
+          <w:rFonts w:ascii="Times New Roman" w:hAnsi="Times New Roman" w:eastAsia="Times New Roman" w:cs="Times New Roman"/>
           <w:sz w:val="24"/>
           <w:szCs w:val="24"/>
         </w:rPr>
@@ -1826,7 +1654,7 @@
       </w:r>
       <w:r>
         <w:rPr>
-          <w:rFonts w:ascii="Times New Roman" w:eastAsia="Times New Roman" w:hAnsi="Times New Roman" w:cs="Times New Roman"/>
+          <w:rFonts w:ascii="Times New Roman" w:hAnsi="Times New Roman" w:eastAsia="Times New Roman" w:cs="Times New Roman"/>
           <w:sz w:val="24"/>
           <w:szCs w:val="24"/>
         </w:rPr>
@@ -1834,7 +1662,7 @@
       </w:r>
       <w:r>
         <w:rPr>
-          <w:rFonts w:ascii="Times New Roman" w:eastAsia="Times New Roman" w:hAnsi="Times New Roman" w:cs="Times New Roman"/>
+          <w:rFonts w:ascii="Times New Roman" w:hAnsi="Times New Roman" w:eastAsia="Times New Roman" w:cs="Times New Roman"/>
           <w:sz w:val="24"/>
           <w:szCs w:val="24"/>
         </w:rPr>
@@ -1842,7 +1670,7 @@
       </w:r>
       <w:r>
         <w:rPr>
-          <w:rFonts w:ascii="Times New Roman" w:eastAsia="Times New Roman" w:hAnsi="Times New Roman" w:cs="Times New Roman"/>
+          <w:rFonts w:ascii="Times New Roman" w:hAnsi="Times New Roman" w:eastAsia="Times New Roman" w:cs="Times New Roman"/>
           <w:sz w:val="24"/>
           <w:szCs w:val="24"/>
         </w:rPr>
@@ -1850,7 +1678,7 @@
       </w:r>
       <w:r>
         <w:rPr>
-          <w:rFonts w:ascii="Times New Roman" w:eastAsia="Times New Roman" w:hAnsi="Times New Roman" w:cs="Times New Roman"/>
+          <w:rFonts w:ascii="Times New Roman" w:hAnsi="Times New Roman" w:eastAsia="Times New Roman" w:cs="Times New Roman"/>
           <w:sz w:val="24"/>
           <w:szCs w:val="24"/>
         </w:rPr>
@@ -1858,7 +1686,7 @@
       </w:r>
       <w:r>
         <w:rPr>
-          <w:rFonts w:ascii="Times New Roman" w:eastAsia="Times New Roman" w:hAnsi="Times New Roman" w:cs="Times New Roman"/>
+          <w:rFonts w:ascii="Times New Roman" w:hAnsi="Times New Roman" w:eastAsia="Times New Roman" w:cs="Times New Roman"/>
           <w:sz w:val="24"/>
           <w:szCs w:val="24"/>
         </w:rPr>
@@ -1866,7 +1694,7 @@
       </w:r>
       <w:r>
         <w:rPr>
-          <w:rFonts w:ascii="Times New Roman" w:eastAsia="Times New Roman" w:hAnsi="Times New Roman" w:cs="Times New Roman"/>
+          <w:rFonts w:ascii="Times New Roman" w:hAnsi="Times New Roman" w:eastAsia="Times New Roman" w:cs="Times New Roman"/>
           <w:sz w:val="24"/>
           <w:szCs w:val="24"/>
         </w:rPr>
@@ -1874,7 +1702,7 @@
       </w:r>
       <w:r>
         <w:rPr>
-          <w:rFonts w:ascii="Times New Roman" w:eastAsia="Times New Roman" w:hAnsi="Times New Roman" w:cs="Times New Roman"/>
+          <w:rFonts w:ascii="Times New Roman" w:hAnsi="Times New Roman" w:eastAsia="Times New Roman" w:cs="Times New Roman"/>
           <w:sz w:val="24"/>
           <w:szCs w:val="24"/>
         </w:rPr>
@@ -1882,7 +1710,7 @@
       </w:r>
       <w:r>
         <w:rPr>
-          <w:rFonts w:ascii="Times New Roman" w:eastAsia="Times New Roman" w:hAnsi="Times New Roman" w:cs="Times New Roman"/>
+          <w:rFonts w:ascii="Times New Roman" w:hAnsi="Times New Roman" w:eastAsia="Times New Roman" w:cs="Times New Roman"/>
           <w:sz w:val="24"/>
           <w:szCs w:val="24"/>
         </w:rPr>
@@ -1890,7 +1718,7 @@
       </w:r>
       <w:r>
         <w:rPr>
-          <w:rFonts w:ascii="Times New Roman" w:eastAsia="Times New Roman" w:hAnsi="Times New Roman" w:cs="Times New Roman"/>
+          <w:rFonts w:ascii="Times New Roman" w:hAnsi="Times New Roman" w:eastAsia="Times New Roman" w:cs="Times New Roman"/>
           <w:sz w:val="24"/>
           <w:szCs w:val="24"/>
         </w:rPr>
@@ -1898,7 +1726,7 @@
       </w:r>
       <w:r>
         <w:rPr>
-          <w:rFonts w:ascii="Times New Roman" w:eastAsia="Times New Roman" w:hAnsi="Times New Roman" w:cs="Times New Roman"/>
+          <w:rFonts w:ascii="Times New Roman" w:hAnsi="Times New Roman" w:eastAsia="Times New Roman" w:cs="Times New Roman"/>
           <w:sz w:val="24"/>
           <w:szCs w:val="24"/>
         </w:rPr>
@@ -1906,7 +1734,7 @@
       </w:r>
       <w:r>
         <w:rPr>
-          <w:rFonts w:ascii="Times New Roman" w:eastAsia="Times New Roman" w:hAnsi="Times New Roman" w:cs="Times New Roman"/>
+          <w:rFonts w:ascii="Times New Roman" w:hAnsi="Times New Roman" w:eastAsia="Times New Roman" w:cs="Times New Roman"/>
           <w:sz w:val="24"/>
           <w:szCs w:val="24"/>
         </w:rPr>
@@ -1914,7 +1742,7 @@
       </w:r>
       <w:r>
         <w:rPr>
-          <w:rFonts w:ascii="Times New Roman" w:eastAsia="Times New Roman" w:hAnsi="Times New Roman" w:cs="Times New Roman"/>
+          <w:rFonts w:ascii="Times New Roman" w:hAnsi="Times New Roman" w:eastAsia="Times New Roman" w:cs="Times New Roman"/>
           <w:sz w:val="24"/>
           <w:szCs w:val="24"/>
         </w:rPr>
@@ -1922,7 +1750,7 @@
       </w:r>
       <w:r>
         <w:rPr>
-          <w:rFonts w:ascii="Times New Roman" w:eastAsia="Times New Roman" w:hAnsi="Times New Roman" w:cs="Times New Roman"/>
+          <w:rFonts w:ascii="Times New Roman" w:hAnsi="Times New Roman" w:eastAsia="Times New Roman" w:cs="Times New Roman"/>
           <w:sz w:val="24"/>
           <w:szCs w:val="24"/>
         </w:rPr>
@@ -1930,7 +1758,7 @@
       </w:r>
       <w:r>
         <w:rPr>
-          <w:rFonts w:ascii="Times New Roman" w:eastAsia="Times New Roman" w:hAnsi="Times New Roman" w:cs="Times New Roman"/>
+          <w:rFonts w:ascii="Times New Roman" w:hAnsi="Times New Roman" w:eastAsia="Times New Roman" w:cs="Times New Roman"/>
           <w:sz w:val="24"/>
           <w:szCs w:val="24"/>
         </w:rPr>
@@ -1946,14 +1774,14 @@
         </w:numPr>
         <w:jc w:val="both"/>
         <w:rPr>
-          <w:rFonts w:ascii="Times New Roman" w:eastAsia="Times New Roman" w:hAnsi="Times New Roman" w:cs="Times New Roman"/>
-          <w:sz w:val="24"/>
-          <w:szCs w:val="24"/>
-        </w:rPr>
-      </w:pPr>
-      <w:r>
-        <w:rPr>
-          <w:rFonts w:ascii="Times New Roman" w:eastAsia="Times New Roman" w:hAnsi="Times New Roman" w:cs="Times New Roman"/>
+          <w:rFonts w:ascii="Times New Roman" w:hAnsi="Times New Roman" w:eastAsia="Times New Roman" w:cs="Times New Roman"/>
+          <w:sz w:val="24"/>
+          <w:szCs w:val="24"/>
+        </w:rPr>
+      </w:pPr>
+      <w:r>
+        <w:rPr>
+          <w:rFonts w:ascii="Times New Roman" w:hAnsi="Times New Roman" w:eastAsia="Times New Roman" w:cs="Times New Roman"/>
           <w:sz w:val="24"/>
           <w:szCs w:val="24"/>
         </w:rPr>
@@ -1961,7 +1789,7 @@
       </w:r>
       <w:r>
         <w:rPr>
-          <w:rFonts w:ascii="Times New Roman" w:eastAsia="Times New Roman" w:hAnsi="Times New Roman" w:cs="Times New Roman"/>
+          <w:rFonts w:ascii="Times New Roman" w:hAnsi="Times New Roman" w:eastAsia="Times New Roman" w:cs="Times New Roman"/>
           <w:sz w:val="24"/>
           <w:szCs w:val="24"/>
         </w:rPr>
@@ -1969,7 +1797,7 @@
       </w:r>
       <w:r>
         <w:rPr>
-          <w:rFonts w:ascii="Times New Roman" w:eastAsia="Times New Roman" w:hAnsi="Times New Roman" w:cs="Times New Roman"/>
+          <w:rFonts w:ascii="Times New Roman" w:hAnsi="Times New Roman" w:eastAsia="Times New Roman" w:cs="Times New Roman"/>
           <w:sz w:val="24"/>
           <w:szCs w:val="24"/>
         </w:rPr>
@@ -1977,7 +1805,7 @@
       </w:r>
       <w:r>
         <w:rPr>
-          <w:rFonts w:ascii="Times New Roman" w:eastAsia="Times New Roman" w:hAnsi="Times New Roman" w:cs="Times New Roman"/>
+          <w:rFonts w:ascii="Times New Roman" w:hAnsi="Times New Roman" w:eastAsia="Times New Roman" w:cs="Times New Roman"/>
           <w:sz w:val="24"/>
           <w:szCs w:val="24"/>
         </w:rPr>
@@ -1985,7 +1813,7 @@
       </w:r>
       <w:r>
         <w:rPr>
-          <w:rFonts w:ascii="Times New Roman" w:eastAsia="Times New Roman" w:hAnsi="Times New Roman" w:cs="Times New Roman"/>
+          <w:rFonts w:ascii="Times New Roman" w:hAnsi="Times New Roman" w:eastAsia="Times New Roman" w:cs="Times New Roman"/>
           <w:sz w:val="24"/>
           <w:szCs w:val="24"/>
         </w:rPr>
@@ -1993,7 +1821,7 @@
       </w:r>
       <w:r>
         <w:rPr>
-          <w:rFonts w:ascii="Times New Roman" w:eastAsia="Times New Roman" w:hAnsi="Times New Roman" w:cs="Times New Roman"/>
+          <w:rFonts w:ascii="Times New Roman" w:hAnsi="Times New Roman" w:eastAsia="Times New Roman" w:cs="Times New Roman"/>
           <w:sz w:val="24"/>
           <w:szCs w:val="24"/>
         </w:rPr>
@@ -2001,7 +1829,7 @@
       </w:r>
       <w:r>
         <w:rPr>
-          <w:rFonts w:ascii="Times New Roman" w:eastAsia="Times New Roman" w:hAnsi="Times New Roman" w:cs="Times New Roman"/>
+          <w:rFonts w:ascii="Times New Roman" w:hAnsi="Times New Roman" w:eastAsia="Times New Roman" w:cs="Times New Roman"/>
           <w:sz w:val="24"/>
           <w:szCs w:val="24"/>
         </w:rPr>
@@ -2009,7 +1837,7 @@
       </w:r>
       <w:r>
         <w:rPr>
-          <w:rFonts w:ascii="Times New Roman" w:eastAsia="Times New Roman" w:hAnsi="Times New Roman" w:cs="Times New Roman"/>
+          <w:rFonts w:ascii="Times New Roman" w:hAnsi="Times New Roman" w:eastAsia="Times New Roman" w:cs="Times New Roman"/>
           <w:sz w:val="24"/>
           <w:szCs w:val="24"/>
         </w:rPr>
@@ -2017,7 +1845,7 @@
       </w:r>
       <w:r>
         <w:rPr>
-          <w:rFonts w:ascii="Times New Roman" w:eastAsia="Times New Roman" w:hAnsi="Times New Roman" w:cs="Times New Roman"/>
+          <w:rFonts w:ascii="Times New Roman" w:hAnsi="Times New Roman" w:eastAsia="Times New Roman" w:cs="Times New Roman"/>
           <w:sz w:val="24"/>
           <w:szCs w:val="24"/>
         </w:rPr>
@@ -2025,7 +1853,7 @@
       </w:r>
       <w:r>
         <w:rPr>
-          <w:rFonts w:ascii="Times New Roman" w:eastAsia="Times New Roman" w:hAnsi="Times New Roman" w:cs="Times New Roman"/>
+          <w:rFonts w:ascii="Times New Roman" w:hAnsi="Times New Roman" w:eastAsia="Times New Roman" w:cs="Times New Roman"/>
           <w:sz w:val="24"/>
           <w:szCs w:val="24"/>
         </w:rPr>
@@ -2033,7 +1861,7 @@
       </w:r>
       <w:r>
         <w:rPr>
-          <w:rFonts w:ascii="Times New Roman" w:eastAsia="Times New Roman" w:hAnsi="Times New Roman" w:cs="Times New Roman"/>
+          <w:rFonts w:ascii="Times New Roman" w:hAnsi="Times New Roman" w:eastAsia="Times New Roman" w:cs="Times New Roman"/>
           <w:sz w:val="24"/>
           <w:szCs w:val="24"/>
         </w:rPr>
@@ -2041,7 +1869,7 @@
       </w:r>
       <w:r>
         <w:rPr>
-          <w:rFonts w:ascii="Times New Roman" w:eastAsia="Times New Roman" w:hAnsi="Times New Roman" w:cs="Times New Roman"/>
+          <w:rFonts w:ascii="Times New Roman" w:hAnsi="Times New Roman" w:eastAsia="Times New Roman" w:cs="Times New Roman"/>
           <w:sz w:val="24"/>
           <w:szCs w:val="24"/>
         </w:rPr>
@@ -2049,7 +1877,7 @@
       </w:r>
       <w:r>
         <w:rPr>
-          <w:rFonts w:ascii="Times New Roman" w:eastAsia="Times New Roman" w:hAnsi="Times New Roman" w:cs="Times New Roman"/>
+          <w:rFonts w:ascii="Times New Roman" w:hAnsi="Times New Roman" w:eastAsia="Times New Roman" w:cs="Times New Roman"/>
           <w:sz w:val="24"/>
           <w:szCs w:val="24"/>
         </w:rPr>
@@ -2057,7 +1885,7 @@
       </w:r>
       <w:r>
         <w:rPr>
-          <w:rFonts w:ascii="Times New Roman" w:eastAsia="Times New Roman" w:hAnsi="Times New Roman" w:cs="Times New Roman"/>
+          <w:rFonts w:ascii="Times New Roman" w:hAnsi="Times New Roman" w:eastAsia="Times New Roman" w:cs="Times New Roman"/>
           <w:sz w:val="24"/>
           <w:szCs w:val="24"/>
         </w:rPr>
@@ -2065,7 +1893,7 @@
       </w:r>
       <w:r>
         <w:rPr>
-          <w:rFonts w:ascii="Times New Roman" w:eastAsia="Times New Roman" w:hAnsi="Times New Roman" w:cs="Times New Roman"/>
+          <w:rFonts w:ascii="Times New Roman" w:hAnsi="Times New Roman" w:eastAsia="Times New Roman" w:cs="Times New Roman"/>
           <w:sz w:val="24"/>
           <w:szCs w:val="24"/>
         </w:rPr>
@@ -2073,7 +1901,7 @@
       </w:r>
       <w:r>
         <w:rPr>
-          <w:rFonts w:ascii="Times New Roman" w:eastAsia="Times New Roman" w:hAnsi="Times New Roman" w:cs="Times New Roman"/>
+          <w:rFonts w:ascii="Times New Roman" w:hAnsi="Times New Roman" w:eastAsia="Times New Roman" w:cs="Times New Roman"/>
           <w:sz w:val="24"/>
           <w:szCs w:val="24"/>
         </w:rPr>
@@ -2081,7 +1909,7 @@
       </w:r>
       <w:r>
         <w:rPr>
-          <w:rFonts w:ascii="Times New Roman" w:eastAsia="Times New Roman" w:hAnsi="Times New Roman" w:cs="Times New Roman"/>
+          <w:rFonts w:ascii="Times New Roman" w:hAnsi="Times New Roman" w:eastAsia="Times New Roman" w:cs="Times New Roman"/>
           <w:sz w:val="24"/>
           <w:szCs w:val="24"/>
         </w:rPr>
@@ -2089,7 +1917,7 @@
       </w:r>
       <w:r>
         <w:rPr>
-          <w:rFonts w:ascii="Times New Roman" w:eastAsia="Times New Roman" w:hAnsi="Times New Roman" w:cs="Times New Roman"/>
+          <w:rFonts w:ascii="Times New Roman" w:hAnsi="Times New Roman" w:eastAsia="Times New Roman" w:cs="Times New Roman"/>
           <w:sz w:val="24"/>
           <w:szCs w:val="24"/>
         </w:rPr>
@@ -2097,7 +1925,7 @@
       </w:r>
       <w:r>
         <w:rPr>
-          <w:rFonts w:ascii="Times New Roman" w:eastAsia="Times New Roman" w:hAnsi="Times New Roman" w:cs="Times New Roman"/>
+          <w:rFonts w:ascii="Times New Roman" w:hAnsi="Times New Roman" w:eastAsia="Times New Roman" w:cs="Times New Roman"/>
           <w:sz w:val="24"/>
           <w:szCs w:val="24"/>
         </w:rPr>
@@ -2105,7 +1933,7 @@
       </w:r>
       <w:r>
         <w:rPr>
-          <w:rFonts w:ascii="Times New Roman" w:eastAsia="Times New Roman" w:hAnsi="Times New Roman" w:cs="Times New Roman"/>
+          <w:rFonts w:ascii="Times New Roman" w:hAnsi="Times New Roman" w:eastAsia="Times New Roman" w:cs="Times New Roman"/>
           <w:sz w:val="24"/>
           <w:szCs w:val="24"/>
         </w:rPr>
@@ -2113,7 +1941,7 @@
       </w:r>
       <w:r>
         <w:rPr>
-          <w:rFonts w:ascii="Times New Roman" w:eastAsia="Times New Roman" w:hAnsi="Times New Roman" w:cs="Times New Roman"/>
+          <w:rFonts w:ascii="Times New Roman" w:hAnsi="Times New Roman" w:eastAsia="Times New Roman" w:cs="Times New Roman"/>
           <w:sz w:val="24"/>
           <w:szCs w:val="24"/>
         </w:rPr>
@@ -2121,7 +1949,7 @@
       </w:r>
       <w:r>
         <w:rPr>
-          <w:rFonts w:ascii="Times New Roman" w:eastAsia="Times New Roman" w:hAnsi="Times New Roman" w:cs="Times New Roman"/>
+          <w:rFonts w:ascii="Times New Roman" w:hAnsi="Times New Roman" w:eastAsia="Times New Roman" w:cs="Times New Roman"/>
           <w:sz w:val="24"/>
           <w:szCs w:val="24"/>
         </w:rPr>
@@ -2129,7 +1957,7 @@
       </w:r>
       <w:r>
         <w:rPr>
-          <w:rFonts w:ascii="Times New Roman" w:eastAsia="Times New Roman" w:hAnsi="Times New Roman" w:cs="Times New Roman"/>
+          <w:rFonts w:ascii="Times New Roman" w:hAnsi="Times New Roman" w:eastAsia="Times New Roman" w:cs="Times New Roman"/>
           <w:sz w:val="24"/>
           <w:szCs w:val="24"/>
         </w:rPr>
@@ -2137,7 +1965,7 @@
       </w:r>
       <w:r>
         <w:rPr>
-          <w:rFonts w:ascii="Times New Roman" w:eastAsia="Times New Roman" w:hAnsi="Times New Roman" w:cs="Times New Roman"/>
+          <w:rFonts w:ascii="Times New Roman" w:hAnsi="Times New Roman" w:eastAsia="Times New Roman" w:cs="Times New Roman"/>
           <w:sz w:val="24"/>
           <w:szCs w:val="24"/>
         </w:rPr>
@@ -2145,7 +1973,7 @@
       </w:r>
       <w:r>
         <w:rPr>
-          <w:rFonts w:ascii="Times New Roman" w:eastAsia="Times New Roman" w:hAnsi="Times New Roman" w:cs="Times New Roman"/>
+          <w:rFonts w:ascii="Times New Roman" w:hAnsi="Times New Roman" w:eastAsia="Times New Roman" w:cs="Times New Roman"/>
           <w:sz w:val="24"/>
           <w:szCs w:val="24"/>
         </w:rPr>
@@ -2153,7 +1981,7 @@
       </w:r>
       <w:r>
         <w:rPr>
-          <w:rFonts w:ascii="Times New Roman" w:eastAsia="Times New Roman" w:hAnsi="Times New Roman" w:cs="Times New Roman"/>
+          <w:rFonts w:ascii="Times New Roman" w:hAnsi="Times New Roman" w:eastAsia="Times New Roman" w:cs="Times New Roman"/>
           <w:sz w:val="24"/>
           <w:szCs w:val="24"/>
         </w:rPr>
@@ -2161,7 +1989,7 @@
       </w:r>
       <w:r>
         <w:rPr>
-          <w:rFonts w:ascii="Times New Roman" w:eastAsia="Times New Roman" w:hAnsi="Times New Roman" w:cs="Times New Roman"/>
+          <w:rFonts w:ascii="Times New Roman" w:hAnsi="Times New Roman" w:eastAsia="Times New Roman" w:cs="Times New Roman"/>
           <w:sz w:val="24"/>
           <w:szCs w:val="24"/>
         </w:rPr>
@@ -2169,7 +1997,7 @@
       </w:r>
       <w:r>
         <w:rPr>
-          <w:rFonts w:ascii="Times New Roman" w:eastAsia="Times New Roman" w:hAnsi="Times New Roman" w:cs="Times New Roman"/>
+          <w:rFonts w:ascii="Times New Roman" w:hAnsi="Times New Roman" w:eastAsia="Times New Roman" w:cs="Times New Roman"/>
           <w:sz w:val="24"/>
           <w:szCs w:val="24"/>
         </w:rPr>
@@ -2177,7 +2005,7 @@
       </w:r>
       <w:r>
         <w:rPr>
-          <w:rFonts w:ascii="Times New Roman" w:eastAsia="Times New Roman" w:hAnsi="Times New Roman" w:cs="Times New Roman"/>
+          <w:rFonts w:ascii="Times New Roman" w:hAnsi="Times New Roman" w:eastAsia="Times New Roman" w:cs="Times New Roman"/>
           <w:sz w:val="24"/>
           <w:szCs w:val="24"/>
         </w:rPr>
@@ -2185,7 +2013,7 @@
       </w:r>
       <w:r>
         <w:rPr>
-          <w:rFonts w:ascii="Times New Roman" w:eastAsia="Times New Roman" w:hAnsi="Times New Roman" w:cs="Times New Roman"/>
+          <w:rFonts w:ascii="Times New Roman" w:hAnsi="Times New Roman" w:eastAsia="Times New Roman" w:cs="Times New Roman"/>
           <w:sz w:val="24"/>
           <w:szCs w:val="24"/>
         </w:rPr>
@@ -2193,7 +2021,7 @@
       </w:r>
       <w:r>
         <w:rPr>
-          <w:rFonts w:ascii="Times New Roman" w:eastAsia="Times New Roman" w:hAnsi="Times New Roman" w:cs="Times New Roman"/>
+          <w:rFonts w:ascii="Times New Roman" w:hAnsi="Times New Roman" w:eastAsia="Times New Roman" w:cs="Times New Roman"/>
           <w:sz w:val="24"/>
           <w:szCs w:val="24"/>
         </w:rPr>
@@ -2201,7 +2029,7 @@
       </w:r>
       <w:r>
         <w:rPr>
-          <w:rFonts w:ascii="Times New Roman" w:eastAsia="Times New Roman" w:hAnsi="Times New Roman" w:cs="Times New Roman"/>
+          <w:rFonts w:ascii="Times New Roman" w:hAnsi="Times New Roman" w:eastAsia="Times New Roman" w:cs="Times New Roman"/>
           <w:sz w:val="24"/>
           <w:szCs w:val="24"/>
         </w:rPr>
@@ -2209,7 +2037,7 @@
       </w:r>
       <w:r>
         <w:rPr>
-          <w:rFonts w:ascii="Times New Roman" w:eastAsia="Times New Roman" w:hAnsi="Times New Roman" w:cs="Times New Roman"/>
+          <w:rFonts w:ascii="Times New Roman" w:hAnsi="Times New Roman" w:eastAsia="Times New Roman" w:cs="Times New Roman"/>
           <w:sz w:val="24"/>
           <w:szCs w:val="24"/>
         </w:rPr>
@@ -2217,7 +2045,7 @@
       </w:r>
       <w:r>
         <w:rPr>
-          <w:rFonts w:ascii="Times New Roman" w:eastAsia="Times New Roman" w:hAnsi="Times New Roman" w:cs="Times New Roman"/>
+          <w:rFonts w:ascii="Times New Roman" w:hAnsi="Times New Roman" w:eastAsia="Times New Roman" w:cs="Times New Roman"/>
           <w:sz w:val="24"/>
           <w:szCs w:val="24"/>
         </w:rPr>
@@ -2225,7 +2053,7 @@
       </w:r>
       <w:r>
         <w:rPr>
-          <w:rFonts w:ascii="Times New Roman" w:eastAsia="Times New Roman" w:hAnsi="Times New Roman" w:cs="Times New Roman"/>
+          <w:rFonts w:ascii="Times New Roman" w:hAnsi="Times New Roman" w:eastAsia="Times New Roman" w:cs="Times New Roman"/>
           <w:sz w:val="24"/>
           <w:szCs w:val="24"/>
         </w:rPr>
@@ -2238,7 +2066,7 @@
         <w:ind w:left="1080"/>
         <w:jc w:val="both"/>
         <w:rPr>
-          <w:rFonts w:ascii="Times New Roman" w:eastAsia="Times New Roman" w:hAnsi="Times New Roman" w:cs="Times New Roman"/>
+          <w:rFonts w:ascii="Times New Roman" w:hAnsi="Times New Roman" w:eastAsia="Times New Roman" w:cs="Times New Roman"/>
           <w:sz w:val="24"/>
           <w:szCs w:val="24"/>
         </w:rPr>
@@ -2250,7 +2078,7 @@
         <w:ind w:left="1080"/>
         <w:jc w:val="both"/>
         <w:rPr>
-          <w:rFonts w:ascii="Times New Roman" w:eastAsia="Times New Roman" w:hAnsi="Times New Roman" w:cs="Times New Roman"/>
+          <w:rFonts w:ascii="Times New Roman" w:hAnsi="Times New Roman" w:eastAsia="Times New Roman" w:cs="Times New Roman"/>
           <w:sz w:val="24"/>
           <w:szCs w:val="24"/>
         </w:rPr>
@@ -2262,7 +2090,7 @@
         <w:ind w:left="1080"/>
         <w:jc w:val="both"/>
         <w:rPr>
-          <w:rFonts w:ascii="Times New Roman" w:eastAsia="Times New Roman" w:hAnsi="Times New Roman" w:cs="Times New Roman"/>
+          <w:rFonts w:ascii="Times New Roman" w:hAnsi="Times New Roman" w:eastAsia="Times New Roman" w:cs="Times New Roman"/>
           <w:sz w:val="24"/>
           <w:szCs w:val="24"/>
         </w:rPr>
@@ -2277,16 +2105,16 @@
         </w:numPr>
         <w:jc w:val="both"/>
         <w:rPr>
-          <w:rFonts w:ascii="Times New Roman" w:eastAsia="Times New Roman" w:hAnsi="Times New Roman" w:cs="Times New Roman"/>
-          <w:b/>
-          <w:bCs/>
-          <w:sz w:val="24"/>
-          <w:szCs w:val="24"/>
-        </w:rPr>
-      </w:pPr>
-      <w:r>
-        <w:rPr>
-          <w:rFonts w:ascii="Times New Roman" w:eastAsia="Times New Roman" w:hAnsi="Times New Roman" w:cs="Times New Roman"/>
+          <w:rFonts w:ascii="Times New Roman" w:hAnsi="Times New Roman" w:eastAsia="Times New Roman" w:cs="Times New Roman"/>
+          <w:b/>
+          <w:bCs/>
+          <w:sz w:val="24"/>
+          <w:szCs w:val="24"/>
+        </w:rPr>
+      </w:pPr>
+      <w:r>
+        <w:rPr>
+          <w:rFonts w:ascii="Times New Roman" w:hAnsi="Times New Roman" w:eastAsia="Times New Roman" w:cs="Times New Roman"/>
           <w:b/>
           <w:bCs/>
           <w:sz w:val="24"/>
@@ -2304,14 +2132,14 @@
         </w:numPr>
         <w:jc w:val="both"/>
         <w:rPr>
-          <w:rFonts w:ascii="Times New Roman" w:eastAsia="Times New Roman" w:hAnsi="Times New Roman" w:cs="Times New Roman"/>
-          <w:sz w:val="24"/>
-          <w:szCs w:val="24"/>
-        </w:rPr>
-      </w:pPr>
-      <w:r>
-        <w:rPr>
-          <w:rFonts w:ascii="Times New Roman" w:eastAsia="Times New Roman" w:hAnsi="Times New Roman" w:cs="Times New Roman"/>
+          <w:rFonts w:ascii="Times New Roman" w:hAnsi="Times New Roman" w:eastAsia="Times New Roman" w:cs="Times New Roman"/>
+          <w:sz w:val="24"/>
+          <w:szCs w:val="24"/>
+        </w:rPr>
+      </w:pPr>
+      <w:r>
+        <w:rPr>
+          <w:rFonts w:ascii="Times New Roman" w:hAnsi="Times New Roman" w:eastAsia="Times New Roman" w:cs="Times New Roman"/>
           <w:sz w:val="24"/>
           <w:szCs w:val="24"/>
         </w:rPr>
@@ -2327,14 +2155,14 @@
         </w:numPr>
         <w:jc w:val="both"/>
         <w:rPr>
-          <w:rFonts w:ascii="Times New Roman" w:eastAsia="Times New Roman" w:hAnsi="Times New Roman" w:cs="Times New Roman"/>
-          <w:sz w:val="24"/>
-          <w:szCs w:val="24"/>
-        </w:rPr>
-      </w:pPr>
-      <w:r>
-        <w:rPr>
-          <w:rFonts w:ascii="Times New Roman" w:eastAsia="Times New Roman" w:hAnsi="Times New Roman" w:cs="Times New Roman"/>
+          <w:rFonts w:ascii="Times New Roman" w:hAnsi="Times New Roman" w:eastAsia="Times New Roman" w:cs="Times New Roman"/>
+          <w:sz w:val="24"/>
+          <w:szCs w:val="24"/>
+        </w:rPr>
+      </w:pPr>
+      <w:r>
+        <w:rPr>
+          <w:rFonts w:ascii="Times New Roman" w:hAnsi="Times New Roman" w:eastAsia="Times New Roman" w:cs="Times New Roman"/>
           <w:sz w:val="24"/>
           <w:szCs w:val="24"/>
         </w:rPr>
@@ -2350,14 +2178,14 @@
         </w:numPr>
         <w:jc w:val="both"/>
         <w:rPr>
-          <w:rFonts w:ascii="Times New Roman" w:eastAsia="Times New Roman" w:hAnsi="Times New Roman" w:cs="Times New Roman"/>
-          <w:sz w:val="24"/>
-          <w:szCs w:val="24"/>
-        </w:rPr>
-      </w:pPr>
-      <w:r>
-        <w:rPr>
-          <w:rFonts w:ascii="Times New Roman" w:eastAsia="Times New Roman" w:hAnsi="Times New Roman" w:cs="Times New Roman"/>
+          <w:rFonts w:ascii="Times New Roman" w:hAnsi="Times New Roman" w:eastAsia="Times New Roman" w:cs="Times New Roman"/>
+          <w:sz w:val="24"/>
+          <w:szCs w:val="24"/>
+        </w:rPr>
+      </w:pPr>
+      <w:r>
+        <w:rPr>
+          <w:rFonts w:ascii="Times New Roman" w:hAnsi="Times New Roman" w:eastAsia="Times New Roman" w:cs="Times New Roman"/>
           <w:sz w:val="24"/>
           <w:szCs w:val="24"/>
         </w:rPr>
@@ -2365,7 +2193,7 @@
       </w:r>
       <w:r>
         <w:rPr>
-          <w:rFonts w:ascii="Times New Roman" w:eastAsia="Times New Roman" w:hAnsi="Times New Roman" w:cs="Times New Roman"/>
+          <w:rFonts w:ascii="Times New Roman" w:hAnsi="Times New Roman" w:eastAsia="Times New Roman" w:cs="Times New Roman"/>
           <w:sz w:val="24"/>
           <w:szCs w:val="24"/>
         </w:rPr>
@@ -2381,14 +2209,14 @@
         </w:numPr>
         <w:jc w:val="both"/>
         <w:rPr>
-          <w:rFonts w:ascii="Times New Roman" w:eastAsia="Times New Roman" w:hAnsi="Times New Roman" w:cs="Times New Roman"/>
-          <w:sz w:val="24"/>
-          <w:szCs w:val="24"/>
-        </w:rPr>
-      </w:pPr>
-      <w:r>
-        <w:rPr>
-          <w:rFonts w:ascii="Times New Roman" w:eastAsia="Times New Roman" w:hAnsi="Times New Roman" w:cs="Times New Roman"/>
+          <w:rFonts w:ascii="Times New Roman" w:hAnsi="Times New Roman" w:eastAsia="Times New Roman" w:cs="Times New Roman"/>
+          <w:sz w:val="24"/>
+          <w:szCs w:val="24"/>
+        </w:rPr>
+      </w:pPr>
+      <w:r>
+        <w:rPr>
+          <w:rFonts w:ascii="Times New Roman" w:hAnsi="Times New Roman" w:eastAsia="Times New Roman" w:cs="Times New Roman"/>
           <w:sz w:val="24"/>
           <w:szCs w:val="24"/>
         </w:rPr>
@@ -2404,14 +2232,14 @@
         </w:numPr>
         <w:jc w:val="both"/>
         <w:rPr>
-          <w:rFonts w:ascii="Times New Roman" w:eastAsia="Times New Roman" w:hAnsi="Times New Roman" w:cs="Times New Roman"/>
-          <w:sz w:val="24"/>
-          <w:szCs w:val="24"/>
-        </w:rPr>
-      </w:pPr>
-      <w:r>
-        <w:rPr>
-          <w:rFonts w:ascii="Times New Roman" w:eastAsia="Times New Roman" w:hAnsi="Times New Roman" w:cs="Times New Roman"/>
+          <w:rFonts w:ascii="Times New Roman" w:hAnsi="Times New Roman" w:eastAsia="Times New Roman" w:cs="Times New Roman"/>
+          <w:sz w:val="24"/>
+          <w:szCs w:val="24"/>
+        </w:rPr>
+      </w:pPr>
+      <w:r>
+        <w:rPr>
+          <w:rFonts w:ascii="Times New Roman" w:hAnsi="Times New Roman" w:eastAsia="Times New Roman" w:cs="Times New Roman"/>
           <w:sz w:val="24"/>
           <w:szCs w:val="24"/>
         </w:rPr>
@@ -2427,14 +2255,14 @@
         </w:numPr>
         <w:jc w:val="both"/>
         <w:rPr>
-          <w:rFonts w:ascii="Times New Roman" w:eastAsia="Times New Roman" w:hAnsi="Times New Roman" w:cs="Times New Roman"/>
-          <w:sz w:val="24"/>
-          <w:szCs w:val="24"/>
-        </w:rPr>
-      </w:pPr>
-      <w:r>
-        <w:rPr>
-          <w:rFonts w:ascii="Times New Roman" w:eastAsia="Times New Roman" w:hAnsi="Times New Roman" w:cs="Times New Roman"/>
+          <w:rFonts w:ascii="Times New Roman" w:hAnsi="Times New Roman" w:eastAsia="Times New Roman" w:cs="Times New Roman"/>
+          <w:sz w:val="24"/>
+          <w:szCs w:val="24"/>
+        </w:rPr>
+      </w:pPr>
+      <w:r>
+        <w:rPr>
+          <w:rFonts w:ascii="Times New Roman" w:hAnsi="Times New Roman" w:eastAsia="Times New Roman" w:cs="Times New Roman"/>
           <w:sz w:val="24"/>
           <w:szCs w:val="24"/>
         </w:rPr>
@@ -2442,7 +2270,7 @@
       </w:r>
       <w:r>
         <w:rPr>
-          <w:rFonts w:ascii="Times New Roman" w:eastAsia="Times New Roman" w:hAnsi="Times New Roman" w:cs="Times New Roman"/>
+          <w:rFonts w:ascii="Times New Roman" w:hAnsi="Times New Roman" w:eastAsia="Times New Roman" w:cs="Times New Roman"/>
           <w:sz w:val="24"/>
           <w:szCs w:val="24"/>
         </w:rPr>
@@ -2450,7 +2278,7 @@
       </w:r>
       <w:r>
         <w:rPr>
-          <w:rFonts w:ascii="Times New Roman" w:eastAsia="Times New Roman" w:hAnsi="Times New Roman" w:cs="Times New Roman"/>
+          <w:rFonts w:ascii="Times New Roman" w:hAnsi="Times New Roman" w:eastAsia="Times New Roman" w:cs="Times New Roman"/>
           <w:sz w:val="24"/>
           <w:szCs w:val="24"/>
         </w:rPr>
@@ -2466,14 +2294,14 @@
         </w:numPr>
         <w:jc w:val="both"/>
         <w:rPr>
-          <w:rFonts w:ascii="Times New Roman" w:eastAsia="Times New Roman" w:hAnsi="Times New Roman" w:cs="Times New Roman"/>
-          <w:sz w:val="24"/>
-          <w:szCs w:val="24"/>
-        </w:rPr>
-      </w:pPr>
-      <w:r>
-        <w:rPr>
-          <w:rFonts w:ascii="Times New Roman" w:eastAsia="Times New Roman" w:hAnsi="Times New Roman" w:cs="Times New Roman"/>
+          <w:rFonts w:ascii="Times New Roman" w:hAnsi="Times New Roman" w:eastAsia="Times New Roman" w:cs="Times New Roman"/>
+          <w:sz w:val="24"/>
+          <w:szCs w:val="24"/>
+        </w:rPr>
+      </w:pPr>
+      <w:r>
+        <w:rPr>
+          <w:rFonts w:ascii="Times New Roman" w:hAnsi="Times New Roman" w:eastAsia="Times New Roman" w:cs="Times New Roman"/>
           <w:sz w:val="24"/>
           <w:szCs w:val="24"/>
         </w:rPr>
@@ -2481,7 +2309,7 @@
       </w:r>
       <w:r>
         <w:rPr>
-          <w:rFonts w:ascii="Times New Roman" w:eastAsia="Times New Roman" w:hAnsi="Times New Roman" w:cs="Times New Roman"/>
+          <w:rFonts w:ascii="Times New Roman" w:hAnsi="Times New Roman" w:eastAsia="Times New Roman" w:cs="Times New Roman"/>
           <w:sz w:val="24"/>
           <w:szCs w:val="24"/>
         </w:rPr>
@@ -2489,7 +2317,7 @@
       </w:r>
       <w:r>
         <w:rPr>
-          <w:rFonts w:ascii="Times New Roman" w:eastAsia="Times New Roman" w:hAnsi="Times New Roman" w:cs="Times New Roman"/>
+          <w:rFonts w:ascii="Times New Roman" w:hAnsi="Times New Roman" w:eastAsia="Times New Roman" w:cs="Times New Roman"/>
           <w:sz w:val="24"/>
           <w:szCs w:val="24"/>
         </w:rPr>
@@ -2497,7 +2325,7 @@
       </w:r>
       <w:r>
         <w:rPr>
-          <w:rFonts w:ascii="Times New Roman" w:eastAsia="Times New Roman" w:hAnsi="Times New Roman" w:cs="Times New Roman"/>
+          <w:rFonts w:ascii="Times New Roman" w:hAnsi="Times New Roman" w:eastAsia="Times New Roman" w:cs="Times New Roman"/>
           <w:sz w:val="24"/>
           <w:szCs w:val="24"/>
         </w:rPr>
@@ -2513,14 +2341,14 @@
         </w:numPr>
         <w:jc w:val="both"/>
         <w:rPr>
-          <w:rFonts w:ascii="Times New Roman" w:eastAsia="Times New Roman" w:hAnsi="Times New Roman" w:cs="Times New Roman"/>
-          <w:sz w:val="24"/>
-          <w:szCs w:val="24"/>
-        </w:rPr>
-      </w:pPr>
-      <w:r>
-        <w:rPr>
-          <w:rFonts w:ascii="Times New Roman" w:eastAsia="Times New Roman" w:hAnsi="Times New Roman" w:cs="Times New Roman"/>
+          <w:rFonts w:ascii="Times New Roman" w:hAnsi="Times New Roman" w:eastAsia="Times New Roman" w:cs="Times New Roman"/>
+          <w:sz w:val="24"/>
+          <w:szCs w:val="24"/>
+        </w:rPr>
+      </w:pPr>
+      <w:r>
+        <w:rPr>
+          <w:rFonts w:ascii="Times New Roman" w:hAnsi="Times New Roman" w:eastAsia="Times New Roman" w:cs="Times New Roman"/>
           <w:sz w:val="24"/>
           <w:szCs w:val="24"/>
         </w:rPr>
@@ -2528,7 +2356,7 @@
       </w:r>
       <w:r>
         <w:rPr>
-          <w:rFonts w:ascii="Times New Roman" w:eastAsia="Times New Roman" w:hAnsi="Times New Roman" w:cs="Times New Roman"/>
+          <w:rFonts w:ascii="Times New Roman" w:hAnsi="Times New Roman" w:eastAsia="Times New Roman" w:cs="Times New Roman"/>
           <w:sz w:val="24"/>
           <w:szCs w:val="24"/>
         </w:rPr>
@@ -2536,7 +2364,7 @@
       </w:r>
       <w:r>
         <w:rPr>
-          <w:rFonts w:ascii="Times New Roman" w:eastAsia="Times New Roman" w:hAnsi="Times New Roman" w:cs="Times New Roman"/>
+          <w:rFonts w:ascii="Times New Roman" w:hAnsi="Times New Roman" w:eastAsia="Times New Roman" w:cs="Times New Roman"/>
           <w:sz w:val="24"/>
           <w:szCs w:val="24"/>
         </w:rPr>
@@ -2549,7 +2377,7 @@
         <w:ind w:left="1980"/>
         <w:jc w:val="both"/>
         <w:rPr>
-          <w:rFonts w:ascii="Times New Roman" w:eastAsia="Times New Roman" w:hAnsi="Times New Roman" w:cs="Times New Roman"/>
+          <w:rFonts w:ascii="Times New Roman" w:hAnsi="Times New Roman" w:eastAsia="Times New Roman" w:cs="Times New Roman"/>
           <w:sz w:val="24"/>
           <w:szCs w:val="24"/>
         </w:rPr>
@@ -2564,16 +2392,16 @@
         </w:numPr>
         <w:jc w:val="both"/>
         <w:rPr>
-          <w:rFonts w:ascii="Times New Roman" w:eastAsia="Times New Roman" w:hAnsi="Times New Roman" w:cs="Times New Roman"/>
-          <w:b/>
-          <w:bCs/>
-          <w:sz w:val="24"/>
-          <w:szCs w:val="24"/>
-        </w:rPr>
-      </w:pPr>
-      <w:r>
-        <w:rPr>
-          <w:rFonts w:ascii="Times New Roman" w:eastAsia="Times New Roman" w:hAnsi="Times New Roman" w:cs="Times New Roman"/>
+          <w:rFonts w:ascii="Times New Roman" w:hAnsi="Times New Roman" w:eastAsia="Times New Roman" w:cs="Times New Roman"/>
+          <w:b/>
+          <w:bCs/>
+          <w:sz w:val="24"/>
+          <w:szCs w:val="24"/>
+        </w:rPr>
+      </w:pPr>
+      <w:r>
+        <w:rPr>
+          <w:rFonts w:ascii="Times New Roman" w:hAnsi="Times New Roman" w:eastAsia="Times New Roman" w:cs="Times New Roman"/>
           <w:b/>
           <w:bCs/>
           <w:sz w:val="24"/>
@@ -2591,14 +2419,14 @@
         </w:numPr>
         <w:jc w:val="both"/>
         <w:rPr>
-          <w:rFonts w:ascii="Times New Roman" w:eastAsia="Times New Roman" w:hAnsi="Times New Roman" w:cs="Times New Roman"/>
-          <w:sz w:val="24"/>
-          <w:szCs w:val="24"/>
-        </w:rPr>
-      </w:pPr>
-      <w:r>
-        <w:rPr>
-          <w:rFonts w:ascii="Times New Roman" w:eastAsia="Times New Roman" w:hAnsi="Times New Roman" w:cs="Times New Roman"/>
+          <w:rFonts w:ascii="Times New Roman" w:hAnsi="Times New Roman" w:eastAsia="Times New Roman" w:cs="Times New Roman"/>
+          <w:sz w:val="24"/>
+          <w:szCs w:val="24"/>
+        </w:rPr>
+      </w:pPr>
+      <w:r>
+        <w:rPr>
+          <w:rFonts w:ascii="Times New Roman" w:hAnsi="Times New Roman" w:eastAsia="Times New Roman" w:cs="Times New Roman"/>
           <w:sz w:val="24"/>
           <w:szCs w:val="24"/>
         </w:rPr>
@@ -2606,7 +2434,7 @@
       </w:r>
       <w:r>
         <w:rPr>
-          <w:rFonts w:ascii="Times New Roman" w:eastAsia="Times New Roman" w:hAnsi="Times New Roman" w:cs="Times New Roman"/>
+          <w:rFonts w:ascii="Times New Roman" w:hAnsi="Times New Roman" w:eastAsia="Times New Roman" w:cs="Times New Roman"/>
           <w:sz w:val="24"/>
           <w:szCs w:val="24"/>
         </w:rPr>
@@ -2614,7 +2442,7 @@
       </w:r>
       <w:r>
         <w:rPr>
-          <w:rFonts w:ascii="Times New Roman" w:eastAsia="Times New Roman" w:hAnsi="Times New Roman" w:cs="Times New Roman"/>
+          <w:rFonts w:ascii="Times New Roman" w:hAnsi="Times New Roman" w:eastAsia="Times New Roman" w:cs="Times New Roman"/>
           <w:sz w:val="24"/>
           <w:szCs w:val="24"/>
         </w:rPr>
@@ -2622,7 +2450,7 @@
       </w:r>
       <w:r>
         <w:rPr>
-          <w:rFonts w:ascii="Times New Roman" w:eastAsia="Times New Roman" w:hAnsi="Times New Roman" w:cs="Times New Roman"/>
+          <w:rFonts w:ascii="Times New Roman" w:hAnsi="Times New Roman" w:eastAsia="Times New Roman" w:cs="Times New Roman"/>
           <w:sz w:val="24"/>
           <w:szCs w:val="24"/>
         </w:rPr>
@@ -2630,7 +2458,7 @@
       </w:r>
       <w:r>
         <w:rPr>
-          <w:rFonts w:ascii="Times New Roman" w:eastAsia="Times New Roman" w:hAnsi="Times New Roman" w:cs="Times New Roman"/>
+          <w:rFonts w:ascii="Times New Roman" w:hAnsi="Times New Roman" w:eastAsia="Times New Roman" w:cs="Times New Roman"/>
           <w:sz w:val="24"/>
           <w:szCs w:val="24"/>
         </w:rPr>
@@ -2638,7 +2466,7 @@
       </w:r>
       <w:r>
         <w:rPr>
-          <w:rFonts w:ascii="Times New Roman" w:eastAsia="Times New Roman" w:hAnsi="Times New Roman" w:cs="Times New Roman"/>
+          <w:rFonts w:ascii="Times New Roman" w:hAnsi="Times New Roman" w:eastAsia="Times New Roman" w:cs="Times New Roman"/>
           <w:sz w:val="24"/>
           <w:szCs w:val="24"/>
         </w:rPr>
@@ -2646,7 +2474,7 @@
       </w:r>
       <w:r>
         <w:rPr>
-          <w:rFonts w:ascii="Times New Roman" w:eastAsia="Times New Roman" w:hAnsi="Times New Roman" w:cs="Times New Roman"/>
+          <w:rFonts w:ascii="Times New Roman" w:hAnsi="Times New Roman" w:eastAsia="Times New Roman" w:cs="Times New Roman"/>
           <w:sz w:val="24"/>
           <w:szCs w:val="24"/>
         </w:rPr>
@@ -2654,7 +2482,7 @@
       </w:r>
       <w:r>
         <w:rPr>
-          <w:rFonts w:ascii="Times New Roman" w:eastAsia="Times New Roman" w:hAnsi="Times New Roman" w:cs="Times New Roman"/>
+          <w:rFonts w:ascii="Times New Roman" w:hAnsi="Times New Roman" w:eastAsia="Times New Roman" w:cs="Times New Roman"/>
           <w:sz w:val="24"/>
           <w:szCs w:val="24"/>
         </w:rPr>
@@ -2662,7 +2490,7 @@
       </w:r>
       <w:r>
         <w:rPr>
-          <w:rFonts w:ascii="Times New Roman" w:eastAsia="Times New Roman" w:hAnsi="Times New Roman" w:cs="Times New Roman"/>
+          <w:rFonts w:ascii="Times New Roman" w:hAnsi="Times New Roman" w:eastAsia="Times New Roman" w:cs="Times New Roman"/>
           <w:sz w:val="24"/>
           <w:szCs w:val="24"/>
         </w:rPr>
@@ -2672,7 +2500,7 @@
     <w:sectPr>
       <w:headerReference w:type="default" r:id="rId11"/>
       <w:footerReference w:type="default" r:id="rId12"/>
-      <w:pgSz w:w="12240" w:h="15840"/>
+      <w:pgSz w:w="12240" w:h="15840" w:orient="portrait"/>
       <w:pgMar w:top="720" w:right="720" w:bottom="720" w:left="720" w:header="720" w:footer="720" w:gutter="0"/>
       <w:cols w:space="720"/>
       <w:docGrid w:linePitch="360"/>
@@ -2842,15 +2670,6 @@
             <w:instrText>PAGE</w:instrText>
           </w:r>
           <w:r>
-            <w:fldChar w:fldCharType="separate"/>
-          </w:r>
-          <w:r>
-            <w:rPr>
-              <w:noProof/>
-            </w:rPr>
-            <w:t>1</w:t>
-          </w:r>
-          <w:r>
             <w:fldChar w:fldCharType="end"/>
           </w:r>
         </w:p>
@@ -2865,15 +2684,6 @@
           </w:r>
           <w:r>
             <w:instrText>PAGE</w:instrText>
-          </w:r>
-          <w:r>
-            <w:fldChar w:fldCharType="separate"/>
-          </w:r>
-          <w:r>
-            <w:rPr>
-              <w:noProof/>
-            </w:rPr>
-            <w:t>1</w:t>
           </w:r>
           <w:r>
             <w:fldChar w:fldCharType="end"/>
@@ -2893,10 +2703,10 @@
 <file path=word/numbering.xml><?xml version="1.0" encoding="utf-8"?>
 <w:numbering xmlns:wpc="http://schemas.microsoft.com/office/word/2010/wordprocessingCanvas" xmlns:cx="http://schemas.microsoft.com/office/drawing/2014/chartex" xmlns:cx1="http://schemas.microsoft.com/office/drawing/2015/9/8/chartex" xmlns:cx2="http://schemas.microsoft.com/office/drawing/2015/10/21/chartex" xmlns:cx3="http://schemas.microsoft.com/office/drawing/2016/5/9/chartex" xmlns:cx4="http://schemas.microsoft.com/office/drawing/2016/5/10/chartex" xmlns:cx5="http://schemas.microsoft.com/office/drawing/2016/5/11/chartex" xmlns:cx6="http://schemas.microsoft.com/office/drawing/2016/5/12/chartex" xmlns:cx7="http://schemas.microsoft.com/office/drawing/2016/5/13/chartex" xmlns:cx8="http://schemas.microsoft.com/office/drawing/2016/5/14/chartex" xmlns:mc="http://schemas.openxmlformats.org/markup-compatibility/2006" xmlns:aink="http://schemas.microsoft.com/office/drawing/2016/ink" xmlns:am3d="http://schemas.microsoft.com/office/drawing/2017/model3d" xmlns:o="urn:schemas-microsoft-com:office:office" xmlns:r="http://schemas.openxmlformats.org/officeDocument/2006/relationships" xmlns:m="http://schemas.openxmlformats.org/officeDocument/2006/math" xmlns:v="urn:schemas-microsoft-com:vml" xmlns:wp14="http://schemas.microsoft.com/office/word/2010/wordprocessingDrawing" xmlns:wp="http://schemas.openxmlformats.org/drawingml/2006/wordprocessingDrawing" xmlns:w10="urn:schemas-microsoft-com:office:word" xmlns:w="http://schemas.openxmlformats.org/wordprocessingml/2006/main" xmlns:w14="http://schemas.microsoft.com/office/word/2010/wordml" xmlns:w15="http://schemas.microsoft.com/office/word/2012/wordml" xmlns:w16cid="http://schemas.microsoft.com/office/word/2016/wordml/cid" xmlns:w16se="http://schemas.microsoft.com/office/word/2015/wordml/symex" xmlns:wpg="http://schemas.microsoft.com/office/word/2010/wordprocessingGroup" xmlns:wpi="http://schemas.microsoft.com/office/word/2010/wordprocessingInk" xmlns:wne="http://schemas.microsoft.com/office/word/2006/wordml" xmlns:wps="http://schemas.microsoft.com/office/word/2010/wordprocessingShape" mc:Ignorable="w14 w15 w16se w16cid wp14">
   <w:abstractNum w:abstractNumId="0" w15:restartNumberingAfterBreak="0">
-    <w:nsid w:val="17F55493"/>
+    <w:nsid w:val="050D789E"/>
     <w:multiLevelType w:val="hybridMultilevel"/>
-    <w:tmpl w:val="A5CE503A"/>
-    <w:lvl w:ilvl="0" w:tplc="2E18C8EE">
+    <w:tmpl w:val="FFFFFFFF"/>
+    <w:lvl w:ilvl="0" w:tplc="1D1E7F76">
       <w:start w:val="1"/>
       <w:numFmt w:val="bullet"/>
       <w:lvlText w:val=""/>
@@ -2905,111 +2715,310 @@
         <w:ind w:left="720" w:hanging="360"/>
       </w:pPr>
       <w:rPr>
-        <w:rFonts w:ascii="Symbol" w:hAnsi="Symbol" w:hint="default"/>
+        <w:rFonts w:hint="default" w:ascii="Symbol" w:hAnsi="Symbol"/>
       </w:rPr>
     </w:lvl>
-    <w:lvl w:ilvl="1" w:tplc="D2188A78">
+    <w:lvl w:ilvl="1" w:tplc="37504F62">
+      <w:start w:val="1"/>
+      <w:numFmt w:val="bullet"/>
+      <w:lvlText w:val="o"/>
+      <w:lvlJc w:val="left"/>
+      <w:pPr>
+        <w:ind w:left="1440" w:hanging="360"/>
+      </w:pPr>
+      <w:rPr>
+        <w:rFonts w:hint="default" w:ascii="Courier New" w:hAnsi="Courier New"/>
+      </w:rPr>
+    </w:lvl>
+    <w:lvl w:ilvl="2" w:tplc="E242BC52">
+      <w:start w:val="1"/>
+      <w:numFmt w:val="bullet"/>
+      <w:lvlText w:val=""/>
+      <w:lvlJc w:val="left"/>
+      <w:pPr>
+        <w:ind w:left="2160" w:hanging="360"/>
+      </w:pPr>
+      <w:rPr>
+        <w:rFonts w:hint="default" w:ascii="Wingdings" w:hAnsi="Wingdings"/>
+      </w:rPr>
+    </w:lvl>
+    <w:lvl w:ilvl="3" w:tplc="4C8CF9F4">
       <w:start w:val="1"/>
       <w:numFmt w:val="bullet"/>
       <w:lvlText w:val=""/>
       <w:lvlJc w:val="left"/>
       <w:pPr>
-        <w:ind w:left="1440" w:hanging="360"/>
+        <w:ind w:left="2880" w:hanging="360"/>
       </w:pPr>
       <w:rPr>
-        <w:rFonts w:ascii="Symbol" w:hAnsi="Symbol" w:hint="default"/>
+        <w:rFonts w:hint="default" w:ascii="Symbol" w:hAnsi="Symbol"/>
       </w:rPr>
     </w:lvl>
-    <w:lvl w:ilvl="2" w:tplc="BC468270">
+    <w:lvl w:ilvl="4" w:tplc="CE40EB14">
+      <w:start w:val="1"/>
+      <w:numFmt w:val="bullet"/>
+      <w:lvlText w:val="o"/>
+      <w:lvlJc w:val="left"/>
+      <w:pPr>
+        <w:ind w:left="3600" w:hanging="360"/>
+      </w:pPr>
+      <w:rPr>
+        <w:rFonts w:hint="default" w:ascii="Courier New" w:hAnsi="Courier New"/>
+      </w:rPr>
+    </w:lvl>
+    <w:lvl w:ilvl="5" w:tplc="ED4E7270">
       <w:start w:val="1"/>
       <w:numFmt w:val="bullet"/>
       <w:lvlText w:val=""/>
       <w:lvlJc w:val="left"/>
       <w:pPr>
-        <w:ind w:left="2160" w:hanging="360"/>
+        <w:ind w:left="4320" w:hanging="360"/>
       </w:pPr>
       <w:rPr>
-        <w:rFonts w:ascii="Wingdings" w:hAnsi="Wingdings" w:hint="default"/>
+        <w:rFonts w:hint="default" w:ascii="Wingdings" w:hAnsi="Wingdings"/>
       </w:rPr>
     </w:lvl>
-    <w:lvl w:ilvl="3" w:tplc="6854E28C">
+    <w:lvl w:ilvl="6" w:tplc="C28E4002">
       <w:start w:val="1"/>
       <w:numFmt w:val="bullet"/>
       <w:lvlText w:val=""/>
       <w:lvlJc w:val="left"/>
       <w:pPr>
-        <w:ind w:left="2880" w:hanging="360"/>
+        <w:ind w:left="5040" w:hanging="360"/>
       </w:pPr>
       <w:rPr>
-        <w:rFonts w:ascii="Symbol" w:hAnsi="Symbol" w:hint="default"/>
+        <w:rFonts w:hint="default" w:ascii="Symbol" w:hAnsi="Symbol"/>
       </w:rPr>
     </w:lvl>
-    <w:lvl w:ilvl="4" w:tplc="9BC2E3AC">
+    <w:lvl w:ilvl="7" w:tplc="002E59A4">
       <w:start w:val="1"/>
       <w:numFmt w:val="bullet"/>
       <w:lvlText w:val="o"/>
       <w:lvlJc w:val="left"/>
       <w:pPr>
-        <w:ind w:left="3600" w:hanging="360"/>
+        <w:ind w:left="5760" w:hanging="360"/>
       </w:pPr>
       <w:rPr>
-        <w:rFonts w:ascii="Courier New" w:hAnsi="Courier New" w:hint="default"/>
+        <w:rFonts w:hint="default" w:ascii="Courier New" w:hAnsi="Courier New"/>
       </w:rPr>
     </w:lvl>
-    <w:lvl w:ilvl="5" w:tplc="D602C392">
+    <w:lvl w:ilvl="8" w:tplc="7B5E4402">
       <w:start w:val="1"/>
       <w:numFmt w:val="bullet"/>
       <w:lvlText w:val=""/>
       <w:lvlJc w:val="left"/>
       <w:pPr>
-        <w:ind w:left="4320" w:hanging="360"/>
+        <w:ind w:left="6480" w:hanging="360"/>
       </w:pPr>
       <w:rPr>
-        <w:rFonts w:ascii="Wingdings" w:hAnsi="Wingdings" w:hint="default"/>
+        <w:rFonts w:hint="default" w:ascii="Wingdings" w:hAnsi="Wingdings"/>
       </w:rPr>
     </w:lvl>
-    <w:lvl w:ilvl="6" w:tplc="7130CB7E">
+  </w:abstractNum>
+  <w:abstractNum w:abstractNumId="1" w15:restartNumberingAfterBreak="0">
+    <w:nsid w:val="1B7D4C89"/>
+    <w:multiLevelType w:val="hybridMultilevel"/>
+    <w:tmpl w:val="FFFFFFFF"/>
+    <w:lvl w:ilvl="0" w:tplc="D3A04DEE">
       <w:start w:val="1"/>
       <w:numFmt w:val="bullet"/>
       <w:lvlText w:val=""/>
       <w:lvlJc w:val="left"/>
       <w:pPr>
-        <w:ind w:left="5040" w:hanging="360"/>
+        <w:ind w:left="720" w:hanging="360"/>
       </w:pPr>
       <w:rPr>
-        <w:rFonts w:ascii="Symbol" w:hAnsi="Symbol" w:hint="default"/>
+        <w:rFonts w:hint="default" w:ascii="Symbol" w:hAnsi="Symbol"/>
       </w:rPr>
     </w:lvl>
-    <w:lvl w:ilvl="7" w:tplc="3B78F8AE">
+    <w:lvl w:ilvl="1" w:tplc="3A761670">
+      <w:start w:val="1"/>
+      <w:numFmt w:val="bullet"/>
+      <w:lvlText w:val=""/>
+      <w:lvlJc w:val="left"/>
+      <w:pPr>
+        <w:ind w:left="1440" w:hanging="360"/>
+      </w:pPr>
+      <w:rPr>
+        <w:rFonts w:hint="default" w:ascii="Symbol" w:hAnsi="Symbol"/>
+      </w:rPr>
+    </w:lvl>
+    <w:lvl w:ilvl="2" w:tplc="3718EF90">
+      <w:start w:val="1"/>
+      <w:numFmt w:val="bullet"/>
+      <w:lvlText w:val=""/>
+      <w:lvlJc w:val="left"/>
+      <w:pPr>
+        <w:ind w:left="2160" w:hanging="360"/>
+      </w:pPr>
+      <w:rPr>
+        <w:rFonts w:hint="default" w:ascii="Wingdings" w:hAnsi="Wingdings"/>
+      </w:rPr>
+    </w:lvl>
+    <w:lvl w:ilvl="3" w:tplc="2668C010">
+      <w:start w:val="1"/>
+      <w:numFmt w:val="bullet"/>
+      <w:lvlText w:val=""/>
+      <w:lvlJc w:val="left"/>
+      <w:pPr>
+        <w:ind w:left="2880" w:hanging="360"/>
+      </w:pPr>
+      <w:rPr>
+        <w:rFonts w:hint="default" w:ascii="Symbol" w:hAnsi="Symbol"/>
+      </w:rPr>
+    </w:lvl>
+    <w:lvl w:ilvl="4" w:tplc="BFB89988">
       <w:start w:val="1"/>
       <w:numFmt w:val="bullet"/>
       <w:lvlText w:val="o"/>
       <w:lvlJc w:val="left"/>
       <w:pPr>
-        <w:ind w:left="5760" w:hanging="360"/>
+        <w:ind w:left="3600" w:hanging="360"/>
       </w:pPr>
       <w:rPr>
-        <w:rFonts w:ascii="Courier New" w:hAnsi="Courier New" w:hint="default"/>
+        <w:rFonts w:hint="default" w:ascii="Courier New" w:hAnsi="Courier New"/>
       </w:rPr>
     </w:lvl>
-    <w:lvl w:ilvl="8" w:tplc="F8441314">
+    <w:lvl w:ilvl="5" w:tplc="8738E1BC">
       <w:start w:val="1"/>
       <w:numFmt w:val="bullet"/>
       <w:lvlText w:val=""/>
       <w:lvlJc w:val="left"/>
       <w:pPr>
+        <w:ind w:left="4320" w:hanging="360"/>
+      </w:pPr>
+      <w:rPr>
+        <w:rFonts w:hint="default" w:ascii="Wingdings" w:hAnsi="Wingdings"/>
+      </w:rPr>
+    </w:lvl>
+    <w:lvl w:ilvl="6" w:tplc="73C82C20">
+      <w:start w:val="1"/>
+      <w:numFmt w:val="bullet"/>
+      <w:lvlText w:val=""/>
+      <w:lvlJc w:val="left"/>
+      <w:pPr>
+        <w:ind w:left="5040" w:hanging="360"/>
+      </w:pPr>
+      <w:rPr>
+        <w:rFonts w:hint="default" w:ascii="Symbol" w:hAnsi="Symbol"/>
+      </w:rPr>
+    </w:lvl>
+    <w:lvl w:ilvl="7" w:tplc="4D82D9A2">
+      <w:start w:val="1"/>
+      <w:numFmt w:val="bullet"/>
+      <w:lvlText w:val="o"/>
+      <w:lvlJc w:val="left"/>
+      <w:pPr>
+        <w:ind w:left="5760" w:hanging="360"/>
+      </w:pPr>
+      <w:rPr>
+        <w:rFonts w:hint="default" w:ascii="Courier New" w:hAnsi="Courier New"/>
+      </w:rPr>
+    </w:lvl>
+    <w:lvl w:ilvl="8" w:tplc="B668460C">
+      <w:start w:val="1"/>
+      <w:numFmt w:val="bullet"/>
+      <w:lvlText w:val=""/>
+      <w:lvlJc w:val="left"/>
+      <w:pPr>
         <w:ind w:left="6480" w:hanging="360"/>
       </w:pPr>
       <w:rPr>
-        <w:rFonts w:ascii="Wingdings" w:hAnsi="Wingdings" w:hint="default"/>
+        <w:rFonts w:hint="default" w:ascii="Wingdings" w:hAnsi="Wingdings"/>
       </w:rPr>
     </w:lvl>
   </w:abstractNum>
-  <w:abstractNum w:abstractNumId="1" w15:restartNumberingAfterBreak="0">
-    <w:nsid w:val="250D0EDA"/>
+  <w:abstractNum w:abstractNumId="2" w15:restartNumberingAfterBreak="0">
+    <w:nsid w:val="3AE76C99"/>
     <w:multiLevelType w:val="hybridMultilevel"/>
-    <w:tmpl w:val="FE84B482"/>
-    <w:lvl w:ilvl="0" w:tplc="4DE0F92E">
+    <w:tmpl w:val="FFFFFFFF"/>
+    <w:lvl w:ilvl="0" w:tplc="CA969310">
+      <w:start w:val="1"/>
+      <w:numFmt w:val="decimal"/>
+      <w:lvlText w:val="%1."/>
+      <w:lvlJc w:val="left"/>
+      <w:pPr>
+        <w:ind w:left="720" w:hanging="360"/>
+      </w:pPr>
+    </w:lvl>
+    <w:lvl w:ilvl="1" w:tplc="7054D3A6">
+      <w:start w:val="1"/>
+      <w:numFmt w:val="lowerLetter"/>
+      <w:lvlText w:val="%2."/>
+      <w:lvlJc w:val="left"/>
+      <w:pPr>
+        <w:ind w:left="1440" w:hanging="360"/>
+      </w:pPr>
+    </w:lvl>
+    <w:lvl w:ilvl="2" w:tplc="077C71A8">
+      <w:start w:val="1"/>
+      <w:numFmt w:val="lowerRoman"/>
+      <w:lvlText w:val="%3."/>
+      <w:lvlJc w:val="right"/>
+      <w:pPr>
+        <w:ind w:left="2160" w:hanging="180"/>
+      </w:pPr>
+    </w:lvl>
+    <w:lvl w:ilvl="3" w:tplc="A83ECB72">
+      <w:start w:val="1"/>
+      <w:numFmt w:val="decimal"/>
+      <w:lvlText w:val="%4."/>
+      <w:lvlJc w:val="left"/>
+      <w:pPr>
+        <w:ind w:left="2880" w:hanging="360"/>
+      </w:pPr>
+    </w:lvl>
+    <w:lvl w:ilvl="4" w:tplc="74DCB46A">
+      <w:start w:val="1"/>
+      <w:numFmt w:val="lowerLetter"/>
+      <w:lvlText w:val="%5."/>
+      <w:lvlJc w:val="left"/>
+      <w:pPr>
+        <w:ind w:left="3600" w:hanging="360"/>
+      </w:pPr>
+    </w:lvl>
+    <w:lvl w:ilvl="5" w:tplc="DE82C884">
+      <w:start w:val="1"/>
+      <w:numFmt w:val="lowerRoman"/>
+      <w:lvlText w:val="%6."/>
+      <w:lvlJc w:val="right"/>
+      <w:pPr>
+        <w:ind w:left="4320" w:hanging="180"/>
+      </w:pPr>
+    </w:lvl>
+    <w:lvl w:ilvl="6" w:tplc="18B08C80">
+      <w:start w:val="1"/>
+      <w:numFmt w:val="decimal"/>
+      <w:lvlText w:val="%7."/>
+      <w:lvlJc w:val="left"/>
+      <w:pPr>
+        <w:ind w:left="5040" w:hanging="360"/>
+      </w:pPr>
+    </w:lvl>
+    <w:lvl w:ilvl="7" w:tplc="9B00EE54">
+      <w:start w:val="1"/>
+      <w:numFmt w:val="lowerLetter"/>
+      <w:lvlText w:val="%8."/>
+      <w:lvlJc w:val="left"/>
+      <w:pPr>
+        <w:ind w:left="5760" w:hanging="360"/>
+      </w:pPr>
+    </w:lvl>
+    <w:lvl w:ilvl="8" w:tplc="8FA088D6">
+      <w:start w:val="1"/>
+      <w:numFmt w:val="lowerRoman"/>
+      <w:lvlText w:val="%9."/>
+      <w:lvlJc w:val="right"/>
+      <w:pPr>
+        <w:ind w:left="6480" w:hanging="180"/>
+      </w:pPr>
+    </w:lvl>
+  </w:abstractNum>
+  <w:abstractNum w:abstractNumId="3" w15:restartNumberingAfterBreak="0">
+    <w:nsid w:val="612524E7"/>
+    <w:multiLevelType w:val="hybridMultilevel"/>
+    <w:tmpl w:val="FFFFFFFF"/>
+    <w:lvl w:ilvl="0" w:tplc="D12CFAA8">
       <w:start w:val="1"/>
       <w:numFmt w:val="lowerLetter"/>
       <w:lvlText w:val="%1."/>
@@ -3018,7 +3027,7 @@
         <w:ind w:left="720" w:hanging="360"/>
       </w:pPr>
     </w:lvl>
-    <w:lvl w:ilvl="1" w:tplc="E2E641FE">
+    <w:lvl w:ilvl="1" w:tplc="96A0FA9C">
       <w:start w:val="1"/>
       <w:numFmt w:val="lowerLetter"/>
       <w:lvlText w:val="%2."/>
@@ -3027,7 +3036,7 @@
         <w:ind w:left="1440" w:hanging="360"/>
       </w:pPr>
     </w:lvl>
-    <w:lvl w:ilvl="2" w:tplc="3BAA6CD4">
+    <w:lvl w:ilvl="2" w:tplc="F4BC98C6">
       <w:start w:val="1"/>
       <w:numFmt w:val="lowerRoman"/>
       <w:lvlText w:val="%3."/>
@@ -3036,7 +3045,7 @@
         <w:ind w:left="2160" w:hanging="180"/>
       </w:pPr>
     </w:lvl>
-    <w:lvl w:ilvl="3" w:tplc="67E41560">
+    <w:lvl w:ilvl="3" w:tplc="791E080A">
       <w:start w:val="1"/>
       <w:numFmt w:val="decimal"/>
       <w:lvlText w:val="%4."/>
@@ -3045,7 +3054,7 @@
         <w:ind w:left="2880" w:hanging="360"/>
       </w:pPr>
     </w:lvl>
-    <w:lvl w:ilvl="4" w:tplc="65D89F40">
+    <w:lvl w:ilvl="4" w:tplc="E36AF84C">
       <w:start w:val="1"/>
       <w:numFmt w:val="lowerLetter"/>
       <w:lvlText w:val="%5."/>
@@ -3054,7 +3063,7 @@
         <w:ind w:left="3600" w:hanging="360"/>
       </w:pPr>
     </w:lvl>
-    <w:lvl w:ilvl="5" w:tplc="D3FC2822">
+    <w:lvl w:ilvl="5" w:tplc="19B482B8">
       <w:start w:val="1"/>
       <w:numFmt w:val="lowerRoman"/>
       <w:lvlText w:val="%6."/>
@@ -3063,7 +3072,7 @@
         <w:ind w:left="4320" w:hanging="180"/>
       </w:pPr>
     </w:lvl>
-    <w:lvl w:ilvl="6" w:tplc="2CA63F84">
+    <w:lvl w:ilvl="6" w:tplc="7538675A">
       <w:start w:val="1"/>
       <w:numFmt w:val="decimal"/>
       <w:lvlText w:val="%7."/>
@@ -3072,7 +3081,7 @@
         <w:ind w:left="5040" w:hanging="360"/>
       </w:pPr>
     </w:lvl>
-    <w:lvl w:ilvl="7" w:tplc="294CC8CA">
+    <w:lvl w:ilvl="7" w:tplc="6298C11A">
       <w:start w:val="1"/>
       <w:numFmt w:val="lowerLetter"/>
       <w:lvlText w:val="%8."/>
@@ -3081,7 +3090,7 @@
         <w:ind w:left="5760" w:hanging="360"/>
       </w:pPr>
     </w:lvl>
-    <w:lvl w:ilvl="8" w:tplc="A36AC08E">
+    <w:lvl w:ilvl="8" w:tplc="A67C8D80">
       <w:start w:val="1"/>
       <w:numFmt w:val="lowerRoman"/>
       <w:lvlText w:val="%9."/>
@@ -3091,213 +3100,14 @@
       </w:pPr>
     </w:lvl>
   </w:abstractNum>
-  <w:abstractNum w:abstractNumId="2" w15:restartNumberingAfterBreak="0">
-    <w:nsid w:val="3881745F"/>
-    <w:multiLevelType w:val="hybridMultilevel"/>
-    <w:tmpl w:val="609A685E"/>
-    <w:lvl w:ilvl="0" w:tplc="518008DC">
-      <w:start w:val="1"/>
-      <w:numFmt w:val="decimal"/>
-      <w:lvlText w:val="%1."/>
-      <w:lvlJc w:val="left"/>
-      <w:pPr>
-        <w:ind w:left="720" w:hanging="360"/>
-      </w:pPr>
-    </w:lvl>
-    <w:lvl w:ilvl="1" w:tplc="5E401B7C">
-      <w:start w:val="1"/>
-      <w:numFmt w:val="lowerLetter"/>
-      <w:lvlText w:val="%2."/>
-      <w:lvlJc w:val="left"/>
-      <w:pPr>
-        <w:ind w:left="1440" w:hanging="360"/>
-      </w:pPr>
-    </w:lvl>
-    <w:lvl w:ilvl="2" w:tplc="E77E8422">
-      <w:start w:val="1"/>
-      <w:numFmt w:val="lowerRoman"/>
-      <w:lvlText w:val="%3."/>
-      <w:lvlJc w:val="right"/>
-      <w:pPr>
-        <w:ind w:left="2160" w:hanging="180"/>
-      </w:pPr>
-    </w:lvl>
-    <w:lvl w:ilvl="3" w:tplc="A08A4998">
-      <w:start w:val="1"/>
-      <w:numFmt w:val="decimal"/>
-      <w:lvlText w:val="%4."/>
-      <w:lvlJc w:val="left"/>
-      <w:pPr>
-        <w:ind w:left="2880" w:hanging="360"/>
-      </w:pPr>
-    </w:lvl>
-    <w:lvl w:ilvl="4" w:tplc="A0508714">
-      <w:start w:val="1"/>
-      <w:numFmt w:val="lowerLetter"/>
-      <w:lvlText w:val="%5."/>
-      <w:lvlJc w:val="left"/>
-      <w:pPr>
-        <w:ind w:left="3600" w:hanging="360"/>
-      </w:pPr>
-    </w:lvl>
-    <w:lvl w:ilvl="5" w:tplc="6E508666">
-      <w:start w:val="1"/>
-      <w:numFmt w:val="lowerRoman"/>
-      <w:lvlText w:val="%6."/>
-      <w:lvlJc w:val="right"/>
-      <w:pPr>
-        <w:ind w:left="4320" w:hanging="180"/>
-      </w:pPr>
-    </w:lvl>
-    <w:lvl w:ilvl="6" w:tplc="750A6434">
-      <w:start w:val="1"/>
-      <w:numFmt w:val="decimal"/>
-      <w:lvlText w:val="%7."/>
-      <w:lvlJc w:val="left"/>
-      <w:pPr>
-        <w:ind w:left="5040" w:hanging="360"/>
-      </w:pPr>
-    </w:lvl>
-    <w:lvl w:ilvl="7" w:tplc="780E2CB8">
-      <w:start w:val="1"/>
-      <w:numFmt w:val="lowerLetter"/>
-      <w:lvlText w:val="%8."/>
-      <w:lvlJc w:val="left"/>
-      <w:pPr>
-        <w:ind w:left="5760" w:hanging="360"/>
-      </w:pPr>
-    </w:lvl>
-    <w:lvl w:ilvl="8" w:tplc="DA8EF438">
-      <w:start w:val="1"/>
-      <w:numFmt w:val="lowerRoman"/>
-      <w:lvlText w:val="%9."/>
-      <w:lvlJc w:val="right"/>
-      <w:pPr>
-        <w:ind w:left="6480" w:hanging="180"/>
-      </w:pPr>
-    </w:lvl>
-  </w:abstractNum>
-  <w:abstractNum w:abstractNumId="3" w15:restartNumberingAfterBreak="0">
-    <w:nsid w:val="5E151D78"/>
-    <w:multiLevelType w:val="hybridMultilevel"/>
-    <w:tmpl w:val="6662441A"/>
-    <w:lvl w:ilvl="0" w:tplc="2996A85A">
-      <w:start w:val="1"/>
-      <w:numFmt w:val="bullet"/>
-      <w:lvlText w:val=""/>
-      <w:lvlJc w:val="left"/>
-      <w:pPr>
-        <w:ind w:left="720" w:hanging="360"/>
-      </w:pPr>
-      <w:rPr>
-        <w:rFonts w:ascii="Symbol" w:hAnsi="Symbol" w:hint="default"/>
-      </w:rPr>
-    </w:lvl>
-    <w:lvl w:ilvl="1" w:tplc="0ECAA368">
-      <w:start w:val="1"/>
-      <w:numFmt w:val="bullet"/>
-      <w:lvlText w:val="o"/>
-      <w:lvlJc w:val="left"/>
-      <w:pPr>
-        <w:ind w:left="1440" w:hanging="360"/>
-      </w:pPr>
-      <w:rPr>
-        <w:rFonts w:ascii="Courier New" w:hAnsi="Courier New" w:hint="default"/>
-      </w:rPr>
-    </w:lvl>
-    <w:lvl w:ilvl="2" w:tplc="3F065B76">
-      <w:start w:val="1"/>
-      <w:numFmt w:val="bullet"/>
-      <w:lvlText w:val=""/>
-      <w:lvlJc w:val="left"/>
-      <w:pPr>
-        <w:ind w:left="2160" w:hanging="360"/>
-      </w:pPr>
-      <w:rPr>
-        <w:rFonts w:ascii="Wingdings" w:hAnsi="Wingdings" w:hint="default"/>
-      </w:rPr>
-    </w:lvl>
-    <w:lvl w:ilvl="3" w:tplc="59CAF15C">
-      <w:start w:val="1"/>
-      <w:numFmt w:val="bullet"/>
-      <w:lvlText w:val=""/>
-      <w:lvlJc w:val="left"/>
-      <w:pPr>
-        <w:ind w:left="2880" w:hanging="360"/>
-      </w:pPr>
-      <w:rPr>
-        <w:rFonts w:ascii="Symbol" w:hAnsi="Symbol" w:hint="default"/>
-      </w:rPr>
-    </w:lvl>
-    <w:lvl w:ilvl="4" w:tplc="EA986972">
-      <w:start w:val="1"/>
-      <w:numFmt w:val="bullet"/>
-      <w:lvlText w:val="o"/>
-      <w:lvlJc w:val="left"/>
-      <w:pPr>
-        <w:ind w:left="3600" w:hanging="360"/>
-      </w:pPr>
-      <w:rPr>
-        <w:rFonts w:ascii="Courier New" w:hAnsi="Courier New" w:hint="default"/>
-      </w:rPr>
-    </w:lvl>
-    <w:lvl w:ilvl="5" w:tplc="981C042A">
-      <w:start w:val="1"/>
-      <w:numFmt w:val="bullet"/>
-      <w:lvlText w:val=""/>
-      <w:lvlJc w:val="left"/>
-      <w:pPr>
-        <w:ind w:left="4320" w:hanging="360"/>
-      </w:pPr>
-      <w:rPr>
-        <w:rFonts w:ascii="Wingdings" w:hAnsi="Wingdings" w:hint="default"/>
-      </w:rPr>
-    </w:lvl>
-    <w:lvl w:ilvl="6" w:tplc="F7006DBE">
-      <w:start w:val="1"/>
-      <w:numFmt w:val="bullet"/>
-      <w:lvlText w:val=""/>
-      <w:lvlJc w:val="left"/>
-      <w:pPr>
-        <w:ind w:left="5040" w:hanging="360"/>
-      </w:pPr>
-      <w:rPr>
-        <w:rFonts w:ascii="Symbol" w:hAnsi="Symbol" w:hint="default"/>
-      </w:rPr>
-    </w:lvl>
-    <w:lvl w:ilvl="7" w:tplc="9C828F3A">
-      <w:start w:val="1"/>
-      <w:numFmt w:val="bullet"/>
-      <w:lvlText w:val="o"/>
-      <w:lvlJc w:val="left"/>
-      <w:pPr>
-        <w:ind w:left="5760" w:hanging="360"/>
-      </w:pPr>
-      <w:rPr>
-        <w:rFonts w:ascii="Courier New" w:hAnsi="Courier New" w:hint="default"/>
-      </w:rPr>
-    </w:lvl>
-    <w:lvl w:ilvl="8" w:tplc="28081B88">
-      <w:start w:val="1"/>
-      <w:numFmt w:val="bullet"/>
-      <w:lvlText w:val=""/>
-      <w:lvlJc w:val="left"/>
-      <w:pPr>
-        <w:ind w:left="6480" w:hanging="360"/>
-      </w:pPr>
-      <w:rPr>
-        <w:rFonts w:ascii="Wingdings" w:hAnsi="Wingdings" w:hint="default"/>
-      </w:rPr>
-    </w:lvl>
-  </w:abstractNum>
   <w:num w:numId="1">
-    <w:abstractNumId w:val="0"/>
+    <w:abstractNumId w:val="1"/>
   </w:num>
   <w:num w:numId="2">
-    <w:abstractNumId w:val="1"/>
+    <w:abstractNumId w:val="3"/>
   </w:num>
   <w:num w:numId="3">
-    <w:abstractNumId w:val="3"/>
+    <w:abstractNumId w:val="0"/>
   </w:num>
   <w:num w:numId="4">
     <w:abstractNumId w:val="2"/>
@@ -3310,7 +3120,7 @@
   <w:docDefaults>
     <w:rPrDefault>
       <w:rPr>
-        <w:rFonts w:asciiTheme="minorHAnsi" w:eastAsiaTheme="minorHAnsi" w:hAnsiTheme="minorHAnsi" w:cstheme="minorBidi"/>
+        <w:rFonts w:asciiTheme="minorHAnsi" w:hAnsiTheme="minorHAnsi" w:eastAsiaTheme="minorHAnsi" w:cstheme="minorBidi"/>
         <w:sz w:val="22"/>
         <w:szCs w:val="22"/>
         <w:lang w:val="en-US" w:eastAsia="en-US" w:bidi="ar-SA"/>
@@ -3325,14 +3135,14 @@
   <w:latentStyles w:defLockedState="0" w:defUIPriority="99" w:defSemiHidden="0" w:defUnhideWhenUsed="0" w:defQFormat="0" w:count="376">
     <w:lsdException w:name="Normal" w:uiPriority="0" w:qFormat="1"/>
     <w:lsdException w:name="heading 1" w:uiPriority="9" w:qFormat="1"/>
-    <w:lsdException w:name="heading 2" w:semiHidden="1" w:uiPriority="9" w:unhideWhenUsed="1" w:qFormat="1"/>
-    <w:lsdException w:name="heading 3" w:semiHidden="1" w:uiPriority="9" w:unhideWhenUsed="1" w:qFormat="1"/>
-    <w:lsdException w:name="heading 4" w:semiHidden="1" w:uiPriority="9" w:unhideWhenUsed="1" w:qFormat="1"/>
-    <w:lsdException w:name="heading 5" w:semiHidden="1" w:uiPriority="9" w:unhideWhenUsed="1" w:qFormat="1"/>
-    <w:lsdException w:name="heading 6" w:semiHidden="1" w:uiPriority="9" w:unhideWhenUsed="1" w:qFormat="1"/>
-    <w:lsdException w:name="heading 7" w:semiHidden="1" w:uiPriority="9" w:unhideWhenUsed="1" w:qFormat="1"/>
-    <w:lsdException w:name="heading 8" w:semiHidden="1" w:uiPriority="9" w:unhideWhenUsed="1" w:qFormat="1"/>
-    <w:lsdException w:name="heading 9" w:semiHidden="1" w:uiPriority="9" w:unhideWhenUsed="1" w:qFormat="1"/>
+    <w:lsdException w:name="heading 2" w:uiPriority="9" w:semiHidden="1" w:unhideWhenUsed="1" w:qFormat="1"/>
+    <w:lsdException w:name="heading 3" w:uiPriority="9" w:semiHidden="1" w:unhideWhenUsed="1" w:qFormat="1"/>
+    <w:lsdException w:name="heading 4" w:uiPriority="9" w:semiHidden="1" w:unhideWhenUsed="1" w:qFormat="1"/>
+    <w:lsdException w:name="heading 5" w:uiPriority="9" w:semiHidden="1" w:unhideWhenUsed="1" w:qFormat="1"/>
+    <w:lsdException w:name="heading 6" w:uiPriority="9" w:semiHidden="1" w:unhideWhenUsed="1" w:qFormat="1"/>
+    <w:lsdException w:name="heading 7" w:uiPriority="9" w:semiHidden="1" w:unhideWhenUsed="1" w:qFormat="1"/>
+    <w:lsdException w:name="heading 8" w:uiPriority="9" w:semiHidden="1" w:unhideWhenUsed="1" w:qFormat="1"/>
+    <w:lsdException w:name="heading 9" w:uiPriority="9" w:semiHidden="1" w:unhideWhenUsed="1" w:qFormat="1"/>
     <w:lsdException w:name="index 1" w:semiHidden="1" w:unhideWhenUsed="1"/>
     <w:lsdException w:name="index 2" w:semiHidden="1" w:unhideWhenUsed="1"/>
     <w:lsdException w:name="index 3" w:semiHidden="1" w:unhideWhenUsed="1"/>
@@ -3342,22 +3152,22 @@
     <w:lsdException w:name="index 7" w:semiHidden="1" w:unhideWhenUsed="1"/>
     <w:lsdException w:name="index 8" w:semiHidden="1" w:unhideWhenUsed="1"/>
     <w:lsdException w:name="index 9" w:semiHidden="1" w:unhideWhenUsed="1"/>
-    <w:lsdException w:name="toc 1" w:semiHidden="1" w:uiPriority="39" w:unhideWhenUsed="1"/>
-    <w:lsdException w:name="toc 2" w:semiHidden="1" w:uiPriority="39" w:unhideWhenUsed="1"/>
-    <w:lsdException w:name="toc 3" w:semiHidden="1" w:uiPriority="39" w:unhideWhenUsed="1"/>
-    <w:lsdException w:name="toc 4" w:semiHidden="1" w:uiPriority="39" w:unhideWhenUsed="1"/>
-    <w:lsdException w:name="toc 5" w:semiHidden="1" w:uiPriority="39" w:unhideWhenUsed="1"/>
-    <w:lsdException w:name="toc 6" w:semiHidden="1" w:uiPriority="39" w:unhideWhenUsed="1"/>
-    <w:lsdException w:name="toc 7" w:semiHidden="1" w:uiPriority="39" w:unhideWhenUsed="1"/>
-    <w:lsdException w:name="toc 8" w:semiHidden="1" w:uiPriority="39" w:unhideWhenUsed="1"/>
-    <w:lsdException w:name="toc 9" w:semiHidden="1" w:uiPriority="39" w:unhideWhenUsed="1"/>
+    <w:lsdException w:name="toc 1" w:uiPriority="39" w:semiHidden="1" w:unhideWhenUsed="1"/>
+    <w:lsdException w:name="toc 2" w:uiPriority="39" w:semiHidden="1" w:unhideWhenUsed="1"/>
+    <w:lsdException w:name="toc 3" w:uiPriority="39" w:semiHidden="1" w:unhideWhenUsed="1"/>
+    <w:lsdException w:name="toc 4" w:uiPriority="39" w:semiHidden="1" w:unhideWhenUsed="1"/>
+    <w:lsdException w:name="toc 5" w:uiPriority="39" w:semiHidden="1" w:unhideWhenUsed="1"/>
+    <w:lsdException w:name="toc 6" w:uiPriority="39" w:semiHidden="1" w:unhideWhenUsed="1"/>
+    <w:lsdException w:name="toc 7" w:uiPriority="39" w:semiHidden="1" w:unhideWhenUsed="1"/>
+    <w:lsdException w:name="toc 8" w:uiPriority="39" w:semiHidden="1" w:unhideWhenUsed="1"/>
+    <w:lsdException w:name="toc 9" w:uiPriority="39" w:semiHidden="1" w:unhideWhenUsed="1"/>
     <w:lsdException w:name="Normal Indent" w:semiHidden="1" w:unhideWhenUsed="1"/>
     <w:lsdException w:name="footnote text" w:semiHidden="1" w:unhideWhenUsed="1"/>
     <w:lsdException w:name="annotation text" w:semiHidden="1" w:unhideWhenUsed="1"/>
     <w:lsdException w:name="header" w:semiHidden="1" w:unhideWhenUsed="1"/>
     <w:lsdException w:name="footer" w:semiHidden="1" w:unhideWhenUsed="1"/>
     <w:lsdException w:name="index heading" w:semiHidden="1" w:unhideWhenUsed="1"/>
-    <w:lsdException w:name="caption" w:semiHidden="1" w:uiPriority="35" w:unhideWhenUsed="1" w:qFormat="1"/>
+    <w:lsdException w:name="caption" w:uiPriority="35" w:semiHidden="1" w:unhideWhenUsed="1" w:qFormat="1"/>
     <w:lsdException w:name="table of figures" w:semiHidden="1" w:unhideWhenUsed="1"/>
     <w:lsdException w:name="envelope address" w:semiHidden="1" w:unhideWhenUsed="1"/>
     <w:lsdException w:name="envelope return" w:semiHidden="1" w:unhideWhenUsed="1"/>
@@ -3388,7 +3198,7 @@
     <w:lsdException w:name="Title" w:uiPriority="10" w:qFormat="1"/>
     <w:lsdException w:name="Closing" w:semiHidden="1" w:unhideWhenUsed="1"/>
     <w:lsdException w:name="Signature" w:semiHidden="1" w:unhideWhenUsed="1"/>
-    <w:lsdException w:name="Default Paragraph Font" w:semiHidden="1" w:uiPriority="1" w:unhideWhenUsed="1"/>
+    <w:lsdException w:name="Default Paragraph Font" w:uiPriority="1" w:semiHidden="1" w:unhideWhenUsed="1"/>
     <w:lsdException w:name="Body Text" w:semiHidden="1" w:unhideWhenUsed="1"/>
     <w:lsdException w:name="Body Text Indent" w:semiHidden="1" w:unhideWhenUsed="1"/>
     <w:lsdException w:name="List Continue" w:semiHidden="1" w:unhideWhenUsed="1"/>
@@ -3584,8 +3394,8 @@
     <w:lsdException w:name="Subtle Reference" w:uiPriority="31" w:qFormat="1"/>
     <w:lsdException w:name="Intense Reference" w:uiPriority="32" w:qFormat="1"/>
     <w:lsdException w:name="Book Title" w:uiPriority="33" w:qFormat="1"/>
-    <w:lsdException w:name="Bibliography" w:semiHidden="1" w:uiPriority="37" w:unhideWhenUsed="1"/>
-    <w:lsdException w:name="TOC Heading" w:semiHidden="1" w:uiPriority="39" w:unhideWhenUsed="1" w:qFormat="1"/>
+    <w:lsdException w:name="Bibliography" w:uiPriority="37" w:semiHidden="1" w:unhideWhenUsed="1"/>
+    <w:lsdException w:name="TOC Heading" w:uiPriority="39" w:semiHidden="1" w:unhideWhenUsed="1" w:qFormat="1"/>
     <w:lsdException w:name="Plain Table 1" w:uiPriority="41"/>
     <w:lsdException w:name="Plain Table 2" w:uiPriority="42"/>
     <w:lsdException w:name="Plain Table 3" w:uiPriority="43"/>
@@ -3696,17 +3506,17 @@
     <w:lsdException w:name="Unresolved Mention" w:semiHidden="1" w:unhideWhenUsed="1"/>
     <w:lsdException w:name="Smart Link" w:semiHidden="1" w:unhideWhenUsed="1"/>
   </w:latentStyles>
-  <w:style w:type="paragraph" w:default="1" w:styleId="Normal">
+  <w:style w:type="paragraph" w:styleId="Normal" w:default="1">
     <w:name w:val="Normal"/>
     <w:qFormat/>
   </w:style>
-  <w:style w:type="character" w:default="1" w:styleId="DefaultParagraphFont">
+  <w:style w:type="character" w:styleId="DefaultParagraphFont" w:default="1">
     <w:name w:val="Default Paragraph Font"/>
     <w:uiPriority w:val="1"/>
     <w:semiHidden/>
     <w:unhideWhenUsed/>
   </w:style>
-  <w:style w:type="table" w:default="1" w:styleId="TableNormal">
+  <w:style w:type="table" w:styleId="TableNormal" w:default="1">
     <w:name w:val="Normal Table"/>
     <w:uiPriority w:val="99"/>
     <w:semiHidden/>
@@ -3721,19 +3531,19 @@
       </w:tblCellMar>
     </w:tblPr>
   </w:style>
-  <w:style w:type="numbering" w:default="1" w:styleId="NoList">
+  <w:style w:type="numbering" w:styleId="NoList" w:default="1">
     <w:name w:val="No List"/>
     <w:uiPriority w:val="99"/>
     <w:semiHidden/>
     <w:unhideWhenUsed/>
   </w:style>
-  <w:style w:type="character" w:customStyle="1" w:styleId="TitleChar">
+  <w:style w:type="character" w:styleId="TitleChar" w:customStyle="1">
     <w:name w:val="Title Char"/>
     <w:basedOn w:val="DefaultParagraphFont"/>
     <w:link w:val="Title"/>
     <w:uiPriority w:val="10"/>
     <w:rPr>
-      <w:rFonts w:asciiTheme="majorHAnsi" w:eastAsiaTheme="majorEastAsia" w:hAnsiTheme="majorHAnsi" w:cstheme="majorBidi"/>
+      <w:rFonts w:asciiTheme="majorHAnsi" w:hAnsiTheme="majorHAnsi" w:eastAsiaTheme="majorEastAsia" w:cstheme="majorBidi"/>
       <w:spacing w:val="-10"/>
       <w:kern w:val="28"/>
       <w:sz w:val="56"/>
@@ -3752,7 +3562,7 @@
       <w:contextualSpacing/>
     </w:pPr>
     <w:rPr>
-      <w:rFonts w:asciiTheme="majorHAnsi" w:eastAsiaTheme="majorEastAsia" w:hAnsiTheme="majorHAnsi" w:cstheme="majorBidi"/>
+      <w:rFonts w:asciiTheme="majorHAnsi" w:hAnsiTheme="majorHAnsi" w:eastAsiaTheme="majorEastAsia" w:cstheme="majorBidi"/>
       <w:spacing w:val="-10"/>
       <w:kern w:val="28"/>
       <w:sz w:val="56"/>
@@ -3779,16 +3589,16 @@
     </w:pPr>
     <w:tblPr>
       <w:tblBorders>
-        <w:top w:val="single" w:sz="4" w:space="0" w:color="000000" w:themeColor="text1"/>
-        <w:left w:val="single" w:sz="4" w:space="0" w:color="000000" w:themeColor="text1"/>
-        <w:bottom w:val="single" w:sz="4" w:space="0" w:color="000000" w:themeColor="text1"/>
-        <w:right w:val="single" w:sz="4" w:space="0" w:color="000000" w:themeColor="text1"/>
-        <w:insideH w:val="single" w:sz="4" w:space="0" w:color="000000" w:themeColor="text1"/>
-        <w:insideV w:val="single" w:sz="4" w:space="0" w:color="000000" w:themeColor="text1"/>
+        <w:top w:val="single" w:color="000000" w:themeColor="text1" w:sz="4" w:space="0"/>
+        <w:left w:val="single" w:color="000000" w:themeColor="text1" w:sz="4" w:space="0"/>
+        <w:bottom w:val="single" w:color="000000" w:themeColor="text1" w:sz="4" w:space="0"/>
+        <w:right w:val="single" w:color="000000" w:themeColor="text1" w:sz="4" w:space="0"/>
+        <w:insideH w:val="single" w:color="000000" w:themeColor="text1" w:sz="4" w:space="0"/>
+        <w:insideV w:val="single" w:color="000000" w:themeColor="text1" w:sz="4" w:space="0"/>
       </w:tblBorders>
     </w:tblPr>
   </w:style>
-  <w:style w:type="character" w:customStyle="1" w:styleId="HeaderChar">
+  <w:style w:type="character" w:styleId="HeaderChar" w:customStyle="1">
     <w:name w:val="Header Char"/>
     <w:basedOn w:val="DefaultParagraphFont"/>
     <w:link w:val="Header"/>
@@ -3808,7 +3618,7 @@
       <w:spacing w:after="0" w:line="240" w:lineRule="auto"/>
     </w:pPr>
   </w:style>
-  <w:style w:type="character" w:customStyle="1" w:styleId="FooterChar">
+  <w:style w:type="character" w:styleId="FooterChar" w:customStyle="1">
     <w:name w:val="Footer Char"/>
     <w:basedOn w:val="DefaultParagraphFont"/>
     <w:link w:val="Footer"/>
@@ -4093,12 +3903,6 @@
 </file>
 
 <file path=customXml/item1.xml><?xml version="1.0" encoding="utf-8"?>
-<p:properties xmlns:p="http://schemas.microsoft.com/office/2006/metadata/properties" xmlns:xsi="http://www.w3.org/2001/XMLSchema-instance" xmlns:pc="http://schemas.microsoft.com/office/infopath/2007/PartnerControls">
-  <documentManagement/>
-</p:properties>
-</file>
-
-<file path=customXml/item2.xml><?xml version="1.0" encoding="utf-8"?>
 <?mso-contentType ?>
 <FormTemplates xmlns="http://schemas.microsoft.com/sharepoint/v3/contenttype/forms">
   <Display>DocumentLibraryForm</Display>
@@ -4107,7 +3911,7 @@
 </FormTemplates>
 </file>
 
-<file path=customXml/item3.xml><?xml version="1.0" encoding="utf-8"?>
+<file path=customXml/item2.xml><?xml version="1.0" encoding="utf-8"?>
 <ct:contentTypeSchema xmlns:ct="http://schemas.microsoft.com/office/2006/metadata/contentType" xmlns:ma="http://schemas.microsoft.com/office/2006/metadata/properties/metaAttributes" ct:_="" ma:_="" ma:contentTypeName="Document" ma:contentTypeID="0x010100FC5438FBF84898458090449E7F1B4A0B" ma:contentTypeVersion="4" ma:contentTypeDescription="Create a new document." ma:contentTypeScope="" ma:versionID="b7633255d86a3f8597212f5e32803585">
   <xsd:schema xmlns:xsd="http://www.w3.org/2001/XMLSchema" xmlns:xs="http://www.w3.org/2001/XMLSchema" xmlns:p="http://schemas.microsoft.com/office/2006/metadata/properties" xmlns:ns2="66ecd8c3-0acd-4e29-b900-9e8f908609e8" targetNamespace="http://schemas.microsoft.com/office/2006/metadata/properties" ma:root="true" ma:fieldsID="e426d2300dd92799b4116c9e44809fe6" ns2:_="">
     <xsd:import namespace="66ecd8c3-0acd-4e29-b900-9e8f908609e8"/>
@@ -4253,23 +4057,13 @@
 </ct:contentTypeSchema>
 </file>
 
-<file path=customXml/itemProps1.xml><?xml version="1.0" encoding="utf-8"?>
-<ds:datastoreItem xmlns:ds="http://schemas.openxmlformats.org/officeDocument/2006/customXml" ds:itemID="{52B3B6EA-8B9E-40C9-9C08-6949A66DAA1A}">
-  <ds:schemaRefs>
-    <ds:schemaRef ds:uri="http://purl.org/dc/elements/1.1/"/>
-    <ds:schemaRef ds:uri="http://purl.org/dc/dcmitype/"/>
-    <ds:schemaRef ds:uri="http://schemas.microsoft.com/office/infopath/2007/PartnerControls"/>
-    <ds:schemaRef ds:uri="http://purl.org/dc/terms/"/>
-    <ds:schemaRef ds:uri="http://schemas.microsoft.com/office/2006/metadata/properties"/>
-    <ds:schemaRef ds:uri="http://schemas.microsoft.com/office/2006/documentManagement/types"/>
-    <ds:schemaRef ds:uri="66ecd8c3-0acd-4e29-b900-9e8f908609e8"/>
-    <ds:schemaRef ds:uri="http://schemas.openxmlformats.org/package/2006/metadata/core-properties"/>
-    <ds:schemaRef ds:uri="http://www.w3.org/XML/1998/namespace"/>
-  </ds:schemaRefs>
-</ds:datastoreItem>
+<file path=customXml/item3.xml><?xml version="1.0" encoding="utf-8"?>
+<p:properties xmlns:p="http://schemas.microsoft.com/office/2006/metadata/properties" xmlns:xsi="http://www.w3.org/2001/XMLSchema-instance" xmlns:pc="http://schemas.microsoft.com/office/infopath/2007/PartnerControls">
+  <documentManagement/>
+</p:properties>
 </file>
 
-<file path=customXml/itemProps2.xml><?xml version="1.0" encoding="utf-8"?>
+<file path=customXml/itemProps1.xml><?xml version="1.0" encoding="utf-8"?>
 <ds:datastoreItem xmlns:ds="http://schemas.openxmlformats.org/officeDocument/2006/customXml" ds:itemID="{0D197E48-2F1F-41FB-BD5F-429625D755C8}">
   <ds:schemaRefs>
     <ds:schemaRef ds:uri="http://schemas.microsoft.com/sharepoint/v3/contenttype/forms"/>
@@ -4277,7 +4071,7 @@
 </ds:datastoreItem>
 </file>
 
-<file path=customXml/itemProps3.xml><?xml version="1.0" encoding="utf-8"?>
+<file path=customXml/itemProps2.xml><?xml version="1.0" encoding="utf-8"?>
 <ds:datastoreItem xmlns:ds="http://schemas.openxmlformats.org/officeDocument/2006/customXml" ds:itemID="{476DB0E6-A842-4478-91F5-BAADEB145760}">
   <ds:schemaRefs>
     <ds:schemaRef ds:uri="http://schemas.microsoft.com/office/2006/metadata/contentType"/>
@@ -4293,4 +4087,13 @@
     <ds:schemaRef ds:uri="http://schemas.microsoft.com/internal/obd"/>
   </ds:schemaRefs>
 </ds:datastoreItem>
+</file>
+
+<file path=customXml/itemProps3.xml><?xml version="1.0" encoding="utf-8"?>
+<ds:datastoreItem xmlns:ds="http://schemas.openxmlformats.org/officeDocument/2006/customXml" ds:itemID="{52B3B6EA-8B9E-40C9-9C08-6949A66DAA1A}">
+  <ds:schemaRefs>
+    <ds:schemaRef ds:uri="http://schemas.microsoft.com/office/2006/metadata/properties"/>
+    <ds:schemaRef ds:uri="http://schemas.microsoft.com/office/infopath/2007/PartnerControls"/>
+  </ds:schemaRefs>
+</ds:datastoreItem>
 </file>
</xml_diff>